<commit_message>
Worked on Anomaly Detection and documentation
</commit_message>
<xml_diff>
--- a/doc/project_notes/Milestone 2 Waterwells report-v2.docx
+++ b/doc/project_notes/Milestone 2 Waterwells report-v2.docx
@@ -16,121 +16,336 @@
           <w:b/>
           <w:bCs/>
         </w:rPr>
-        <w:t xml:space="preserve">California Ground Water </w:t>
-      </w:r>
-      <w:proofErr w:type="gramStart"/>
+        <w:t>California Ground Water Dat</w:t>
+      </w:r>
       <w:r>
         <w:rPr>
           <w:b/>
           <w:bCs/>
         </w:rPr>
-        <w:t>Dat</w:t>
+        <w:t>a</w:t>
       </w:r>
       <w:r>
         <w:rPr>
           <w:b/>
           <w:bCs/>
         </w:rPr>
-        <w:t>a</w:t>
-      </w:r>
-      <w:r>
-        <w:rPr>
+        <w:t>set : Prediction of Groundwater depth</w:t>
+      </w:r>
+    </w:p>
+    <w:p/>
+    <w:p>
+      <w:r>
+        <w:t>NOTE: GSE_GWE is term that will refer to the depth of ground water. GSE is ground surface elevation and GWE is ground water elevation. The difference between the two is the comparable groundwater depth for all wells.</w:t>
+      </w:r>
+    </w:p>
+    <w:p>
+      <w:r>
+        <w:rPr>
+          <w:rStyle w:val="IntenseReference"/>
+        </w:rPr>
+        <w:t>INTRODUCTION</w:t>
+      </w:r>
+      <w:r>
+        <w:t xml:space="preserve"> </w:t>
+      </w:r>
+    </w:p>
+    <w:p>
+      <w:pPr>
+        <w:rPr>
+          <w:rStyle w:val="IntenseReference"/>
+        </w:rPr>
+      </w:pPr>
+      <w:r>
+        <w:rPr>
+          <w:rStyle w:val="IntenseReference"/>
+        </w:rPr>
+        <w:t>{Project Proposal}</w:t>
+      </w:r>
+    </w:p>
+    <w:p>
+      <w:pPr>
+        <w:rPr>
+          <w:rStyle w:val="IntenseReference"/>
+        </w:rPr>
+      </w:pPr>
+    </w:p>
+    <w:p>
+      <w:pPr>
+        <w:rPr>
+          <w:rStyle w:val="IntenseReference"/>
+        </w:rPr>
+      </w:pPr>
+      <w:r>
+        <w:rPr>
+          <w:rStyle w:val="IntenseReference"/>
+        </w:rPr>
+        <w:t>TIMESERIES ANALYSIS AS A SUPERVISED LEARNING TASK</w:t>
+      </w:r>
+    </w:p>
+    <w:p>
+      <w:pPr>
+        <w:rPr>
+          <w:rFonts w:ascii="Calibri" w:hAnsi="Calibri" w:cs="Calibri"/>
+          <w:color w:val="202020"/>
+          <w:shd w:val="clear" w:color="auto" w:fill="FFFFFF"/>
+        </w:rPr>
+      </w:pPr>
+      <w:r>
+        <w:rPr>
+          <w:rFonts w:ascii="Calibri" w:hAnsi="Calibri" w:cs="Calibri"/>
+        </w:rPr>
+        <w:t>Univariate timeseries can be modeled using auto-regression, moving averages and a combination of these using ARIMA, SARIMA and other forecasting techniques. These require studying the series for stationarity</w:t>
+      </w:r>
+      <w:r>
+        <w:rPr>
+          <w:rFonts w:ascii="Calibri" w:hAnsi="Calibri" w:cs="Calibri"/>
+        </w:rPr>
+        <w:t xml:space="preserve"> (</w:t>
+      </w:r>
+      <w:r>
+        <w:rPr>
+          <w:rStyle w:val="Strong"/>
+          <w:rFonts w:ascii="Calibri" w:hAnsi="Calibri" w:cs="Calibri"/>
+          <w:b w:val="0"/>
+          <w:bCs w:val="0"/>
+          <w:color w:val="222222"/>
+          <w:shd w:val="clear" w:color="auto" w:fill="FFFFFF"/>
+        </w:rPr>
+        <w:t>the properties – mean</w:t>
+      </w:r>
+      <w:r>
+        <w:rPr>
+          <w:rStyle w:val="Strong"/>
+          <w:rFonts w:ascii="Calibri" w:hAnsi="Calibri" w:cs="Calibri"/>
+          <w:b w:val="0"/>
+          <w:bCs w:val="0"/>
+          <w:color w:val="222222"/>
+          <w:shd w:val="clear" w:color="auto" w:fill="FFFFFF"/>
+        </w:rPr>
+        <w:t>/trend</w:t>
+      </w:r>
+      <w:r>
+        <w:rPr>
+          <w:rStyle w:val="Strong"/>
+          <w:rFonts w:ascii="Calibri" w:hAnsi="Calibri" w:cs="Calibri"/>
+          <w:b w:val="0"/>
+          <w:bCs w:val="0"/>
+          <w:color w:val="222222"/>
+          <w:shd w:val="clear" w:color="auto" w:fill="FFFFFF"/>
+        </w:rPr>
+        <w:t>, variance and covariance, do not vary with time</w:t>
+      </w:r>
+      <w:r>
+        <w:rPr>
+          <w:rFonts w:ascii="Calibri" w:hAnsi="Calibri" w:cs="Calibri"/>
+        </w:rPr>
+        <w:t>)</w:t>
+      </w:r>
+      <w:r>
+        <w:rPr>
+          <w:rFonts w:ascii="Calibri" w:hAnsi="Calibri" w:cs="Calibri"/>
+        </w:rPr>
+        <w:t xml:space="preserve">, and seasonality to determine the best algorithm to pick. There is also a concept of hierarchical time series where an existing structure of hierarchy of say continents, countries, states constitute a time series granularity structure. </w:t>
+      </w:r>
+      <w:r>
+        <w:rPr>
+          <w:rFonts w:ascii="Calibri" w:hAnsi="Calibri" w:cs="Calibri"/>
+          <w:color w:val="202020"/>
+          <w:shd w:val="clear" w:color="auto" w:fill="FFFFFF"/>
+        </w:rPr>
+        <w:t>Forecasts for such hierarchical time series should be </w:t>
+      </w:r>
+      <w:r>
+        <w:rPr>
+          <w:rStyle w:val="Emphasis"/>
+          <w:rFonts w:ascii="Calibri" w:hAnsi="Calibri" w:cs="Calibri"/>
+          <w:color w:val="202020"/>
+          <w:shd w:val="clear" w:color="auto" w:fill="FFFFFF"/>
+        </w:rPr>
+        <w:t>coherent</w:t>
+      </w:r>
+      <w:r>
+        <w:rPr>
+          <w:rFonts w:ascii="Calibri" w:hAnsi="Calibri" w:cs="Calibri"/>
+          <w:color w:val="202020"/>
+          <w:shd w:val="clear" w:color="auto" w:fill="FFFFFF"/>
+        </w:rPr>
+        <w:t>, meaning that the forecast for an upper-level time series equals the sum of forecasts for corresponding lower-level time series</w:t>
+      </w:r>
+      <w:r>
+        <w:rPr>
+          <w:rFonts w:ascii="Calibri" w:hAnsi="Calibri" w:cs="Calibri"/>
+          <w:color w:val="202020"/>
+          <w:shd w:val="clear" w:color="auto" w:fill="FFFFFF"/>
+        </w:rPr>
+        <w:t xml:space="preserve">. </w:t>
+      </w:r>
+    </w:p>
+    <w:p>
+      <w:pPr>
+        <w:rPr>
+          <w:rFonts w:ascii="Calibri" w:hAnsi="Calibri" w:cs="Calibri"/>
+          <w:color w:val="202020"/>
+          <w:shd w:val="clear" w:color="auto" w:fill="FFFFFF"/>
+        </w:rPr>
+      </w:pPr>
+      <w:r>
+        <w:rPr>
+          <w:rFonts w:ascii="Calibri" w:hAnsi="Calibri" w:cs="Calibri"/>
+          <w:color w:val="202020"/>
+          <w:shd w:val="clear" w:color="auto" w:fill="FFFFFF"/>
+        </w:rPr>
+        <w:t xml:space="preserve">Multivariate timeseries without groups can be analyzed using Vector Auto Regression technique. </w:t>
+      </w:r>
+      <w:r>
+        <w:rPr>
+          <w:rFonts w:ascii="Calibri" w:hAnsi="Calibri" w:cs="Calibri"/>
+          <w:color w:val="202020"/>
+          <w:shd w:val="clear" w:color="auto" w:fill="FFFFFF"/>
+        </w:rPr>
+        <w:t>I</w:t>
+      </w:r>
+      <w:r>
+        <w:rPr>
+          <w:rFonts w:ascii="Calibri" w:hAnsi="Calibri" w:cs="Calibri"/>
+          <w:color w:val="222222"/>
+          <w:shd w:val="clear" w:color="auto" w:fill="FFFFFF"/>
+        </w:rPr>
+        <w:t>n a VAR model, each variable is a linear function of the past values of itself and the past values of all the other variables. </w:t>
+      </w:r>
+      <w:r>
+        <w:rPr>
+          <w:rFonts w:ascii="Calibri" w:hAnsi="Calibri" w:cs="Calibri"/>
+          <w:color w:val="202020"/>
+          <w:shd w:val="clear" w:color="auto" w:fill="FFFFFF"/>
+        </w:rPr>
+        <w:t xml:space="preserve"> </w:t>
+      </w:r>
+      <w:r>
+        <w:rPr>
+          <w:rFonts w:ascii="Calibri" w:hAnsi="Calibri" w:cs="Calibri"/>
+          <w:color w:val="222222"/>
+          <w:shd w:val="clear" w:color="auto" w:fill="FFFFFF"/>
+        </w:rPr>
+        <w:t>Each variable is using the past values of every variable to make the predictions. Unlike Auto Regression, </w:t>
+      </w:r>
+      <w:r>
+        <w:rPr>
+          <w:rStyle w:val="Strong"/>
+          <w:rFonts w:ascii="Calibri" w:hAnsi="Calibri" w:cs="Calibri"/>
+          <w:color w:val="222222"/>
+          <w:shd w:val="clear" w:color="auto" w:fill="FFFFFF"/>
+        </w:rPr>
+        <w:t>VAR is able to understand and use the relationship between several variables</w:t>
+      </w:r>
+      <w:r>
+        <w:rPr>
+          <w:rStyle w:val="Strong"/>
+          <w:rFonts w:ascii="Calibri" w:hAnsi="Calibri" w:cs="Calibri"/>
+          <w:color w:val="222222"/>
+          <w:shd w:val="clear" w:color="auto" w:fill="FFFFFF"/>
+        </w:rPr>
+        <w:t>. VAR</w:t>
+      </w:r>
+      <w:r>
+        <w:rPr>
+          <w:rFonts w:ascii="Calibri" w:hAnsi="Calibri" w:cs="Calibri"/>
+          <w:color w:val="222222"/>
+          <w:shd w:val="clear" w:color="auto" w:fill="FFFFFF"/>
+        </w:rPr>
+        <w:t xml:space="preserve"> is most suited for when each of the variables is to be predicted before predicting the target.</w:t>
+      </w:r>
+    </w:p>
+    <w:p>
+      <w:pPr>
+        <w:rPr>
+          <w:rFonts w:ascii="Calibri" w:hAnsi="Calibri" w:cs="Calibri"/>
+        </w:rPr>
+      </w:pPr>
+      <w:r>
+        <w:rPr>
+          <w:rFonts w:ascii="Calibri" w:hAnsi="Calibri" w:cs="Calibri"/>
+          <w:color w:val="202020"/>
+          <w:shd w:val="clear" w:color="auto" w:fill="FFFFFF"/>
+        </w:rPr>
+        <w:t xml:space="preserve">The time series we are looking into is multivariate timeseries but also additionally has multiple regions and is most suited as a </w:t>
+      </w:r>
+      <w:r>
+        <w:rPr>
+          <w:rFonts w:ascii="Calibri" w:hAnsi="Calibri" w:cs="Calibri"/>
           <w:b/>
           <w:bCs/>
-        </w:rPr>
-        <w:t>set :</w:t>
-      </w:r>
-      <w:proofErr w:type="gramEnd"/>
-      <w:r>
-        <w:rPr>
+          <w:color w:val="202020"/>
+          <w:shd w:val="clear" w:color="auto" w:fill="FFFFFF"/>
+        </w:rPr>
+        <w:t>supervised</w:t>
+      </w:r>
+      <w:r>
+        <w:rPr>
+          <w:rFonts w:ascii="Calibri" w:hAnsi="Calibri" w:cs="Calibri"/>
+          <w:color w:val="202020"/>
+          <w:shd w:val="clear" w:color="auto" w:fill="FFFFFF"/>
+        </w:rPr>
+        <w:t xml:space="preserve"> learning, regression, prediction task. The variables are </w:t>
+      </w:r>
+      <w:r>
+        <w:rPr>
+          <w:rFonts w:ascii="Calibri" w:hAnsi="Calibri" w:cs="Calibri"/>
           <w:b/>
           <w:bCs/>
-        </w:rPr>
-        <w:t xml:space="preserve"> Prediction of Groundwater depth</w:t>
-      </w:r>
-    </w:p>
-    <w:p/>
-    <w:p>
-      <w:r>
-        <w:t>NOTE: GSE_GWE is term that will refer to the depth of ground water. GSE is ground surface elevation and GWE is ground water elevation. The difference between the two is the comparable groundwater depth for all wells.</w:t>
-      </w:r>
-    </w:p>
-    <w:p>
-      <w:r>
+          <w:color w:val="202020"/>
+          <w:shd w:val="clear" w:color="auto" w:fill="FFFFFF"/>
+        </w:rPr>
+        <w:t>independent</w:t>
+      </w:r>
+      <w:r>
+        <w:rPr>
+          <w:rFonts w:ascii="Calibri" w:hAnsi="Calibri" w:cs="Calibri"/>
+          <w:color w:val="202020"/>
+          <w:shd w:val="clear" w:color="auto" w:fill="FFFFFF"/>
+        </w:rPr>
+        <w:t xml:space="preserve"> variables and we can break the data into train and test sets.</w:t>
+      </w:r>
+    </w:p>
+    <w:p>
+      <w:pPr>
         <w:rPr>
           <w:rStyle w:val="IntenseReference"/>
         </w:rPr>
-        <w:t>INTRODUCTION</w:t>
+      </w:pPr>
+    </w:p>
+    <w:p>
+      <w:r>
+        <w:rPr>
+          <w:rStyle w:val="IntenseReference"/>
+        </w:rPr>
+        <w:t>DATASET</w:t>
       </w:r>
       <w:r>
         <w:t xml:space="preserve"> </w:t>
       </w:r>
     </w:p>
     <w:p>
-      <w:pPr>
-        <w:rPr>
-          <w:rStyle w:val="IntenseReference"/>
-        </w:rPr>
-      </w:pPr>
-      <w:r>
-        <w:rPr>
-          <w:rStyle w:val="IntenseReference"/>
-        </w:rPr>
-        <w:t>{Project Proposal}</w:t>
-      </w:r>
-    </w:p>
-    <w:p>
-      <w:r>
-        <w:rPr>
-          <w:rStyle w:val="IntenseReference"/>
-        </w:rPr>
-        <w:t>DATASET</w:t>
+      <w:r>
+        <w:t>Groundwater, which is found in aquifers below the surface of the earth, is one of our most important natural resources. Groundwater provides drinking water for a large portion of Califor</w:t>
+      </w:r>
+      <w:r>
+        <w:t>n</w:t>
+      </w:r>
+      <w:r>
+        <w:t>ia, nay, the nation's population. It also supplies business and industries, and is used extensively  for irrigation. California depends on groundwater for a major portion of its annual water supply, particularly during times of drought. This reliance on groundwater has resulted in overdraft</w:t>
       </w:r>
       <w:r>
         <w:t xml:space="preserve"> </w:t>
       </w:r>
-    </w:p>
-    <w:p>
-      <w:r>
-        <w:t xml:space="preserve">Groundwater, </w:t>
-      </w:r>
-      <w:proofErr w:type="gramStart"/>
-      <w:r>
-        <w:t>which</w:t>
-      </w:r>
-      <w:proofErr w:type="gramEnd"/>
-      <w:r>
-        <w:t xml:space="preserve"> is found in aquifers below the surface of the earth, is one of our most important natural resources. Groundwater provides drinking water for a large portion of Califor</w:t>
-      </w:r>
-      <w:r>
-        <w:t>n</w:t>
-      </w:r>
-      <w:r>
-        <w:t xml:space="preserve">ia, nay, the nation's population. It also supplies business and industries, and is used </w:t>
-      </w:r>
-      <w:proofErr w:type="gramStart"/>
-      <w:r>
-        <w:t>extensively  for</w:t>
-      </w:r>
-      <w:proofErr w:type="gramEnd"/>
-      <w:r>
-        <w:t xml:space="preserve"> irrigation. California depends on groundwater for a major portion of its annual water supply, particularly during times of drought. This reliance on groundwater has resulted in overdraft</w:t>
-      </w:r>
-      <w:r>
-        <w:t xml:space="preserve"> </w:t>
-      </w:r>
       <w:r>
         <w:t>and unsustainable groundwater usage in many of California’s basins, particularly so in the San Joaquin River basin.</w:t>
       </w:r>
     </w:p>
     <w:p>
-      <w:proofErr w:type="gramStart"/>
-      <w:r>
-        <w:t>![</w:t>
-      </w:r>
-      <w:proofErr w:type="gramEnd"/>
-      <w:r>
-        <w:t>What is groundwater](../images/groundwater.png)</w:t>
+      <w:r>
+        <w:t>![What is groundwater](../images/groundwater.png)</w:t>
       </w:r>
     </w:p>
     <w:p>
@@ -150,6 +365,7 @@
     </w:p>
     <w:p>
       <w:r>
+        <w:lastRenderedPageBreak/>
         <w:t>Groundwater is water that exists underground in saturated zones beneath the land surface. The upper surface of the saturated zone is called the water table. Groundwater is a part of the natural water cycle. Some part of the</w:t>
       </w:r>
       <w:r>
@@ -162,15 +378,7 @@
         <w:t xml:space="preserve"> </w:t>
       </w:r>
       <w:r>
-        <w:t xml:space="preserve">groundwater system moves slowly and may eventually discharge </w:t>
-      </w:r>
-      <w:proofErr w:type="gramStart"/>
-      <w:r>
-        <w:t>into  streams</w:t>
-      </w:r>
-      <w:proofErr w:type="gramEnd"/>
-      <w:r>
-        <w:t>, lakes, and oceans. An aquifer is a body of</w:t>
+        <w:t>groundwater system moves slowly and may eventually discharge into  streams, lakes, and oceans. An aquifer is a body of</w:t>
       </w:r>
       <w:r>
         <w:t xml:space="preserve"> </w:t>
@@ -251,38 +459,28 @@
         <w:t xml:space="preserve"> </w:t>
       </w:r>
       <w:r>
-        <w:t xml:space="preserve">that was passed in 2014 in  California. SGMA requires </w:t>
-      </w:r>
-      <w:proofErr w:type="gramStart"/>
-      <w:r>
-        <w:t>locals</w:t>
-      </w:r>
-      <w:proofErr w:type="gramEnd"/>
-      <w:r>
-        <w:t xml:space="preserve"> agencies to form groundwater sustainability agencies (GSAs)for the high and medium priority basins.</w:t>
+        <w:t>that was passed in 2014 in  California. SGMA requires locals agencies to form groundwater sustainability agencies (GSAs)for the high and medium priority basins.</w:t>
       </w:r>
       <w:r>
         <w:br/>
       </w:r>
       <w:r>
         <w:br/>
-      </w:r>
-      <w:r>
+        <w:t>Each dataset is acquired at the available granularity and transformed to features at a township-range and year granularity.</w:t>
+      </w:r>
+    </w:p>
+    <w:p/>
+    <w:p>
+      <w:pPr>
+        <w:rPr>
+          <w:rStyle w:val="IntenseReference"/>
+        </w:rPr>
+      </w:pPr>
+      <w:r>
+        <w:rPr>
+          <w:noProof/>
+        </w:rPr>
         <w:lastRenderedPageBreak/>
-        <w:t>Each dataset is acquired at the available granularity and transformed to features at a township-range and year granularity.</w:t>
-      </w:r>
-    </w:p>
-    <w:p/>
-    <w:p>
-      <w:pPr>
-        <w:rPr>
-          <w:rStyle w:val="IntenseReference"/>
-        </w:rPr>
-      </w:pPr>
-      <w:r>
-        <w:rPr>
-          <w:noProof/>
-        </w:rPr>
         <w:drawing>
           <wp:inline distT="0" distB="0" distL="0" distR="0" wp14:anchorId="68669B44" wp14:editId="243B9385">
             <wp:extent cx="5943600" cy="4568190"/>
@@ -422,7 +620,6 @@
         <w:rPr>
           <w:rStyle w:val="IntenseReference"/>
         </w:rPr>
-        <w:lastRenderedPageBreak/>
         <w:t>FEATURE PREPROCESSING</w:t>
       </w:r>
       <w:r>
@@ -443,6 +640,7 @@
           <w:rStyle w:val="IntenseReference"/>
           <w:noProof/>
         </w:rPr>
+        <w:lastRenderedPageBreak/>
         <w:drawing>
           <wp:inline distT="0" distB="0" distL="0" distR="0" wp14:anchorId="2ED34B99" wp14:editId="48F68288">
             <wp:extent cx="5943600" cy="1602105"/>
@@ -665,15 +863,7 @@
       </w:r>
       <w:r>
         <w:br/>
-        <w:t xml:space="preserve">We will be </w:t>
-      </w:r>
-      <w:proofErr w:type="gramStart"/>
-      <w:r>
-        <w:t>making an assumption</w:t>
-      </w:r>
-      <w:proofErr w:type="gramEnd"/>
-      <w:r>
-        <w:t xml:space="preserve"> that the vegetation landscape of a </w:t>
+        <w:t xml:space="preserve">We will be making an assumption that the vegetation landscape of a </w:t>
       </w:r>
       <w:proofErr w:type="spellStart"/>
       <w:r>
@@ -748,19 +938,11 @@
         <w:br/>
       </w:r>
       <w:r>
-        <w:t xml:space="preserve">We assume little year-to-year variation in crop farming and extended the data for the missing years </w:t>
+        <w:t xml:space="preserve">We assume little year-to-year variation in crop farming and extended the data for the missing years (2015, 2017, 2019) with the data from the previous years (i.e. we assume that 2015 crops = 2014 crops). </w:t>
       </w:r>
       <w:r>
         <w:lastRenderedPageBreak/>
-        <w:t>(2015, 2017, 2019) with the data from the previous years (</w:t>
-      </w:r>
-      <w:proofErr w:type="gramStart"/>
-      <w:r>
-        <w:t>i.e.</w:t>
-      </w:r>
-      <w:proofErr w:type="gramEnd"/>
-      <w:r>
-        <w:t xml:space="preserve"> we assume that 2015 crops = 2014 crops). We understand that farming practices like crop rotation would challenge these assumptions. The imputation is carried out by sorting the </w:t>
+        <w:t xml:space="preserve">We understand that farming practices like crop rotation would challenge these assumptions. The imputation is carried out by sorting the </w:t>
       </w:r>
       <w:proofErr w:type="spellStart"/>
       <w:r>
@@ -833,15 +1015,7 @@
         <w:br/>
       </w:r>
       <w:r>
-        <w:t xml:space="preserve">We will be </w:t>
-      </w:r>
-      <w:proofErr w:type="gramStart"/>
-      <w:r>
-        <w:t>making an assumption</w:t>
-      </w:r>
-      <w:proofErr w:type="gramEnd"/>
-      <w:r>
-        <w:t xml:space="preserve"> that the basic nature of the soil of a </w:t>
+        <w:t xml:space="preserve">We will be making an assumption that the basic nature of the soil of a </w:t>
       </w:r>
       <w:proofErr w:type="spellStart"/>
       <w:r>
@@ -1154,151 +1328,167 @@
           <w:b/>
           <w:bCs/>
         </w:rPr>
-        <w:t xml:space="preserve">Challenges </w:t>
-      </w:r>
-      <w:proofErr w:type="gramStart"/>
-      <w:r>
-        <w:rPr>
+        <w:t xml:space="preserve">Challenges faced : </w:t>
+      </w:r>
+      <w:r>
+        <w:t xml:space="preserve">Pipeline steps are executed serially, where the output from the first step is passed to the second step, and so on. </w:t>
+      </w:r>
+      <w:proofErr w:type="spellStart"/>
+      <w:r>
+        <w:t>ColumnTransformers</w:t>
+      </w:r>
+      <w:proofErr w:type="spellEnd"/>
+      <w:r>
+        <w:t xml:space="preserve"> are different in that each step is executed separately, and the transformed features are concatenated at the end. By default, any columns you pass into the </w:t>
+      </w:r>
+      <w:proofErr w:type="spellStart"/>
+      <w:r>
+        <w:t>ColumnTransformer</w:t>
+      </w:r>
+      <w:proofErr w:type="spellEnd"/>
+      <w:r>
+        <w:t xml:space="preserve"> that aren’t specified to be transformed will be dropped (remainder='drop'). If you have columns that you want to include but do not need to be transformed, specify </w:t>
+      </w:r>
+      <w:r>
+        <w:t>r</w:t>
+      </w:r>
+      <w:r>
+        <w:t>emainder='passthrough'.</w:t>
+      </w:r>
+    </w:p>
+    <w:p>
+      <w:pPr>
+        <w:rPr>
+          <w:rStyle w:val="IntenseReference"/>
+        </w:rPr>
+      </w:pPr>
+    </w:p>
+    <w:p>
+      <w:pPr>
+        <w:rPr>
+          <w:rStyle w:val="IntenseReference"/>
+        </w:rPr>
+      </w:pPr>
+      <w:r>
+        <w:rPr>
+          <w:rStyle w:val="IntenseReference"/>
+        </w:rPr>
+        <w:t>CHOICE OF EVALUATION SCORE METRIC</w:t>
+      </w:r>
+    </w:p>
+    <w:p>
+      <w:pPr>
+        <w:rPr>
+          <w:rStyle w:val="IntenseReference"/>
+        </w:rPr>
+      </w:pPr>
+      <w:r>
+        <w:rPr>
+          <w:rStyle w:val="IntenseReference"/>
+        </w:rPr>
+        <w:t>Baseline</w:t>
+      </w:r>
+      <w:r>
+        <w:rPr>
+          <w:rStyle w:val="IntenseReference"/>
+        </w:rPr>
+        <w:t xml:space="preserve"> </w:t>
+      </w:r>
+    </w:p>
+    <w:p>
+      <w:pPr>
+        <w:rPr>
+          <w:rFonts w:eastAsia="Times New Roman" w:cstheme="minorHAnsi"/>
+          <w:color w:val="000000"/>
+        </w:rPr>
+      </w:pPr>
+      <w:r>
+        <w:rPr>
+          <w:rFonts w:eastAsia="Times New Roman" w:cstheme="minorHAnsi"/>
+          <w:color w:val="000000"/>
+        </w:rPr>
+        <w:t>Since this is a regression problem</w:t>
+      </w:r>
+      <w:r>
+        <w:rPr>
+          <w:rFonts w:eastAsia="Times New Roman" w:cstheme="minorHAnsi"/>
+          <w:color w:val="000000"/>
+        </w:rPr>
+        <w:t xml:space="preserve"> with continuous variables</w:t>
+      </w:r>
+      <w:r>
+        <w:rPr>
+          <w:rFonts w:eastAsia="Times New Roman" w:cstheme="minorHAnsi"/>
+          <w:color w:val="000000"/>
+        </w:rPr>
+        <w:t>, the evaluation scores find the difference</w:t>
+      </w:r>
+      <w:r>
+        <w:rPr>
+          <w:rFonts w:eastAsia="Times New Roman" w:cstheme="minorHAnsi"/>
+          <w:color w:val="000000"/>
+        </w:rPr>
+        <w:t xml:space="preserve"> (error)</w:t>
+      </w:r>
+      <w:r>
+        <w:rPr>
+          <w:rFonts w:eastAsia="Times New Roman" w:cstheme="minorHAnsi"/>
+          <w:color w:val="000000"/>
+        </w:rPr>
+        <w:t xml:space="preserve"> </w:t>
+      </w:r>
+      <w:r>
+        <w:rPr>
+          <w:rFonts w:eastAsia="Times New Roman" w:cstheme="minorHAnsi"/>
+          <w:color w:val="000000"/>
+        </w:rPr>
+        <w:t>between the predicted value and the observed value.</w:t>
+      </w:r>
+      <w:r>
+        <w:rPr>
+          <w:rFonts w:eastAsia="Times New Roman" w:cstheme="minorHAnsi"/>
+          <w:color w:val="000000"/>
+        </w:rPr>
+        <w:t xml:space="preserve"> Some of</w:t>
+      </w:r>
+      <w:r>
+        <w:rPr>
+          <w:rFonts w:eastAsia="Times New Roman" w:cstheme="minorHAnsi"/>
+          <w:color w:val="000000"/>
+        </w:rPr>
+        <w:t xml:space="preserve"> the choices are </w:t>
+      </w:r>
+      <w:r>
+        <w:rPr>
+          <w:rFonts w:eastAsia="Times New Roman" w:cstheme="minorHAnsi"/>
           <w:b/>
           <w:bCs/>
-        </w:rPr>
-        <w:t>faced :</w:t>
-      </w:r>
-      <w:proofErr w:type="gramEnd"/>
-      <w:r>
-        <w:rPr>
+          <w:color w:val="000000"/>
+        </w:rPr>
+        <w:t>M</w:t>
+      </w:r>
+      <w:r>
+        <w:rPr>
+          <w:rFonts w:eastAsia="Times New Roman" w:cstheme="minorHAnsi"/>
+          <w:color w:val="000000"/>
+        </w:rPr>
+        <w:t xml:space="preserve">ean </w:t>
+      </w:r>
+      <w:r>
+        <w:rPr>
+          <w:rFonts w:eastAsia="Times New Roman" w:cstheme="minorHAnsi"/>
           <w:b/>
           <w:bCs/>
-        </w:rPr>
-        <w:t xml:space="preserve"> </w:t>
-      </w:r>
-      <w:r>
-        <w:t xml:space="preserve">Pipeline steps are executed serially, where the output from the first step is passed to the second step, and so on. </w:t>
-      </w:r>
-      <w:proofErr w:type="spellStart"/>
-      <w:r>
-        <w:t>ColumnTransformers</w:t>
-      </w:r>
-      <w:proofErr w:type="spellEnd"/>
-      <w:r>
-        <w:t xml:space="preserve"> are different in that each step is executed separately, and the transformed features are concatenated at the end. By default, any columns you pass into the </w:t>
-      </w:r>
-      <w:proofErr w:type="spellStart"/>
-      <w:r>
-        <w:t>ColumnTransformer</w:t>
-      </w:r>
-      <w:proofErr w:type="spellEnd"/>
-      <w:r>
-        <w:t xml:space="preserve"> that aren’t specified to be transformed will be dropped (remainder='drop'). If you have columns that you want to include but do not need to be transformed, specify </w:t>
-      </w:r>
-      <w:r>
-        <w:t>r</w:t>
-      </w:r>
-      <w:r>
-        <w:t>emainder='passthrough'.</w:t>
-      </w:r>
-    </w:p>
-    <w:p>
-      <w:pPr>
-        <w:rPr>
-          <w:rStyle w:val="IntenseReference"/>
-        </w:rPr>
-      </w:pPr>
-    </w:p>
-    <w:p>
-      <w:pPr>
-        <w:rPr>
-          <w:rStyle w:val="IntenseReference"/>
-        </w:rPr>
-      </w:pPr>
-      <w:r>
-        <w:rPr>
-          <w:rStyle w:val="IntenseReference"/>
-        </w:rPr>
-        <w:t>CHOICE OF EVALUATION SCORE METRIC</w:t>
-      </w:r>
-    </w:p>
-    <w:p>
-      <w:pPr>
-        <w:rPr>
-          <w:rStyle w:val="IntenseReference"/>
-        </w:rPr>
-      </w:pPr>
-      <w:r>
-        <w:rPr>
-          <w:rStyle w:val="IntenseReference"/>
-        </w:rPr>
-        <w:t>Baseline</w:t>
-      </w:r>
-      <w:r>
-        <w:rPr>
-          <w:rStyle w:val="IntenseReference"/>
-        </w:rPr>
-        <w:t xml:space="preserve"> </w:t>
-      </w:r>
-    </w:p>
-    <w:p>
-      <w:pPr>
-        <w:rPr>
-          <w:rFonts w:eastAsia="Times New Roman" w:cstheme="minorHAnsi"/>
-          <w:color w:val="000000"/>
-        </w:rPr>
-      </w:pPr>
-      <w:r>
-        <w:rPr>
-          <w:rFonts w:eastAsia="Times New Roman" w:cstheme="minorHAnsi"/>
-          <w:color w:val="000000"/>
-        </w:rPr>
-        <w:t>Since this is a regression problem</w:t>
-      </w:r>
-      <w:r>
-        <w:rPr>
-          <w:rFonts w:eastAsia="Times New Roman" w:cstheme="minorHAnsi"/>
-          <w:color w:val="000000"/>
-        </w:rPr>
-        <w:t xml:space="preserve"> with continuous variables</w:t>
-      </w:r>
-      <w:r>
-        <w:rPr>
-          <w:rFonts w:eastAsia="Times New Roman" w:cstheme="minorHAnsi"/>
-          <w:color w:val="000000"/>
-        </w:rPr>
-        <w:t>, the evaluation scores find the difference</w:t>
-      </w:r>
-      <w:r>
-        <w:rPr>
-          <w:rFonts w:eastAsia="Times New Roman" w:cstheme="minorHAnsi"/>
-          <w:color w:val="000000"/>
-        </w:rPr>
-        <w:t xml:space="preserve"> (error)</w:t>
-      </w:r>
-      <w:r>
-        <w:rPr>
-          <w:rFonts w:eastAsia="Times New Roman" w:cstheme="minorHAnsi"/>
-          <w:color w:val="000000"/>
-        </w:rPr>
-        <w:t xml:space="preserve"> </w:t>
-      </w:r>
-      <w:r>
-        <w:rPr>
-          <w:rFonts w:eastAsia="Times New Roman" w:cstheme="minorHAnsi"/>
-          <w:color w:val="000000"/>
-        </w:rPr>
-        <w:t>between the predicted value and the observed value.</w:t>
-      </w:r>
-      <w:r>
-        <w:rPr>
-          <w:rFonts w:eastAsia="Times New Roman" w:cstheme="minorHAnsi"/>
-          <w:color w:val="000000"/>
-        </w:rPr>
-        <w:t xml:space="preserve"> Some of</w:t>
-      </w:r>
-      <w:r>
-        <w:rPr>
-          <w:rFonts w:eastAsia="Times New Roman" w:cstheme="minorHAnsi"/>
-          <w:color w:val="000000"/>
-        </w:rPr>
-        <w:t xml:space="preserve"> the choices are </w:t>
+          <w:color w:val="000000"/>
+        </w:rPr>
+        <w:t>S</w:t>
+      </w:r>
+      <w:r>
+        <w:rPr>
+          <w:rFonts w:eastAsia="Times New Roman" w:cstheme="minorHAnsi"/>
+          <w:color w:val="000000"/>
+        </w:rPr>
+        <w:t xml:space="preserve">quare </w:t>
       </w:r>
       <w:r>
         <w:rPr>
@@ -1307,14 +1497,14 @@
           <w:bCs/>
           <w:color w:val="000000"/>
         </w:rPr>
-        <w:t>M</w:t>
-      </w:r>
-      <w:r>
-        <w:rPr>
-          <w:rFonts w:eastAsia="Times New Roman" w:cstheme="minorHAnsi"/>
-          <w:color w:val="000000"/>
-        </w:rPr>
-        <w:t xml:space="preserve">ean </w:t>
+        <w:t>E</w:t>
+      </w:r>
+      <w:r>
+        <w:rPr>
+          <w:rFonts w:eastAsia="Times New Roman" w:cstheme="minorHAnsi"/>
+          <w:color w:val="000000"/>
+        </w:rPr>
+        <w:t xml:space="preserve">rror, </w:t>
       </w:r>
       <w:r>
         <w:rPr>
@@ -1323,14 +1513,14 @@
           <w:bCs/>
           <w:color w:val="000000"/>
         </w:rPr>
-        <w:t>S</w:t>
-      </w:r>
-      <w:r>
-        <w:rPr>
-          <w:rFonts w:eastAsia="Times New Roman" w:cstheme="minorHAnsi"/>
-          <w:color w:val="000000"/>
-        </w:rPr>
-        <w:t xml:space="preserve">quare </w:t>
+        <w:t>R</w:t>
+      </w:r>
+      <w:r>
+        <w:rPr>
+          <w:rFonts w:eastAsia="Times New Roman" w:cstheme="minorHAnsi"/>
+          <w:color w:val="000000"/>
+        </w:rPr>
+        <w:t xml:space="preserve">oot of the </w:t>
       </w:r>
       <w:r>
         <w:rPr>
@@ -1339,14 +1529,14 @@
           <w:bCs/>
           <w:color w:val="000000"/>
         </w:rPr>
-        <w:t>E</w:t>
-      </w:r>
-      <w:r>
-        <w:rPr>
-          <w:rFonts w:eastAsia="Times New Roman" w:cstheme="minorHAnsi"/>
-          <w:color w:val="000000"/>
-        </w:rPr>
-        <w:t xml:space="preserve">rror, </w:t>
+        <w:t>M</w:t>
+      </w:r>
+      <w:r>
+        <w:rPr>
+          <w:rFonts w:eastAsia="Times New Roman" w:cstheme="minorHAnsi"/>
+          <w:color w:val="000000"/>
+        </w:rPr>
+        <w:t xml:space="preserve">ean </w:t>
       </w:r>
       <w:r>
         <w:rPr>
@@ -1355,14 +1545,14 @@
           <w:bCs/>
           <w:color w:val="000000"/>
         </w:rPr>
-        <w:t>R</w:t>
-      </w:r>
-      <w:r>
-        <w:rPr>
-          <w:rFonts w:eastAsia="Times New Roman" w:cstheme="minorHAnsi"/>
-          <w:color w:val="000000"/>
-        </w:rPr>
-        <w:t xml:space="preserve">oot of the </w:t>
+        <w:t>S</w:t>
+      </w:r>
+      <w:r>
+        <w:rPr>
+          <w:rFonts w:eastAsia="Times New Roman" w:cstheme="minorHAnsi"/>
+          <w:color w:val="000000"/>
+        </w:rPr>
+        <w:t xml:space="preserve">quare </w:t>
       </w:r>
       <w:r>
         <w:rPr>
@@ -1371,14 +1561,14 @@
           <w:bCs/>
           <w:color w:val="000000"/>
         </w:rPr>
-        <w:t>M</w:t>
-      </w:r>
-      <w:r>
-        <w:rPr>
-          <w:rFonts w:eastAsia="Times New Roman" w:cstheme="minorHAnsi"/>
-          <w:color w:val="000000"/>
-        </w:rPr>
-        <w:t xml:space="preserve">ean </w:t>
+        <w:t>E</w:t>
+      </w:r>
+      <w:r>
+        <w:rPr>
+          <w:rFonts w:eastAsia="Times New Roman" w:cstheme="minorHAnsi"/>
+          <w:color w:val="000000"/>
+        </w:rPr>
+        <w:t xml:space="preserve">rror and </w:t>
       </w:r>
       <w:r>
         <w:rPr>
@@ -1387,16 +1577,15 @@
           <w:bCs/>
           <w:color w:val="000000"/>
         </w:rPr>
-        <w:t>S</w:t>
-      </w:r>
-      <w:r>
-        <w:rPr>
-          <w:rFonts w:eastAsia="Times New Roman" w:cstheme="minorHAnsi"/>
-          <w:color w:val="000000"/>
-        </w:rPr>
-        <w:t xml:space="preserve">quare </w:t>
-      </w:r>
-      <w:proofErr w:type="gramStart"/>
+        <w:t>R</w:t>
+      </w:r>
+      <w:r>
+        <w:rPr>
+          <w:rFonts w:eastAsia="Times New Roman" w:cstheme="minorHAnsi"/>
+          <w:color w:val="000000"/>
+        </w:rPr>
+        <w:t xml:space="preserve">oot </w:t>
+      </w:r>
       <w:r>
         <w:rPr>
           <w:rFonts w:eastAsia="Times New Roman" w:cstheme="minorHAnsi"/>
@@ -1404,22 +1593,14 @@
           <w:bCs/>
           <w:color w:val="000000"/>
         </w:rPr>
-        <w:t>E</w:t>
-      </w:r>
-      <w:r>
-        <w:rPr>
-          <w:rFonts w:eastAsia="Times New Roman" w:cstheme="minorHAnsi"/>
-          <w:color w:val="000000"/>
-        </w:rPr>
-        <w:t>rror</w:t>
-      </w:r>
-      <w:proofErr w:type="gramEnd"/>
-      <w:r>
-        <w:rPr>
-          <w:rFonts w:eastAsia="Times New Roman" w:cstheme="minorHAnsi"/>
-          <w:color w:val="000000"/>
-        </w:rPr>
-        <w:t xml:space="preserve"> and </w:t>
+        <w:t>M</w:t>
+      </w:r>
+      <w:r>
+        <w:rPr>
+          <w:rFonts w:eastAsia="Times New Roman" w:cstheme="minorHAnsi"/>
+          <w:color w:val="000000"/>
+        </w:rPr>
+        <w:t xml:space="preserve">ean </w:t>
       </w:r>
       <w:r>
         <w:rPr>
@@ -1428,14 +1609,14 @@
           <w:bCs/>
           <w:color w:val="000000"/>
         </w:rPr>
-        <w:t>R</w:t>
-      </w:r>
-      <w:r>
-        <w:rPr>
-          <w:rFonts w:eastAsia="Times New Roman" w:cstheme="minorHAnsi"/>
-          <w:color w:val="000000"/>
-        </w:rPr>
-        <w:t xml:space="preserve">oot </w:t>
+        <w:t>S</w:t>
+      </w:r>
+      <w:r>
+        <w:rPr>
+          <w:rFonts w:eastAsia="Times New Roman" w:cstheme="minorHAnsi"/>
+          <w:color w:val="000000"/>
+        </w:rPr>
+        <w:t xml:space="preserve">quare </w:t>
       </w:r>
       <w:r>
         <w:rPr>
@@ -1444,14 +1625,14 @@
           <w:bCs/>
           <w:color w:val="000000"/>
         </w:rPr>
-        <w:t>M</w:t>
-      </w:r>
-      <w:r>
-        <w:rPr>
-          <w:rFonts w:eastAsia="Times New Roman" w:cstheme="minorHAnsi"/>
-          <w:color w:val="000000"/>
-        </w:rPr>
-        <w:t xml:space="preserve">ean </w:t>
+        <w:t>E</w:t>
+      </w:r>
+      <w:r>
+        <w:rPr>
+          <w:rFonts w:eastAsia="Times New Roman" w:cstheme="minorHAnsi"/>
+          <w:color w:val="000000"/>
+        </w:rPr>
+        <w:t>rror. We can also look into the mean magnitude of the errors in a set of predictions (</w:t>
       </w:r>
       <w:r>
         <w:rPr>
@@ -1460,14 +1641,14 @@
           <w:bCs/>
           <w:color w:val="000000"/>
         </w:rPr>
-        <w:t>S</w:t>
-      </w:r>
-      <w:r>
-        <w:rPr>
-          <w:rFonts w:eastAsia="Times New Roman" w:cstheme="minorHAnsi"/>
-          <w:color w:val="000000"/>
-        </w:rPr>
-        <w:t xml:space="preserve">quare </w:t>
+        <w:t>M</w:t>
+      </w:r>
+      <w:r>
+        <w:rPr>
+          <w:rFonts w:eastAsia="Times New Roman" w:cstheme="minorHAnsi"/>
+          <w:color w:val="000000"/>
+        </w:rPr>
+        <w:t xml:space="preserve">ean </w:t>
       </w:r>
       <w:r>
         <w:rPr>
@@ -1476,30 +1657,14 @@
           <w:bCs/>
           <w:color w:val="000000"/>
         </w:rPr>
-        <w:t>E</w:t>
-      </w:r>
-      <w:r>
-        <w:rPr>
-          <w:rFonts w:eastAsia="Times New Roman" w:cstheme="minorHAnsi"/>
-          <w:color w:val="000000"/>
-        </w:rPr>
-        <w:t xml:space="preserve">rror. We can also </w:t>
-      </w:r>
-      <w:proofErr w:type="gramStart"/>
-      <w:r>
-        <w:rPr>
-          <w:rFonts w:eastAsia="Times New Roman" w:cstheme="minorHAnsi"/>
-          <w:color w:val="000000"/>
-        </w:rPr>
-        <w:t>look into</w:t>
-      </w:r>
-      <w:proofErr w:type="gramEnd"/>
-      <w:r>
-        <w:rPr>
-          <w:rFonts w:eastAsia="Times New Roman" w:cstheme="minorHAnsi"/>
-          <w:color w:val="000000"/>
-        </w:rPr>
-        <w:t xml:space="preserve"> the mean magnitude of the errors in a set of predictions (</w:t>
+        <w:t>A</w:t>
+      </w:r>
+      <w:r>
+        <w:rPr>
+          <w:rFonts w:eastAsia="Times New Roman" w:cstheme="minorHAnsi"/>
+          <w:color w:val="000000"/>
+        </w:rPr>
+        <w:t xml:space="preserve">bsolute </w:t>
       </w:r>
       <w:r>
         <w:rPr>
@@ -1508,38 +1673,6 @@
           <w:bCs/>
           <w:color w:val="000000"/>
         </w:rPr>
-        <w:t>M</w:t>
-      </w:r>
-      <w:r>
-        <w:rPr>
-          <w:rFonts w:eastAsia="Times New Roman" w:cstheme="minorHAnsi"/>
-          <w:color w:val="000000"/>
-        </w:rPr>
-        <w:t xml:space="preserve">ean </w:t>
-      </w:r>
-      <w:r>
-        <w:rPr>
-          <w:rFonts w:eastAsia="Times New Roman" w:cstheme="minorHAnsi"/>
-          <w:b/>
-          <w:bCs/>
-          <w:color w:val="000000"/>
-        </w:rPr>
-        <w:t>A</w:t>
-      </w:r>
-      <w:r>
-        <w:rPr>
-          <w:rFonts w:eastAsia="Times New Roman" w:cstheme="minorHAnsi"/>
-          <w:color w:val="000000"/>
-        </w:rPr>
-        <w:t xml:space="preserve">bsolute </w:t>
-      </w:r>
-      <w:r>
-        <w:rPr>
-          <w:rFonts w:eastAsia="Times New Roman" w:cstheme="minorHAnsi"/>
-          <w:b/>
-          <w:bCs/>
-          <w:color w:val="000000"/>
-        </w:rPr>
         <w:t>E</w:t>
       </w:r>
       <w:r>
@@ -1689,23 +1822,7 @@
           <w:rFonts w:eastAsia="Times New Roman" w:cstheme="minorHAnsi"/>
           <w:color w:val="000000"/>
         </w:rPr>
-        <w:t xml:space="preserve">When evaluating an algorithm, it is prudent to </w:t>
-      </w:r>
-      <w:proofErr w:type="gramStart"/>
-      <w:r>
-        <w:rPr>
-          <w:rFonts w:eastAsia="Times New Roman" w:cstheme="minorHAnsi"/>
-          <w:color w:val="000000"/>
-        </w:rPr>
-        <w:t>look into</w:t>
-      </w:r>
-      <w:proofErr w:type="gramEnd"/>
-      <w:r>
-        <w:rPr>
-          <w:rFonts w:eastAsia="Times New Roman" w:cstheme="minorHAnsi"/>
-          <w:color w:val="000000"/>
-        </w:rPr>
-        <w:t xml:space="preserve"> multiple regression </w:t>
+        <w:t xml:space="preserve">When evaluating an algorithm, it is prudent to look into multiple regression </w:t>
       </w:r>
       <w:r>
         <w:rPr>
@@ -1761,23 +1878,7 @@
           <w:rFonts w:eastAsia="Times New Roman" w:cstheme="minorHAnsi"/>
           <w:color w:val="000000"/>
         </w:rPr>
-        <w:t xml:space="preserve"> difference from the mean in check we additionally </w:t>
-      </w:r>
-      <w:proofErr w:type="gramStart"/>
-      <w:r>
-        <w:rPr>
-          <w:rFonts w:eastAsia="Times New Roman" w:cstheme="minorHAnsi"/>
-          <w:color w:val="000000"/>
-        </w:rPr>
-        <w:t>looked into</w:t>
-      </w:r>
-      <w:proofErr w:type="gramEnd"/>
-      <w:r>
-        <w:rPr>
-          <w:rFonts w:eastAsia="Times New Roman" w:cstheme="minorHAnsi"/>
-          <w:color w:val="000000"/>
-        </w:rPr>
-        <w:t xml:space="preserve"> </w:t>
+        <w:t xml:space="preserve"> difference from the mean in check we additionally looked into </w:t>
       </w:r>
       <w:r>
         <w:rPr>
@@ -2323,15 +2424,7 @@
       </w:r>
       <w:proofErr w:type="spellEnd"/>
       <w:r>
-        <w:t xml:space="preserve"> (no negative values for the range </w:t>
-      </w:r>
-      <w:proofErr w:type="gramStart"/>
-      <w:r>
-        <w:t>set)  versus</w:t>
-      </w:r>
-      <w:proofErr w:type="gramEnd"/>
-      <w:r>
-        <w:t xml:space="preserve"> when they are scaled using </w:t>
+        <w:t xml:space="preserve"> (no negative values for the range set)  versus when they are scaled using </w:t>
       </w:r>
       <w:proofErr w:type="spellStart"/>
       <w:r>
@@ -2402,27 +2495,14 @@
       <w:r>
         <w:t xml:space="preserve">Figure </w:t>
       </w:r>
-      <w:r>
-        <w:fldChar w:fldCharType="begin"/>
-      </w:r>
-      <w:r>
-        <w:instrText xml:space="preserve"> SEQ Figure \* ARABIC </w:instrText>
-      </w:r>
-      <w:r>
-        <w:fldChar w:fldCharType="separate"/>
-      </w:r>
-      <w:r>
-        <w:rPr>
-          <w:noProof/>
-        </w:rPr>
-        <w:t>1</w:t>
-      </w:r>
-      <w:r>
-        <w:rPr>
-          <w:noProof/>
-        </w:rPr>
-        <w:fldChar w:fldCharType="end"/>
-      </w:r>
+      <w:fldSimple w:instr=" SEQ Figure \* ARABIC ">
+        <w:r>
+          <w:rPr>
+            <w:noProof/>
+          </w:rPr>
+          <w:t>1</w:t>
+        </w:r>
+      </w:fldSimple>
       <w:r>
         <w:t xml:space="preserve">: Clustering with features scaled using </w:t>
       </w:r>
@@ -2484,27 +2564,14 @@
       <w:r>
         <w:t xml:space="preserve">Figure </w:t>
       </w:r>
-      <w:r>
-        <w:fldChar w:fldCharType="begin"/>
-      </w:r>
-      <w:r>
-        <w:instrText xml:space="preserve"> SEQ Figure \* ARABIC </w:instrText>
-      </w:r>
-      <w:r>
-        <w:fldChar w:fldCharType="separate"/>
-      </w:r>
-      <w:r>
-        <w:rPr>
-          <w:noProof/>
-        </w:rPr>
-        <w:t>2</w:t>
-      </w:r>
-      <w:r>
-        <w:rPr>
-          <w:noProof/>
-        </w:rPr>
-        <w:fldChar w:fldCharType="end"/>
-      </w:r>
+      <w:fldSimple w:instr=" SEQ Figure \* ARABIC ">
+        <w:r>
+          <w:rPr>
+            <w:noProof/>
+          </w:rPr>
+          <w:t>2</w:t>
+        </w:r>
+      </w:fldSimple>
       <w:r>
         <w:t xml:space="preserve">: Clustering with features scaled using </w:t>
       </w:r>
@@ -2684,22 +2751,13 @@
       <w:r>
         <w:br/>
       </w:r>
-      <w:proofErr w:type="gramStart"/>
       <w:r>
         <w:rPr>
           <w:rFonts w:eastAsia="Times New Roman" w:cstheme="minorHAnsi"/>
           <w:color w:val="000000"/>
         </w:rPr>
         <w:lastRenderedPageBreak/>
-        <w:t>7.With</w:t>
-      </w:r>
-      <w:proofErr w:type="gramEnd"/>
-      <w:r>
-        <w:rPr>
-          <w:rFonts w:eastAsia="Times New Roman" w:cstheme="minorHAnsi"/>
-          <w:color w:val="000000"/>
-        </w:rPr>
-        <w:t> MinMaxScaling, the Silhouette Score does not show as much negative area for the first three clusters</w:t>
+        <w:t>7.With MinMaxScaling, the Silhouette Score does not show as much negative area for the first three clusters</w:t>
       </w:r>
       <w:r>
         <w:rPr>
@@ -3029,30 +3087,14 @@
           <w:rFonts w:eastAsia="Times New Roman" w:cstheme="minorHAnsi"/>
           <w:color w:val="000000"/>
         </w:rPr>
-        <w:t xml:space="preserve">All well </w:t>
-      </w:r>
-      <w:proofErr w:type="gramStart"/>
-      <w:r>
-        <w:rPr>
-          <w:rFonts w:eastAsia="Times New Roman" w:cstheme="minorHAnsi"/>
-          <w:color w:val="000000"/>
-        </w:rPr>
-        <w:t xml:space="preserve">counts, </w:t>
-      </w:r>
-      <w:r>
-        <w:rPr>
-          <w:rFonts w:eastAsia="Times New Roman" w:cstheme="minorHAnsi"/>
-          <w:color w:val="000000"/>
-        </w:rPr>
-        <w:t xml:space="preserve"> further</w:t>
-      </w:r>
-      <w:proofErr w:type="gramEnd"/>
-      <w:r>
-        <w:rPr>
-          <w:rFonts w:eastAsia="Times New Roman" w:cstheme="minorHAnsi"/>
-          <w:color w:val="000000"/>
-        </w:rPr>
-        <w:t xml:space="preserve"> categorized as Domestic, Agriculture and Public </w:t>
+        <w:t xml:space="preserve">All well counts, </w:t>
+      </w:r>
+      <w:r>
+        <w:rPr>
+          <w:rFonts w:eastAsia="Times New Roman" w:cstheme="minorHAnsi"/>
+          <w:color w:val="000000"/>
+        </w:rPr>
+        <w:t xml:space="preserve"> further categorized as Domestic, Agriculture and Public </w:t>
       </w:r>
       <w:r>
         <w:rPr>
@@ -3118,23 +3160,7 @@
           <w:rFonts w:eastAsia="Times New Roman" w:cstheme="minorHAnsi"/>
           <w:color w:val="000000"/>
         </w:rPr>
-        <w:t>some type of crops (</w:t>
-      </w:r>
-      <w:proofErr w:type="gramStart"/>
-      <w:r>
-        <w:rPr>
-          <w:rFonts w:eastAsia="Times New Roman" w:cstheme="minorHAnsi"/>
-          <w:color w:val="000000"/>
-        </w:rPr>
-        <w:t>e.g.</w:t>
-      </w:r>
-      <w:proofErr w:type="gramEnd"/>
-      <w:r>
-        <w:rPr>
-          <w:rFonts w:eastAsia="Times New Roman" w:cstheme="minorHAnsi"/>
-          <w:color w:val="000000"/>
-        </w:rPr>
-        <w:t xml:space="preserve"> 0.57 between CROP_D16 plums, prunes or apricots and CROP_D5 which is peaches/nectarines</w:t>
+        <w:t>some type of crops (e.g. 0.57 between CROP_D16 plums, prunes or apricots and CROP_D5 which is peaches/nectarines</w:t>
       </w:r>
       <w:r>
         <w:rPr>
@@ -3186,23 +3212,7 @@
           <w:rFonts w:eastAsia="Times New Roman" w:cstheme="minorHAnsi"/>
           <w:color w:val="000000"/>
         </w:rPr>
-        <w:t xml:space="preserve">We also see some level of correlation between the different type of forest vegetation. For </w:t>
-      </w:r>
-      <w:proofErr w:type="gramStart"/>
-      <w:r>
-        <w:rPr>
-          <w:rFonts w:eastAsia="Times New Roman" w:cstheme="minorHAnsi"/>
-          <w:color w:val="000000"/>
-        </w:rPr>
-        <w:t>example</w:t>
-      </w:r>
-      <w:proofErr w:type="gramEnd"/>
-      <w:r>
-        <w:rPr>
-          <w:rFonts w:eastAsia="Times New Roman" w:cstheme="minorHAnsi"/>
-          <w:color w:val="000000"/>
-        </w:rPr>
-        <w:t xml:space="preserve"> VEGETATION_CANYON_LIVE_OAK, VEGETATION_HARD and VEGETATION_KNOBCONE_PINE show correlation values between 0.46 and 0.6. This might be explained by the fact that some type of vegetation tend</w:t>
+        <w:t>We also see some level of correlation between the different type of forest vegetation. For example VEGETATION_CANYON_LIVE_OAK, VEGETATION_HARD and VEGETATION_KNOBCONE_PINE show correlation values between 0.46 and 0.6. This might be explained by the fact that some type of vegetation tend</w:t>
       </w:r>
       <w:r>
         <w:rPr>
@@ -3218,21 +3228,12 @@
         </w:rPr>
         <w:t xml:space="preserve"> to </w:t>
       </w:r>
-      <w:proofErr w:type="gramStart"/>
-      <w:r>
-        <w:rPr>
-          <w:rFonts w:eastAsia="Times New Roman" w:cstheme="minorHAnsi"/>
-          <w:color w:val="000000"/>
-        </w:rPr>
-        <w:t>found</w:t>
-      </w:r>
-      <w:proofErr w:type="gramEnd"/>
-      <w:r>
-        <w:rPr>
-          <w:rFonts w:eastAsia="Times New Roman" w:cstheme="minorHAnsi"/>
-          <w:color w:val="000000"/>
-        </w:rPr>
-        <w:t xml:space="preserve"> frequently</w:t>
+      <w:r>
+        <w:rPr>
+          <w:rFonts w:eastAsia="Times New Roman" w:cstheme="minorHAnsi"/>
+          <w:color w:val="000000"/>
+        </w:rPr>
+        <w:t>found frequently</w:t>
       </w:r>
       <w:r>
         <w:rPr>
@@ -3293,23 +3294,7 @@
           <w:rFonts w:eastAsia="Times New Roman" w:cstheme="minorHAnsi"/>
           <w:color w:val="000000"/>
         </w:rPr>
-        <w:t xml:space="preserve">After observing the feature correlation in the heatmap, we decided to check for latent features in the dataset that will effectively combine the correlated </w:t>
-      </w:r>
-      <w:proofErr w:type="gramStart"/>
-      <w:r>
-        <w:rPr>
-          <w:rFonts w:eastAsia="Times New Roman" w:cstheme="minorHAnsi"/>
-          <w:color w:val="000000"/>
-        </w:rPr>
-        <w:t>features, and</w:t>
-      </w:r>
-      <w:proofErr w:type="gramEnd"/>
-      <w:r>
-        <w:rPr>
-          <w:rFonts w:eastAsia="Times New Roman" w:cstheme="minorHAnsi"/>
-          <w:color w:val="000000"/>
-        </w:rPr>
-        <w:t xml:space="preserve"> create a new set of features that are a weighted </w:t>
+        <w:t xml:space="preserve">After observing the feature correlation in the heatmap, we decided to check for latent features in the dataset that will effectively combine the correlated features, and create a new set of features that are a weighted </w:t>
       </w:r>
       <w:r>
         <w:rPr>
@@ -3782,6 +3767,7 @@
       </w:r>
     </w:p>
     <w:p/>
+    <w:p/>
     <w:p>
       <w:pPr>
         <w:rPr>
@@ -3801,7 +3787,6 @@
           <w:rStyle w:val="IntenseReference"/>
         </w:rPr>
       </w:pPr>
-      <w:proofErr w:type="gramStart"/>
       <w:r>
         <w:rPr>
           <w:rFonts w:ascii="Arial" w:hAnsi="Arial" w:cs="Arial"/>
@@ -3811,9 +3796,8 @@
           <w:shd w:val="clear" w:color="auto" w:fill="FFFFFF"/>
         </w:rPr>
         <w:lastRenderedPageBreak/>
-        <w:t>It can be seen that the</w:t>
-      </w:r>
-      <w:proofErr w:type="gramEnd"/>
+        <w:t>It can be seen that the feature importance predicted in model aligns with the feature to target correlation</w:t>
+      </w:r>
       <w:r>
         <w:rPr>
           <w:rFonts w:ascii="Arial" w:hAnsi="Arial" w:cs="Arial"/>
@@ -3822,16 +3806,6 @@
           <w:szCs w:val="21"/>
           <w:shd w:val="clear" w:color="auto" w:fill="FFFFFF"/>
         </w:rPr>
-        <w:t xml:space="preserve"> feature importance predicted in model aligns with the feature to target correlation</w:t>
-      </w:r>
-      <w:r>
-        <w:rPr>
-          <w:rFonts w:ascii="Arial" w:hAnsi="Arial" w:cs="Arial"/>
-          <w:color w:val="171616"/>
-          <w:sz w:val="21"/>
-          <w:szCs w:val="21"/>
-          <w:shd w:val="clear" w:color="auto" w:fill="FFFFFF"/>
-        </w:rPr>
         <w:t xml:space="preserve"> in the train set. But the correlation in the test set predicts a different order of feature importance.</w:t>
       </w:r>
     </w:p>
@@ -3868,30 +3842,14 @@
           <w:b/>
           <w:bCs/>
         </w:rPr>
-        <w:t xml:space="preserve"> (Shapely Additive Explanations</w:t>
-      </w:r>
-      <w:proofErr w:type="gramStart"/>
+        <w:t xml:space="preserve"> (Shapely Additive Explanations)</w:t>
+      </w:r>
       <w:r>
         <w:rPr>
           <w:b/>
           <w:bCs/>
         </w:rPr>
-        <w:t>)</w:t>
-      </w:r>
-      <w:r>
-        <w:rPr>
-          <w:b/>
-          <w:bCs/>
-        </w:rPr>
-        <w:t xml:space="preserve"> :</w:t>
-      </w:r>
-      <w:proofErr w:type="gramEnd"/>
-      <w:r>
-        <w:rPr>
-          <w:b/>
-          <w:bCs/>
-        </w:rPr>
-        <w:t xml:space="preserve"> Model Agnostic</w:t>
+        <w:t xml:space="preserve"> : Model Agnostic</w:t>
       </w:r>
     </w:p>
     <w:p>
@@ -3946,27 +3904,14 @@
       <w:r>
         <w:t xml:space="preserve">Figure </w:t>
       </w:r>
-      <w:r>
-        <w:fldChar w:fldCharType="begin"/>
-      </w:r>
-      <w:r>
-        <w:instrText xml:space="preserve"> SEQ Figure \* ARABIC </w:instrText>
-      </w:r>
-      <w:r>
-        <w:fldChar w:fldCharType="separate"/>
-      </w:r>
-      <w:r>
-        <w:rPr>
-          <w:noProof/>
-        </w:rPr>
-        <w:t>4</w:t>
-      </w:r>
-      <w:r>
-        <w:rPr>
-          <w:noProof/>
-        </w:rPr>
-        <w:fldChar w:fldCharType="end"/>
-      </w:r>
+      <w:fldSimple w:instr=" SEQ Figure \* ARABIC ">
+        <w:r>
+          <w:rPr>
+            <w:noProof/>
+          </w:rPr>
+          <w:t>4</w:t>
+        </w:r>
+      </w:fldSimple>
       <w:r>
         <w:t>: Shapley Values</w:t>
       </w:r>
@@ -4213,23 +4158,7 @@
           <w:rFonts w:eastAsia="Times New Roman" w:cstheme="minorHAnsi"/>
           <w:color w:val="000000"/>
         </w:rPr>
-        <w:t xml:space="preserve">, which are soils of grassland ecosystems. Among </w:t>
-      </w:r>
-      <w:proofErr w:type="gramStart"/>
-      <w:r>
-        <w:rPr>
-          <w:rFonts w:eastAsia="Times New Roman" w:cstheme="minorHAnsi"/>
-          <w:color w:val="000000"/>
-        </w:rPr>
-        <w:t>crops,  Pistachios</w:t>
-      </w:r>
-      <w:proofErr w:type="gramEnd"/>
-      <w:r>
-        <w:rPr>
-          <w:rFonts w:eastAsia="Times New Roman" w:cstheme="minorHAnsi"/>
-          <w:color w:val="000000"/>
-        </w:rPr>
-        <w:t xml:space="preserve"> (“D14”) and  alfalfa and alfalfa mixtures </w:t>
+        <w:t xml:space="preserve">, which are soils of grassland ecosystems. Among crops,  Pistachios (“D14”) and  alfalfa and alfalfa mixtures </w:t>
       </w:r>
       <w:r>
         <w:rPr>
@@ -4308,69 +4237,41 @@
         <w:rPr>
           <w:rFonts w:ascii="Calibri" w:eastAsia="Times New Roman" w:hAnsi="Calibri" w:cs="Calibri"/>
         </w:rPr>
-        <w:t>The less (</w:t>
-      </w:r>
-      <w:proofErr w:type="gramStart"/>
+        <w:t xml:space="preserve">The less (more blue) the </w:t>
+      </w:r>
+      <w:proofErr w:type="spellStart"/>
       <w:r>
         <w:rPr>
           <w:rFonts w:ascii="Calibri" w:eastAsia="Times New Roman" w:hAnsi="Calibri" w:cs="Calibri"/>
         </w:rPr>
-        <w:t>more blue</w:t>
-      </w:r>
-      <w:proofErr w:type="gramEnd"/>
+        <w:t>groundsurface</w:t>
+      </w:r>
+      <w:proofErr w:type="spellEnd"/>
       <w:r>
         <w:rPr>
           <w:rFonts w:ascii="Calibri" w:eastAsia="Times New Roman" w:hAnsi="Calibri" w:cs="Calibri"/>
         </w:rPr>
-        <w:t xml:space="preserve">) the </w:t>
+        <w:t xml:space="preserve"> elevation and </w:t>
       </w:r>
       <w:proofErr w:type="spellStart"/>
       <w:r>
         <w:rPr>
           <w:rFonts w:ascii="Calibri" w:eastAsia="Times New Roman" w:hAnsi="Calibri" w:cs="Calibri"/>
         </w:rPr>
-        <w:t>groundsurface</w:t>
+        <w:t>afisols</w:t>
       </w:r>
       <w:proofErr w:type="spellEnd"/>
       <w:r>
         <w:rPr>
           <w:rFonts w:ascii="Calibri" w:eastAsia="Times New Roman" w:hAnsi="Calibri" w:cs="Calibri"/>
         </w:rPr>
-        <w:t xml:space="preserve"> elevation and </w:t>
-      </w:r>
-      <w:proofErr w:type="spellStart"/>
+        <w:t>, the more the depth.</w:t>
+      </w:r>
       <w:r>
         <w:rPr>
           <w:rFonts w:ascii="Calibri" w:eastAsia="Times New Roman" w:hAnsi="Calibri" w:cs="Calibri"/>
         </w:rPr>
-        <w:t>afisols</w:t>
-      </w:r>
-      <w:proofErr w:type="spellEnd"/>
-      <w:r>
-        <w:rPr>
-          <w:rFonts w:ascii="Calibri" w:eastAsia="Times New Roman" w:hAnsi="Calibri" w:cs="Calibri"/>
-        </w:rPr>
-        <w:t>, the more the depth.</w:t>
-      </w:r>
-      <w:r>
-        <w:rPr>
-          <w:rFonts w:ascii="Calibri" w:eastAsia="Times New Roman" w:hAnsi="Calibri" w:cs="Calibri"/>
-        </w:rPr>
-        <w:t xml:space="preserve"> The more (</w:t>
-      </w:r>
-      <w:proofErr w:type="gramStart"/>
-      <w:r>
-        <w:rPr>
-          <w:rFonts w:ascii="Calibri" w:eastAsia="Times New Roman" w:hAnsi="Calibri" w:cs="Calibri"/>
-        </w:rPr>
-        <w:t>more red</w:t>
-      </w:r>
-      <w:proofErr w:type="gramEnd"/>
-      <w:r>
-        <w:rPr>
-          <w:rFonts w:ascii="Calibri" w:eastAsia="Times New Roman" w:hAnsi="Calibri" w:cs="Calibri"/>
-        </w:rPr>
-        <w:t>) the de</w:t>
+        <w:t xml:space="preserve"> The more (more red) the de</w:t>
       </w:r>
       <w:r>
         <w:rPr>
@@ -4437,30 +4338,14 @@
           <w:b/>
           <w:bCs/>
         </w:rPr>
-        <w:t xml:space="preserve">FEATURE IMPORTANCE FROM THE BEST </w:t>
-      </w:r>
-      <w:proofErr w:type="gramStart"/>
+        <w:t>FEATURE IMPORTANCE FROM THE BEST MODEL</w:t>
+      </w:r>
       <w:r>
         <w:rPr>
           <w:b/>
           <w:bCs/>
         </w:rPr>
-        <w:t>MODEL</w:t>
-      </w:r>
-      <w:r>
-        <w:rPr>
-          <w:b/>
-          <w:bCs/>
-        </w:rPr>
-        <w:t xml:space="preserve"> :</w:t>
-      </w:r>
-      <w:proofErr w:type="gramEnd"/>
-      <w:r>
-        <w:rPr>
-          <w:b/>
-          <w:bCs/>
-        </w:rPr>
-        <w:t xml:space="preserve"> Model Specific</w:t>
+        <w:t xml:space="preserve"> : Model Specific</w:t>
       </w:r>
     </w:p>
     <w:p>
@@ -4515,27 +4400,14 @@
       <w:r>
         <w:t xml:space="preserve">Figure </w:t>
       </w:r>
-      <w:r>
-        <w:fldChar w:fldCharType="begin"/>
-      </w:r>
-      <w:r>
-        <w:instrText xml:space="preserve"> SEQ Figure \* ARABIC </w:instrText>
-      </w:r>
-      <w:r>
-        <w:fldChar w:fldCharType="separate"/>
-      </w:r>
-      <w:r>
-        <w:rPr>
-          <w:noProof/>
-        </w:rPr>
-        <w:t>5</w:t>
-      </w:r>
-      <w:r>
-        <w:rPr>
-          <w:noProof/>
-        </w:rPr>
-        <w:fldChar w:fldCharType="end"/>
-      </w:r>
+      <w:fldSimple w:instr=" SEQ Figure \* ARABIC ">
+        <w:r>
+          <w:rPr>
+            <w:noProof/>
+          </w:rPr>
+          <w:t>5</w:t>
+        </w:r>
+      </w:fldSimple>
       <w:r>
         <w:t>: Feature Importance for ET regressor</w:t>
       </w:r>
@@ -4740,24 +4612,14 @@
             <w:r>
               <w:t xml:space="preserve">Figure </w:t>
             </w:r>
-            <w:r>
-              <w:fldChar w:fldCharType="begin"/>
-            </w:r>
-            <w:r>
-              <w:instrText xml:space="preserve"> SEQ Figure \* ARABIC </w:instrText>
-            </w:r>
-            <w:r>
-              <w:fldChar w:fldCharType="separate"/>
-            </w:r>
-            <w:r>
-              <w:rPr>
-                <w:noProof/>
-              </w:rPr>
-              <w:t>6</w:t>
-            </w:r>
-            <w:r>
-              <w:fldChar w:fldCharType="end"/>
-            </w:r>
+            <w:fldSimple w:instr=" SEQ Figure \* ARABIC ">
+              <w:r>
+                <w:rPr>
+                  <w:noProof/>
+                </w:rPr>
+                <w:t>6</w:t>
+              </w:r>
+            </w:fldSimple>
             <w:r>
               <w:t>: Raw Target</w:t>
             </w:r>
@@ -4834,24 +4696,14 @@
                                   <w:r>
                                     <w:t xml:space="preserve">Figure </w:t>
                                   </w:r>
-                                  <w:r>
-                                    <w:fldChar w:fldCharType="begin"/>
-                                  </w:r>
-                                  <w:r>
-                                    <w:instrText xml:space="preserve"> SEQ Figure \* ARABIC </w:instrText>
-                                  </w:r>
-                                  <w:r>
-                                    <w:fldChar w:fldCharType="separate"/>
-                                  </w:r>
-                                  <w:r>
-                                    <w:rPr>
-                                      <w:noProof/>
-                                    </w:rPr>
-                                    <w:t>7</w:t>
-                                  </w:r>
-                                  <w:r>
-                                    <w:fldChar w:fldCharType="end"/>
-                                  </w:r>
+                                  <w:fldSimple w:instr=" SEQ Figure \* ARABIC ">
+                                    <w:r>
+                                      <w:rPr>
+                                        <w:noProof/>
+                                      </w:rPr>
+                                      <w:t>7</w:t>
+                                    </w:r>
+                                  </w:fldSimple>
                                   <w:r>
                                     <w:t>:Normalized Target</w:t>
                                   </w:r>
@@ -4889,24 +4741,14 @@
                             <w:r>
                               <w:t xml:space="preserve">Figure </w:t>
                             </w:r>
-                            <w:r>
-                              <w:fldChar w:fldCharType="begin"/>
-                            </w:r>
-                            <w:r>
-                              <w:instrText xml:space="preserve"> SEQ Figure \* ARABIC </w:instrText>
-                            </w:r>
-                            <w:r>
-                              <w:fldChar w:fldCharType="separate"/>
-                            </w:r>
-                            <w:r>
-                              <w:rPr>
-                                <w:noProof/>
-                              </w:rPr>
-                              <w:t>7</w:t>
-                            </w:r>
-                            <w:r>
-                              <w:fldChar w:fldCharType="end"/>
-                            </w:r>
+                            <w:fldSimple w:instr=" SEQ Figure \* ARABIC ">
+                              <w:r>
+                                <w:rPr>
+                                  <w:noProof/>
+                                </w:rPr>
+                                <w:t>7</w:t>
+                              </w:r>
+                            </w:fldSimple>
                             <w:r>
                               <w:t>:Normalized Target</w:t>
                             </w:r>
@@ -5111,15 +4953,7 @@
       </w:r>
       <w:proofErr w:type="spellEnd"/>
       <w:r>
-        <w:t>(</w:t>
-      </w:r>
-      <w:proofErr w:type="gramStart"/>
-      <w:r>
-        <w:t>).keys</w:t>
-      </w:r>
-      <w:proofErr w:type="gramEnd"/>
-      <w:r>
-        <w:t xml:space="preserve">(). </w:t>
+        <w:t xml:space="preserve">().keys(). </w:t>
       </w:r>
       <w:r>
         <w:br/>
@@ -5251,13 +5085,8 @@
       </w:r>
       <w:proofErr w:type="spellEnd"/>
       <w:r>
-        <w:t xml:space="preserve"> an industrial strength algorithm that returned extremely high training </w:t>
-      </w:r>
-      <w:proofErr w:type="gramStart"/>
-      <w:r>
-        <w:t>scores .</w:t>
-      </w:r>
-      <w:proofErr w:type="gramEnd"/>
+        <w:t xml:space="preserve"> an industrial strength algorithm that returned extremely high training scores .</w:t>
+      </w:r>
       <w:r>
         <w:br/>
         <w:t xml:space="preserve">3. Increasing number of folds in </w:t>
@@ -5482,27 +5311,7 @@
                 <w:bCs/>
                 <w:color w:val="000000"/>
               </w:rPr>
-              <w:t xml:space="preserve">R2 </w:t>
-            </w:r>
-            <w:proofErr w:type="gramStart"/>
-            <w:r>
-              <w:rPr>
-                <w:rFonts w:eastAsia="Times New Roman" w:cstheme="minorHAnsi"/>
-                <w:b/>
-                <w:bCs/>
-                <w:color w:val="000000"/>
-              </w:rPr>
-              <w:t>Score(</w:t>
-            </w:r>
-            <w:proofErr w:type="gramEnd"/>
-            <w:r>
-              <w:rPr>
-                <w:rFonts w:eastAsia="Times New Roman" w:cstheme="minorHAnsi"/>
-                <w:b/>
-                <w:bCs/>
-                <w:color w:val="000000"/>
-              </w:rPr>
-              <w:t>Test)</w:t>
+              <w:t>R2 Score(Test)</w:t>
             </w:r>
           </w:p>
         </w:tc>
@@ -5739,17 +5548,7 @@
                 <w:szCs w:val="18"/>
                 <w:shd w:val="clear" w:color="auto" w:fill="FFFFFF"/>
               </w:rPr>
-              <w:t>119.37</w:t>
-            </w:r>
-            <w:r>
-              <w:rPr>
-                <w:rFonts w:ascii="Consolas" w:hAnsi="Consolas"/>
-                <w:color w:val="171616"/>
-                <w:sz w:val="18"/>
-                <w:szCs w:val="18"/>
-                <w:shd w:val="clear" w:color="auto" w:fill="FFFFFF"/>
-              </w:rPr>
-              <w:t>7</w:t>
+              <w:t>119.377</w:t>
             </w:r>
           </w:p>
         </w:tc>
@@ -5926,17 +5725,7 @@
                 <w:szCs w:val="18"/>
                 <w:shd w:val="clear" w:color="auto" w:fill="FFFFFF"/>
               </w:rPr>
-              <w:t>118.45</w:t>
-            </w:r>
-            <w:r>
-              <w:rPr>
-                <w:rFonts w:ascii="Consolas" w:hAnsi="Consolas"/>
-                <w:color w:val="171616"/>
-                <w:sz w:val="18"/>
-                <w:szCs w:val="18"/>
-                <w:shd w:val="clear" w:color="auto" w:fill="FFFFFF"/>
-              </w:rPr>
-              <w:t>6</w:t>
+              <w:t>118.456</w:t>
             </w:r>
           </w:p>
         </w:tc>
@@ -5967,25 +5756,7 @@
                 <w:bCs/>
                 <w:color w:val="000000"/>
               </w:rPr>
-              <w:t>(</w:t>
-            </w:r>
-            <w:r>
-              <w:rPr>
-                <w:rFonts w:eastAsia="Times New Roman" w:cstheme="minorHAnsi"/>
-                <w:b/>
-                <w:bCs/>
-                <w:color w:val="000000"/>
-              </w:rPr>
-              <w:t xml:space="preserve">with </w:t>
-            </w:r>
-            <w:r>
-              <w:rPr>
-                <w:rFonts w:eastAsia="Times New Roman" w:cstheme="minorHAnsi"/>
-                <w:b/>
-                <w:bCs/>
-                <w:color w:val="000000"/>
-              </w:rPr>
-              <w:t>clustering)</w:t>
+              <w:t>(with clustering)</w:t>
             </w:r>
           </w:p>
         </w:tc>
@@ -6037,17 +5808,7 @@
                 <w:szCs w:val="18"/>
                 <w:shd w:val="clear" w:color="auto" w:fill="FFFFFF"/>
               </w:rPr>
-              <w:t>8821.24</w:t>
-            </w:r>
-            <w:r>
-              <w:rPr>
-                <w:rFonts w:ascii="Consolas" w:hAnsi="Consolas"/>
-                <w:color w:val="171616"/>
-                <w:sz w:val="18"/>
-                <w:szCs w:val="18"/>
-                <w:shd w:val="clear" w:color="auto" w:fill="FFFFFF"/>
-              </w:rPr>
-              <w:t>6</w:t>
+              <w:t>8821.246</w:t>
             </w:r>
           </w:p>
         </w:tc>
@@ -6183,14 +5944,7 @@
                 <w:rFonts w:eastAsia="Times New Roman" w:cstheme="minorHAnsi"/>
                 <w:color w:val="000000"/>
               </w:rPr>
-              <w:t>Normalized SVM (</w:t>
-            </w:r>
-            <w:r>
-              <w:rPr>
-                <w:rFonts w:eastAsia="Times New Roman" w:cstheme="minorHAnsi"/>
-                <w:color w:val="000000"/>
-              </w:rPr>
-              <w:t xml:space="preserve">with </w:t>
+              <w:t xml:space="preserve">Normalized SVM (with </w:t>
             </w:r>
             <w:r>
               <w:rPr>
@@ -6225,17 +5979,7 @@
                 <w:szCs w:val="18"/>
                 <w:shd w:val="clear" w:color="auto" w:fill="FFFFFF"/>
               </w:rPr>
-              <w:t>0.52</w:t>
-            </w:r>
-            <w:r>
-              <w:rPr>
-                <w:rFonts w:ascii="Consolas" w:hAnsi="Consolas"/>
-                <w:color w:val="171616"/>
-                <w:sz w:val="18"/>
-                <w:szCs w:val="18"/>
-                <w:shd w:val="clear" w:color="auto" w:fill="FFFFFF"/>
-              </w:rPr>
-              <w:t>4</w:t>
+              <w:t>0.524</w:t>
             </w:r>
           </w:p>
         </w:tc>
@@ -6387,21 +6131,7 @@
                 <w:rFonts w:eastAsia="Times New Roman" w:cstheme="minorHAnsi"/>
                 <w:color w:val="000000"/>
               </w:rPr>
-              <w:t>Unnormalized SVM (</w:t>
-            </w:r>
-            <w:r>
-              <w:rPr>
-                <w:rFonts w:eastAsia="Times New Roman" w:cstheme="minorHAnsi"/>
-                <w:color w:val="000000"/>
-              </w:rPr>
-              <w:t>on PCA transformed data</w:t>
-            </w:r>
-            <w:r>
-              <w:rPr>
-                <w:rFonts w:eastAsia="Times New Roman" w:cstheme="minorHAnsi"/>
-                <w:color w:val="000000"/>
-              </w:rPr>
-              <w:t>)</w:t>
+              <w:t>Unnormalized SVM (on PCA transformed data)</w:t>
             </w:r>
           </w:p>
         </w:tc>
@@ -6427,17 +6157,7 @@
                 <w:szCs w:val="18"/>
                 <w:shd w:val="clear" w:color="auto" w:fill="FFFFFF"/>
               </w:rPr>
-              <w:t>0.38</w:t>
-            </w:r>
-            <w:r>
-              <w:rPr>
-                <w:rFonts w:ascii="Consolas" w:hAnsi="Consolas"/>
-                <w:color w:val="171616"/>
-                <w:sz w:val="18"/>
-                <w:szCs w:val="18"/>
-                <w:shd w:val="clear" w:color="auto" w:fill="FFFFFF"/>
-              </w:rPr>
-              <w:t>2</w:t>
+              <w:t>0.382</w:t>
             </w:r>
           </w:p>
         </w:tc>
@@ -6589,14 +6309,7 @@
                 <w:rFonts w:eastAsia="Times New Roman" w:cstheme="minorHAnsi"/>
                 <w:color w:val="000000"/>
               </w:rPr>
-              <w:t>N</w:t>
-            </w:r>
-            <w:r>
-              <w:rPr>
-                <w:rFonts w:eastAsia="Times New Roman" w:cstheme="minorHAnsi"/>
-                <w:color w:val="000000"/>
-              </w:rPr>
-              <w:t>ormalized SVM (on PCA transformed data)</w:t>
+              <w:t>Normalized SVM (on PCA transformed data)</w:t>
             </w:r>
           </w:p>
         </w:tc>
@@ -6817,15 +6530,7 @@
       </w:r>
       <w:proofErr w:type="spellEnd"/>
       <w:r>
-        <w:t xml:space="preserve"> (</w:t>
-      </w:r>
-      <w:proofErr w:type="gramStart"/>
-      <w:r>
-        <w:t>tree based</w:t>
-      </w:r>
-      <w:proofErr w:type="gramEnd"/>
-      <w:r>
-        <w:t xml:space="preserve"> algorithm) indicated a high training score, we tried </w:t>
+        <w:t xml:space="preserve"> (tree based algorithm) indicated a high training score, we tried </w:t>
       </w:r>
       <w:proofErr w:type="spellStart"/>
       <w:r>
@@ -6883,15 +6588,7 @@
         <w:t>.</w:t>
       </w:r>
       <w:r>
-        <w:t xml:space="preserve"> The evaluation metric was set as </w:t>
-      </w:r>
-      <w:proofErr w:type="gramStart"/>
-      <w:r>
-        <w:t>RMSE</w:t>
-      </w:r>
-      <w:proofErr w:type="gramEnd"/>
-      <w:r>
-        <w:t xml:space="preserve"> and an evaluation set of both train and test set were provided.</w:t>
+        <w:t xml:space="preserve"> The evaluation metric was set as RMSE and an evaluation set of both train and test set were provided.</w:t>
       </w:r>
     </w:p>
     <w:p>
@@ -7093,27 +6790,7 @@
                 <w:bCs/>
                 <w:color w:val="000000"/>
               </w:rPr>
-              <w:t xml:space="preserve">R2 </w:t>
-            </w:r>
-            <w:proofErr w:type="gramStart"/>
-            <w:r>
-              <w:rPr>
-                <w:rFonts w:eastAsia="Times New Roman" w:cstheme="minorHAnsi"/>
-                <w:b/>
-                <w:bCs/>
-                <w:color w:val="000000"/>
-              </w:rPr>
-              <w:t>Score(</w:t>
-            </w:r>
-            <w:proofErr w:type="gramEnd"/>
-            <w:r>
-              <w:rPr>
-                <w:rFonts w:eastAsia="Times New Roman" w:cstheme="minorHAnsi"/>
-                <w:b/>
-                <w:bCs/>
-                <w:color w:val="000000"/>
-              </w:rPr>
-              <w:t>Test)</w:t>
+              <w:t>R2 Score(Test)</w:t>
             </w:r>
           </w:p>
         </w:tc>
@@ -7307,17 +6984,7 @@
                 <w:szCs w:val="18"/>
                 <w:shd w:val="clear" w:color="auto" w:fill="FFFFFF"/>
               </w:rPr>
-              <w:t>-0.22</w:t>
-            </w:r>
-            <w:r>
-              <w:rPr>
-                <w:rFonts w:ascii="Consolas" w:hAnsi="Consolas"/>
-                <w:color w:val="171616"/>
-                <w:sz w:val="18"/>
-                <w:szCs w:val="18"/>
-                <w:shd w:val="clear" w:color="auto" w:fill="FFFFFF"/>
-              </w:rPr>
-              <w:t>7</w:t>
+              <w:t>-0.227</w:t>
             </w:r>
           </w:p>
         </w:tc>
@@ -7506,23 +7173,7 @@
           <w:rFonts w:ascii="Calibri" w:eastAsia="Times New Roman" w:hAnsi="Calibri" w:cs="Calibri"/>
           <w:color w:val="333333"/>
         </w:rPr>
-        <w:t xml:space="preserve"> a K Nearest </w:t>
-      </w:r>
-      <w:proofErr w:type="gramStart"/>
-      <w:r>
-        <w:rPr>
-          <w:rFonts w:ascii="Calibri" w:eastAsia="Times New Roman" w:hAnsi="Calibri" w:cs="Calibri"/>
-          <w:color w:val="333333"/>
-        </w:rPr>
-        <w:t>neighbors</w:t>
-      </w:r>
-      <w:proofErr w:type="gramEnd"/>
-      <w:r>
-        <w:rPr>
-          <w:rFonts w:ascii="Calibri" w:eastAsia="Times New Roman" w:hAnsi="Calibri" w:cs="Calibri"/>
-          <w:color w:val="333333"/>
-        </w:rPr>
-        <w:t xml:space="preserve"> algorithm on </w:t>
+        <w:t xml:space="preserve"> a K Nearest neighbors algorithm on </w:t>
       </w:r>
       <w:proofErr w:type="spellStart"/>
       <w:r>
@@ -7756,27 +7407,7 @@
                 <w:bCs/>
                 <w:color w:val="000000"/>
               </w:rPr>
-              <w:t xml:space="preserve">R2 </w:t>
-            </w:r>
-            <w:proofErr w:type="gramStart"/>
-            <w:r>
-              <w:rPr>
-                <w:rFonts w:eastAsia="Times New Roman" w:cstheme="minorHAnsi"/>
-                <w:b/>
-                <w:bCs/>
-                <w:color w:val="000000"/>
-              </w:rPr>
-              <w:t>Score(</w:t>
-            </w:r>
-            <w:proofErr w:type="gramEnd"/>
-            <w:r>
-              <w:rPr>
-                <w:rFonts w:eastAsia="Times New Roman" w:cstheme="minorHAnsi"/>
-                <w:b/>
-                <w:bCs/>
-                <w:color w:val="000000"/>
-              </w:rPr>
-              <w:t>Test)</w:t>
+              <w:t>R2 Score(Test)</w:t>
             </w:r>
           </w:p>
         </w:tc>
@@ -7866,14 +7497,7 @@
                 <w:rFonts w:eastAsia="Times New Roman" w:cstheme="minorHAnsi"/>
                 <w:color w:val="000000"/>
               </w:rPr>
-              <w:t>Unn</w:t>
-            </w:r>
-            <w:r>
-              <w:rPr>
-                <w:rFonts w:eastAsia="Times New Roman" w:cstheme="minorHAnsi"/>
-                <w:color w:val="000000"/>
-              </w:rPr>
-              <w:t>ormalized KNN</w:t>
+              <w:t>Unnormalized KNN</w:t>
             </w:r>
           </w:p>
         </w:tc>
@@ -7899,17 +7523,7 @@
                 <w:szCs w:val="18"/>
                 <w:shd w:val="clear" w:color="auto" w:fill="FFFFFF"/>
               </w:rPr>
-              <w:t>0.65</w:t>
-            </w:r>
-            <w:r>
-              <w:rPr>
-                <w:rFonts w:ascii="Consolas" w:hAnsi="Consolas"/>
-                <w:color w:val="171616"/>
-                <w:sz w:val="18"/>
-                <w:szCs w:val="18"/>
-                <w:shd w:val="clear" w:color="auto" w:fill="FFFFFF"/>
-              </w:rPr>
-              <w:t>4</w:t>
+              <w:t>0.654</w:t>
             </w:r>
           </w:p>
         </w:tc>
@@ -7987,17 +7601,7 @@
                 <w:szCs w:val="18"/>
                 <w:shd w:val="clear" w:color="auto" w:fill="FFFFFF"/>
               </w:rPr>
-              <w:t>0.</w:t>
-            </w:r>
-            <w:r>
-              <w:rPr>
-                <w:rFonts w:ascii="Consolas" w:hAnsi="Consolas"/>
-                <w:color w:val="171616"/>
-                <w:sz w:val="18"/>
-                <w:szCs w:val="18"/>
-                <w:shd w:val="clear" w:color="auto" w:fill="FFFFFF"/>
-              </w:rPr>
-              <w:t>02</w:t>
+              <w:t>0.02</w:t>
             </w:r>
             <w:r>
               <w:rPr>
@@ -8033,17 +7637,7 @@
                 <w:szCs w:val="18"/>
                 <w:shd w:val="clear" w:color="auto" w:fill="FFFFFF"/>
               </w:rPr>
-              <w:t>16287.52</w:t>
-            </w:r>
-            <w:r>
-              <w:rPr>
-                <w:rFonts w:ascii="Consolas" w:hAnsi="Consolas"/>
-                <w:color w:val="171616"/>
-                <w:sz w:val="18"/>
-                <w:szCs w:val="18"/>
-                <w:shd w:val="clear" w:color="auto" w:fill="FFFFFF"/>
-              </w:rPr>
-              <w:t>3</w:t>
+              <w:t>16287.523</w:t>
             </w:r>
           </w:p>
         </w:tc>
@@ -8069,17 +7663,7 @@
                 <w:szCs w:val="18"/>
                 <w:shd w:val="clear" w:color="auto" w:fill="FFFFFF"/>
               </w:rPr>
-              <w:t>127.62</w:t>
-            </w:r>
-            <w:r>
-              <w:rPr>
-                <w:rFonts w:ascii="Consolas" w:hAnsi="Consolas"/>
-                <w:color w:val="171616"/>
-                <w:sz w:val="18"/>
-                <w:szCs w:val="18"/>
-                <w:shd w:val="clear" w:color="auto" w:fill="FFFFFF"/>
-              </w:rPr>
-              <w:t>3</w:t>
+              <w:t>127.623</w:t>
             </w:r>
           </w:p>
         </w:tc>
@@ -8287,14 +7871,7 @@
                 <w:rFonts w:eastAsia="Times New Roman" w:cstheme="minorHAnsi"/>
                 <w:color w:val="000000"/>
               </w:rPr>
-              <w:t>Unnormalized KNN</w:t>
-            </w:r>
-            <w:r>
-              <w:rPr>
-                <w:rFonts w:eastAsia="Times New Roman" w:cstheme="minorHAnsi"/>
-                <w:color w:val="000000"/>
-              </w:rPr>
-              <w:t xml:space="preserve"> (with PCA)</w:t>
+              <w:t>Unnormalized KNN (with PCA)</w:t>
             </w:r>
           </w:p>
         </w:tc>
@@ -8472,14 +8049,7 @@
                 <w:rFonts w:eastAsia="Times New Roman" w:cstheme="minorHAnsi"/>
                 <w:color w:val="000000"/>
               </w:rPr>
-              <w:t>N</w:t>
-            </w:r>
-            <w:r>
-              <w:rPr>
-                <w:rFonts w:eastAsia="Times New Roman" w:cstheme="minorHAnsi"/>
-                <w:color w:val="000000"/>
-              </w:rPr>
-              <w:t>ormalized KNN (with PCA)</w:t>
+              <w:t>Normalized KNN (with PCA)</w:t>
             </w:r>
           </w:p>
         </w:tc>
@@ -8645,17 +8215,7 @@
                 <w:szCs w:val="18"/>
                 <w:shd w:val="clear" w:color="auto" w:fill="FFFFFF"/>
               </w:rPr>
-              <w:t>123.74</w:t>
-            </w:r>
-            <w:r>
-              <w:rPr>
-                <w:rFonts w:ascii="Consolas" w:hAnsi="Consolas"/>
-                <w:color w:val="171616"/>
-                <w:sz w:val="18"/>
-                <w:szCs w:val="18"/>
-                <w:shd w:val="clear" w:color="auto" w:fill="FFFFFF"/>
-              </w:rPr>
-              <w:t>2</w:t>
+              <w:t>123.742</w:t>
             </w:r>
           </w:p>
         </w:tc>
@@ -8730,23 +8290,7 @@
           <w:color w:val="333333"/>
         </w:rPr>
         <w:lastRenderedPageBreak/>
-        <w:t xml:space="preserve">space where it becomes much easier to classify or regress the transformed data using a linear hyperplane classifier.  Support Vector Machine finds a hyperplane in the new feature space to create linear decision boundaries to separate the data. The distance from the hyperplane to the closest data point is called the margin. The data points from each class closest to the margin classifier are called support vectors. For the radial basis function kernel, the similarity between two points in the transformed feature space, is an exponentially decaying function of the distance between the vectors in the original input space. The RBF kernel has a parameter gamma that controls how far the influence of a single training example reaches, which in turn affects how tightly the decision boundaries end up surrounding points in the input space. Small gamma means more generalization since, points farther apart are considered similar which results in more points being grouped together and smoother decision boundaries. SVMs also have a regularization parameter, C, that controls the trade-off between satisfying the maximum margin criterion to find a simple decision boundary.  If gamma is large, then C will have little to no effect. While if gamma is small, the model is much more </w:t>
-      </w:r>
-      <w:proofErr w:type="gramStart"/>
-      <w:r>
-        <w:rPr>
-          <w:rFonts w:ascii="Calibri" w:eastAsia="Times New Roman" w:hAnsi="Calibri" w:cs="Calibri"/>
-          <w:color w:val="333333"/>
-        </w:rPr>
-        <w:t>constrained</w:t>
-      </w:r>
-      <w:proofErr w:type="gramEnd"/>
-      <w:r>
-        <w:rPr>
-          <w:rFonts w:ascii="Calibri" w:eastAsia="Times New Roman" w:hAnsi="Calibri" w:cs="Calibri"/>
-          <w:color w:val="333333"/>
-        </w:rPr>
-        <w:t xml:space="preserve"> and the effect of C will be similar to how it would affect a linear classifier. Typically, gamma and C are tuned together with the optimal combination, typically in an intermediate range of values.</w:t>
+        <w:t>space where it becomes much easier to classify or regress the transformed data using a linear hyperplane classifier.  Support Vector Machine finds a hyperplane in the new feature space to create linear decision boundaries to separate the data. The distance from the hyperplane to the closest data point is called the margin. The data points from each class closest to the margin classifier are called support vectors. For the radial basis function kernel, the similarity between two points in the transformed feature space, is an exponentially decaying function of the distance between the vectors in the original input space. The RBF kernel has a parameter gamma that controls how far the influence of a single training example reaches, which in turn affects how tightly the decision boundaries end up surrounding points in the input space. Small gamma means more generalization since, points farther apart are considered similar which results in more points being grouped together and smoother decision boundaries. SVMs also have a regularization parameter, C, that controls the trade-off between satisfying the maximum margin criterion to find a simple decision boundary.  If gamma is large, then C will have little to no effect. While if gamma is small, the model is much more constrained and the effect of C will be similar to how it would affect a linear classifier. Typically, gamma and C are tuned together with the optimal combination, typically in an intermediate range of values.</w:t>
       </w:r>
     </w:p>
     <w:p>
@@ -8815,15 +8359,7 @@
         <w:t xml:space="preserve">that is </w:t>
       </w:r>
       <w:r>
-        <w:t>best suited for </w:t>
-      </w:r>
-      <w:proofErr w:type="gramStart"/>
-      <w:r>
-        <w:t>large complicated</w:t>
-      </w:r>
-      <w:proofErr w:type="gramEnd"/>
-      <w:r>
-        <w:t> datasets</w:t>
+        <w:t>best suited for large complicated datasets</w:t>
       </w:r>
       <w:r>
         <w:t>.</w:t>
@@ -8842,38 +8378,34 @@
     </w:p>
     <w:p>
       <w:r>
-        <w:t>A family of models with production level implications. When we learn a final predition function F(x), it</w:t>
+        <w:t>A family of models with production level implications. When we learn a final </w:t>
+      </w:r>
+      <w:proofErr w:type="spellStart"/>
+      <w:r>
+        <w:t>predition</w:t>
+      </w:r>
+      <w:proofErr w:type="spellEnd"/>
+      <w:r>
+        <w:t> function F(x), it</w:t>
       </w:r>
       <w:r>
         <w:t xml:space="preserve"> will</w:t>
       </w:r>
       <w:r>
-        <w:t> be a sum </w:t>
-      </w:r>
-      <w:proofErr w:type="gramStart"/>
-      <w:r>
-        <w:t>of  </w:t>
+        <w:t> be a sum of  </w:t>
       </w:r>
       <w:r>
         <w:rPr>
           <w:b/>
           <w:bCs/>
         </w:rPr>
-        <w:t>underpowered</w:t>
-      </w:r>
-      <w:proofErr w:type="gramEnd"/>
+        <w:t>underpowered sequential weak learners</w:t>
+      </w:r>
       <w:r>
         <w:rPr>
           <w:b/>
           <w:bCs/>
         </w:rPr>
-        <w:t> sequential weak learners</w:t>
-      </w:r>
-      <w:r>
-        <w:rPr>
-          <w:b/>
-          <w:bCs/>
-        </w:rPr>
         <w:t xml:space="preserve"> </w:t>
       </w:r>
       <w:r>
@@ -8981,16 +8513,11 @@
       <w:r>
         <w:t> </w:t>
       </w:r>
-      <w:proofErr w:type="gramStart"/>
       <w:r>
         <w:t xml:space="preserve">how </w:t>
       </w:r>
       <w:r>
-        <w:t> good</w:t>
-      </w:r>
-      <w:proofErr w:type="gramEnd"/>
-      <w:r>
-        <w:t> or bad this initial prediction is.</w:t>
+        <w:t> good or bad this initial prediction is.</w:t>
       </w:r>
     </w:p>
     <w:p>
@@ -9012,15 +8539,7 @@
     </w:p>
     <w:p>
       <w:r>
-        <w:t>    At every iteration we add the previous weak learner to </w:t>
-      </w:r>
-      <w:proofErr w:type="gramStart"/>
-      <w:r>
-        <w:t>a</w:t>
-      </w:r>
-      <w:proofErr w:type="gramEnd"/>
-      <w:r>
-        <w:t> </w:t>
+        <w:t>    At every iteration we add the previous weak learner to a </w:t>
       </w:r>
       <w:r>
         <w:t>eta</w:t>
@@ -9089,15 +8608,7 @@
       </w:pPr>
       <w:r>
         <w:lastRenderedPageBreak/>
-        <w:t>Note the residuals are not sqaured before </w:t>
-      </w:r>
-      <w:proofErr w:type="gramStart"/>
-      <w:r>
-        <w:t>summing.Some</w:t>
-      </w:r>
-      <w:proofErr w:type="gramEnd"/>
-      <w:r>
-        <w:t> of the residuals might cancel each other out.</w:t>
+        <w:t>Note the residuals are not sqaured before summing.Some of the residuals might cancel each other out.</w:t>
       </w:r>
     </w:p>
     <w:p>
@@ -9109,15 +8620,7 @@
         </w:numPr>
       </w:pPr>
       <w:r>
-        <w:t>Now the question </w:t>
-      </w:r>
-      <w:proofErr w:type="gramStart"/>
-      <w:r>
-        <w:t>is :</w:t>
-      </w:r>
-      <w:proofErr w:type="gramEnd"/>
-      <w:r>
-        <w:t> Can we do a better job if we cluster resdiuals together in some manner.(create a line separating the clusters)</w:t>
+        <w:t>Now the question is : Can we do a better job if we cluster resdiuals together in some manner.(create a line separating the clusters)</w:t>
       </w:r>
     </w:p>
     <w:p>
@@ -9213,15 +8716,7 @@
         </w:numPr>
       </w:pPr>
       <w:r>
-        <w:t>After the trees have been created, we calculate the Outcome.Outcome is the Sum of Residuals</w:t>
-      </w:r>
-      <w:proofErr w:type="gramStart"/>
-      <w:r>
-        <w:t>/(</w:t>
-      </w:r>
-      <w:proofErr w:type="gramEnd"/>
-      <w:r>
-        <w:t>number of residuals + Lambda) </w:t>
+        <w:t>After the trees have been created, we calculate the Outcome.Outcome is the Sum of Residuals/(number of residuals + Lambda) </w:t>
       </w:r>
     </w:p>
     <w:p>
@@ -9233,15 +8728,7 @@
         </w:numPr>
       </w:pPr>
       <w:r>
-        <w:t>Once we have the </w:t>
-      </w:r>
-      <w:proofErr w:type="gramStart"/>
-      <w:r>
-        <w:t>Outcomes</w:t>
-      </w:r>
-      <w:proofErr w:type="gramEnd"/>
-      <w:r>
-        <w:t> we can make new predictions. Learning Rate = ETA </w:t>
+        <w:t>Once we have the Outcomes we can make new predictions. Learning Rate = ETA </w:t>
       </w:r>
     </w:p>
     <w:p>
@@ -9301,15 +8788,7 @@
         <w:t>:</w:t>
       </w:r>
       <w:r>
-        <w:t xml:space="preserve"> Bootstrapping + Aggregating (</w:t>
-      </w:r>
-      <w:proofErr w:type="gramStart"/>
-      <w:r>
-        <w:t>Bagging)  to</w:t>
-      </w:r>
-      <w:proofErr w:type="gramEnd"/>
-      <w:r>
-        <w:t xml:space="preserve"> create random trees characterized by repeated sampling with replacement from the dataset and randomly using a subset of columns in each tree and finally aggregating the results of all trees. Evaluation is carried out on the out-of-bag samples (those that did not go through a tree) and evaluating prediction errors.</w:t>
+        <w:t xml:space="preserve"> Bootstrapping + Aggregating (Bagging)  to create random trees characterized by repeated sampling with replacement from the dataset and randomly using a subset of columns in each tree and finally aggregating the results of all trees. Evaluation is carried out on the out-of-bag samples (those that did not go through a tree) and evaluating prediction errors.</w:t>
       </w:r>
     </w:p>
     <w:p>
@@ -9319,15 +8798,7 @@
     </w:p>
     <w:p>
       <w:r>
-        <w:t xml:space="preserve">1. Splits in Random Forest are evaluated based on purity pf samples and GINI Index, </w:t>
-      </w:r>
-      <w:proofErr w:type="gramStart"/>
-      <w:r>
-        <w:t>where as</w:t>
-      </w:r>
-      <w:proofErr w:type="gramEnd"/>
-      <w:r>
-        <w:t xml:space="preserve"> in ET, splits are entirely random. Leads to better speed.</w:t>
+        <w:t>1. Splits in Random Forest are evaluated based on purity pf samples and GINI Index, where as in ET, splits are entirely random. Leads to better speed.</w:t>
       </w:r>
       <w:r>
         <w:br/>
@@ -9449,29 +8920,13 @@
         <w:t>tain</w:t>
       </w:r>
       <w:r>
-        <w:t xml:space="preserve"> a reasonable score for the test set. Below the top correlation </w:t>
-      </w:r>
-      <w:proofErr w:type="gramStart"/>
-      <w:r>
-        <w:t>coefficients</w:t>
+        <w:t xml:space="preserve"> a reasonable score for the test set. Below the top correlation coefficients</w:t>
       </w:r>
       <w:r>
         <w:t xml:space="preserve"> </w:t>
       </w:r>
       <w:r>
-        <w:t xml:space="preserve"> of</w:t>
-      </w:r>
-      <w:proofErr w:type="gramEnd"/>
-      <w:r>
-        <w:t xml:space="preserve"> target GSE_GWE can be seen in relation to the features. The Train set is on the left and the test set is on the right. </w:t>
-      </w:r>
-      <w:proofErr w:type="gramStart"/>
-      <w:r>
-        <w:t>It can be seen that the</w:t>
-      </w:r>
-      <w:proofErr w:type="gramEnd"/>
-      <w:r>
-        <w:t xml:space="preserve"> feature importance seen in the S</w:t>
+        <w:t xml:space="preserve"> of target GSE_GWE can be seen in relation to the features. The Train set is on the left and the test set is on the right. It can be seen that the feature importance seen in the S</w:t>
       </w:r>
       <w:r>
         <w:t>hapely and for the Extra Tree regressor, such as GROUNDSURFACELEVEVATION_AVG, well features such as STATICWATERLEVEL and depth of well as well as VEGETATION_CALIFORNIA_COAST_LIVE_OAK predominantly play a role in the relation to the target</w:t>
@@ -9512,6 +8967,9 @@
               <w:keepNext/>
             </w:pPr>
             <w:r>
+              <w:rPr>
+                <w:noProof/>
+              </w:rPr>
               <w:drawing>
                 <wp:inline distT="0" distB="0" distL="0" distR="0" wp14:anchorId="4872875A" wp14:editId="24AAB11F">
                   <wp:extent cx="2712720" cy="3893820"/>
@@ -9579,6 +9037,9 @@
               <w:keepNext/>
             </w:pPr>
             <w:r>
+              <w:rPr>
+                <w:noProof/>
+              </w:rPr>
               <w:drawing>
                 <wp:inline distT="0" distB="0" distL="0" distR="0" wp14:anchorId="6CF750C9" wp14:editId="15DD527C">
                   <wp:extent cx="2613660" cy="3931920"/>
@@ -9741,23 +9202,7 @@
           <w:rFonts w:ascii="Calibri" w:eastAsia="Times New Roman" w:hAnsi="Calibri" w:cs="Calibri"/>
           <w:color w:val="000000"/>
         </w:rPr>
-        <w:t xml:space="preserve"> automated process as well hyper tuning was used but tuning did not always result in a better R-squared or RMSE score. Tuning in the case of K- Nearest </w:t>
-      </w:r>
-      <w:proofErr w:type="gramStart"/>
-      <w:r>
-        <w:rPr>
-          <w:rFonts w:ascii="Calibri" w:eastAsia="Times New Roman" w:hAnsi="Calibri" w:cs="Calibri"/>
-          <w:color w:val="000000"/>
-        </w:rPr>
-        <w:t>neighbors</w:t>
-      </w:r>
-      <w:proofErr w:type="gramEnd"/>
-      <w:r>
-        <w:rPr>
-          <w:rFonts w:ascii="Calibri" w:eastAsia="Times New Roman" w:hAnsi="Calibri" w:cs="Calibri"/>
-          <w:color w:val="000000"/>
-        </w:rPr>
-        <w:t xml:space="preserve"> algorithm </w:t>
+        <w:t xml:space="preserve"> automated process as well hyper tuning was used but tuning did not always result in a better R-squared or RMSE score. Tuning in the case of K- Nearest neighbors algorithm </w:t>
       </w:r>
     </w:p>
     <w:p>
@@ -9934,15 +9379,7 @@
       </w:r>
       <w:proofErr w:type="spellEnd"/>
       <w:r>
-        <w:t xml:space="preserve"> will compare all, or a specified list of models with cross validation folds, optionally specified. The evaluation metrics are duly returned based on whether the task is classification or </w:t>
-      </w:r>
-      <w:proofErr w:type="gramStart"/>
-      <w:r>
-        <w:t>regression</w:t>
-      </w:r>
-      <w:proofErr w:type="gramEnd"/>
-      <w:r>
-        <w:t xml:space="preserve"> and the tabulated data is sorted with the best model at the top.</w:t>
+        <w:t xml:space="preserve"> will compare all, or a specified list of models with cross validation folds, optionally specified. The evaluation metrics are duly returned based on whether the task is classification or regression and the tabulated data is sorted with the best model at the top.</w:t>
       </w:r>
     </w:p>
     <w:p>
@@ -9955,18 +9392,10 @@
         <w:t xml:space="preserve"> brought to fore extremely random tree</w:t>
       </w:r>
       <w:r>
-        <w:t xml:space="preserve"> (</w:t>
-      </w:r>
-      <w:proofErr w:type="gramStart"/>
-      <w:r>
-        <w:t xml:space="preserve">ET) </w:t>
-      </w:r>
-      <w:r>
-        <w:t xml:space="preserve"> algorithm</w:t>
-      </w:r>
-      <w:proofErr w:type="gramEnd"/>
-      <w:r>
-        <w:t xml:space="preserve"> when models were compared and with folds = 51, the r-squared and MSE improved further.</w:t>
+        <w:t xml:space="preserve"> (ET) </w:t>
+      </w:r>
+      <w:r>
+        <w:t xml:space="preserve"> algorithm when models were compared and with folds = 51, the r-squared and MSE improved further.</w:t>
       </w:r>
     </w:p>
     <w:p>
@@ -10070,11 +9499,7 @@
         <w:t xml:space="preserve"> </w:t>
       </w:r>
       <w:r>
-        <w:t xml:space="preserve"> This has the single largest effect in improvement pf evaluation metrics. This was seen in SVM </w:t>
-      </w:r>
-      <w:proofErr w:type="gramStart"/>
-      <w:r>
-        <w:t xml:space="preserve">and </w:t>
+        <w:t xml:space="preserve"> This has the single largest effect in improvement pf evaluation metrics. This was seen in SVM and </w:t>
       </w:r>
       <w:r>
         <w:t xml:space="preserve"> </w:t>
@@ -10084,7 +9509,6 @@
         <w:t>Pycaret</w:t>
       </w:r>
       <w:proofErr w:type="spellEnd"/>
-      <w:proofErr w:type="gramEnd"/>
       <w:r>
         <w:t xml:space="preserve"> in the most stark fashion.</w:t>
       </w:r>
@@ -10162,16 +9586,11 @@
         <w:t xml:space="preserve">fold </w:t>
       </w:r>
       <w:r>
-        <w:t xml:space="preserve">was set </w:t>
-      </w:r>
-      <w:proofErr w:type="gramStart"/>
-      <w:r>
-        <w:t xml:space="preserve">to </w:t>
+        <w:t xml:space="preserve">was set to </w:t>
       </w:r>
       <w:r>
         <w:t xml:space="preserve"> 51</w:t>
       </w:r>
-      <w:proofErr w:type="gramEnd"/>
       <w:r>
         <w:br/>
         <w:t xml:space="preserve">   </w:t>
@@ -10191,15 +9610,7 @@
       </w:r>
       <w:proofErr w:type="spellEnd"/>
       <w:r>
-        <w:t xml:space="preserve"> was also applied on PCA transformed </w:t>
-      </w:r>
-      <w:proofErr w:type="gramStart"/>
-      <w:r>
-        <w:t>data</w:t>
-      </w:r>
-      <w:proofErr w:type="gramEnd"/>
-      <w:r>
-        <w:t xml:space="preserve"> but it did not help with the evaluation metrics.</w:t>
+        <w:t xml:space="preserve"> was also applied on PCA transformed data but it did not help with the evaluation metrics.</w:t>
       </w:r>
       <w:r>
         <w:t xml:space="preserve"> After running </w:t>
@@ -10231,6 +9642,9 @@
     </w:p>
     <w:p>
       <w:r>
+        <w:rPr>
+          <w:noProof/>
+        </w:rPr>
         <w:drawing>
           <wp:inline distT="0" distB="0" distL="0" distR="0" wp14:anchorId="10CF3A26" wp14:editId="1432CA13">
             <wp:extent cx="5943600" cy="1987550"/>
@@ -10297,6 +9711,9 @@
     <w:p/>
     <w:p>
       <w:r>
+        <w:rPr>
+          <w:noProof/>
+        </w:rPr>
         <w:drawing>
           <wp:inline distT="0" distB="0" distL="0" distR="0" wp14:anchorId="0BD5038F" wp14:editId="05F64D1C">
             <wp:extent cx="4701947" cy="1028789"/>
@@ -10585,18 +10002,15 @@
         <w:t xml:space="preserve"> let’s one view the experiments in a </w:t>
       </w:r>
       <w:proofErr w:type="spellStart"/>
-      <w:proofErr w:type="gramStart"/>
       <w:r>
         <w:t>UI.In</w:t>
       </w:r>
       <w:proofErr w:type="spellEnd"/>
-      <w:proofErr w:type="gramEnd"/>
       <w:r>
         <w:t xml:space="preserve"> the notebook run </w:t>
       </w:r>
     </w:p>
     <w:p>
-      <w:proofErr w:type="gramStart"/>
       <w:r>
         <w:t>!</w:t>
       </w:r>
@@ -10605,7 +10019,6 @@
         <w:t>mlflow</w:t>
       </w:r>
       <w:proofErr w:type="spellEnd"/>
-      <w:proofErr w:type="gramEnd"/>
       <w:r>
         <w:t xml:space="preserve"> </w:t>
       </w:r>
@@ -10648,15 +10061,7 @@
     </w:p>
     <w:p>
       <w:r>
-        <w:t xml:space="preserve">This </w:t>
-      </w:r>
-      <w:proofErr w:type="gramStart"/>
-      <w:r>
-        <w:t>opens up</w:t>
-      </w:r>
-      <w:proofErr w:type="gramEnd"/>
-      <w:r>
-        <w:t xml:space="preserve"> a window as seen below that helps us compare experiments.</w:t>
+        <w:t>This opens up a window as seen below that helps us compare experiments.</w:t>
       </w:r>
     </w:p>
     <w:p>
@@ -13226,6 +12631,28 @@
       <w:color w:val="2F5496" w:themeColor="accent1" w:themeShade="BF"/>
     </w:rPr>
   </w:style>
+  <w:style w:type="character" w:styleId="Emphasis">
+    <w:name w:val="Emphasis"/>
+    <w:basedOn w:val="DefaultParagraphFont"/>
+    <w:uiPriority w:val="20"/>
+    <w:qFormat/>
+    <w:rsid w:val="00D618A4"/>
+    <w:rPr>
+      <w:i/>
+      <w:iCs/>
+    </w:rPr>
+  </w:style>
+  <w:style w:type="character" w:styleId="Strong">
+    <w:name w:val="Strong"/>
+    <w:basedOn w:val="DefaultParagraphFont"/>
+    <w:uiPriority w:val="22"/>
+    <w:qFormat/>
+    <w:rsid w:val="001A78B2"/>
+    <w:rPr>
+      <w:b/>
+      <w:bCs/>
+    </w:rPr>
+  </w:style>
 </w:styles>
 </file>
 

</xml_diff>

<commit_message>
Added more feature to target analysis
</commit_message>
<xml_diff>
--- a/doc/project_notes/Milestone 2 Waterwells report-v2.docx
+++ b/doc/project_notes/Milestone 2 Waterwells report-v2.docx
@@ -269,7 +269,23 @@
           <w:color w:val="202020"/>
           <w:shd w:val="clear" w:color="auto" w:fill="FFFFFF"/>
         </w:rPr>
-        <w:t xml:space="preserve">The time series we are looking into is multivariate timeseries but also additionally has multiple regions and is most suited as a </w:t>
+        <w:t xml:space="preserve">The time series we are looking into is multivariate timeseries but also additionally has multiple regions </w:t>
+      </w:r>
+      <w:r>
+        <w:rPr>
+          <w:rFonts w:ascii="Calibri" w:hAnsi="Calibri" w:cs="Calibri"/>
+          <w:color w:val="202020"/>
+          <w:shd w:val="clear" w:color="auto" w:fill="FFFFFF"/>
+        </w:rPr>
+        <w:t xml:space="preserve">(it is multi-index) </w:t>
+      </w:r>
+      <w:r>
+        <w:rPr>
+          <w:rFonts w:ascii="Calibri" w:hAnsi="Calibri" w:cs="Calibri"/>
+          <w:color w:val="202020"/>
+          <w:shd w:val="clear" w:color="auto" w:fill="FFFFFF"/>
+        </w:rPr>
+        <w:t xml:space="preserve">and is most suited as a </w:t>
       </w:r>
       <w:r>
         <w:rPr>
@@ -307,6 +323,38 @@
         </w:rPr>
         <w:t xml:space="preserve"> variables and we can break the data into train and test sets.</w:t>
       </w:r>
+      <w:r>
+        <w:rPr>
+          <w:rFonts w:ascii="Calibri" w:hAnsi="Calibri" w:cs="Calibri"/>
+          <w:color w:val="202020"/>
+          <w:shd w:val="clear" w:color="auto" w:fill="FFFFFF"/>
+        </w:rPr>
+        <w:t xml:space="preserve"> The feature imputations for several township ranges depend on the value of the same township range in previous years, for instance in the case of crops, vegetation and soil. This made the splitting of datasets into train and test sets rather tricky as to transform data in the test set</w:t>
+      </w:r>
+      <w:r>
+        <w:rPr>
+          <w:rFonts w:ascii="Calibri" w:hAnsi="Calibri" w:cs="Calibri"/>
+          <w:color w:val="202020"/>
+          <w:shd w:val="clear" w:color="auto" w:fill="FFFFFF"/>
+        </w:rPr>
+        <w:t xml:space="preserve"> based on the fit performed on the train set</w:t>
+      </w:r>
+      <w:r>
+        <w:rPr>
+          <w:rFonts w:ascii="Calibri" w:hAnsi="Calibri" w:cs="Calibri"/>
+          <w:color w:val="202020"/>
+          <w:shd w:val="clear" w:color="auto" w:fill="FFFFFF"/>
+        </w:rPr>
+        <w:t>, we need the data of the township range in the prior years.</w:t>
+      </w:r>
+      <w:r>
+        <w:rPr>
+          <w:rFonts w:ascii="Calibri" w:hAnsi="Calibri" w:cs="Calibri"/>
+          <w:color w:val="202020"/>
+          <w:shd w:val="clear" w:color="auto" w:fill="FFFFFF"/>
+        </w:rPr>
+        <w:t xml:space="preserve"> We had to combine the train and test sets and guard against data leakage in this case.</w:t>
+      </w:r>
     </w:p>
     <w:p>
       <w:pPr>
@@ -334,7 +382,11 @@
         <w:t>n</w:t>
       </w:r>
       <w:r>
-        <w:t>ia, nay, the nation's population. It also supplies business and industries, and is used extensively  for irrigation. California depends on groundwater for a major portion of its annual water supply, particularly during times of drought. This reliance on groundwater has resulted in overdraft</w:t>
+        <w:t xml:space="preserve">ia, nay, the nation's population. It also supplies business and industries, and is used extensively  for irrigation. California depends on groundwater for a major portion of its annual water supply, particularly during </w:t>
+      </w:r>
+      <w:r>
+        <w:lastRenderedPageBreak/>
+        <w:t>times of drought. This reliance on groundwater has resulted in overdraft</w:t>
       </w:r>
       <w:r>
         <w:t xml:space="preserve"> </w:t>
@@ -365,7 +417,6 @@
     </w:p>
     <w:p>
       <w:r>
-        <w:lastRenderedPageBreak/>
         <w:t>Groundwater is water that exists underground in saturated zones beneath the land surface. The upper surface of the saturated zone is called the water table. Groundwater is a part of the natural water cycle. Some part of the</w:t>
       </w:r>
       <w:r>
@@ -574,6 +625,66 @@
           <w:rStyle w:val="IntenseReference"/>
         </w:rPr>
       </w:pPr>
+      <w:r>
+        <w:rPr>
+          <w:rStyle w:val="IntenseReference"/>
+        </w:rPr>
+        <w:t>Some notable techniques in acquiring data</w:t>
+      </w:r>
+    </w:p>
+    <w:p>
+      <w:pPr>
+        <w:rPr>
+          <w:rFonts w:ascii="Calibri" w:hAnsi="Calibri" w:cs="Calibri"/>
+        </w:rPr>
+      </w:pPr>
+      <w:r>
+        <w:t>1) Usage of API to collect Ground Surface Elevation.</w:t>
+      </w:r>
+      <w:r>
+        <w:br/>
+        <w:t>2) Usage of Python Beautiful Soup to scrape tables of precipitation and reservoir data.</w:t>
+      </w:r>
+      <w:r>
+        <w:br/>
+        <w:t xml:space="preserve">4) Usage of Voronoi diagrams to extend data collected from a station to a townsip-rage. A Voronoi diagram is a </w:t>
+      </w:r>
+      <w:r>
+        <w:rPr>
+          <w:rFonts w:ascii="Calibri" w:hAnsi="Calibri" w:cs="Calibri"/>
+          <w:color w:val="292929"/>
+          <w:spacing w:val="-1"/>
+          <w:shd w:val="clear" w:color="auto" w:fill="FFFFFF"/>
+        </w:rPr>
+        <w:t>collection of polygons with all the points on a plane that is closest to the single object.</w:t>
+      </w:r>
+    </w:p>
+    <w:p>
+      <w:pPr>
+        <w:rPr>
+          <w:rStyle w:val="IntenseReference"/>
+          <w:rFonts w:ascii="Calibri" w:hAnsi="Calibri" w:cs="Calibri"/>
+        </w:rPr>
+      </w:pPr>
+      <w:r>
+        <w:rPr>
+          <w:rFonts w:ascii="Calibri" w:hAnsi="Calibri" w:cs="Calibri"/>
+        </w:rPr>
+        <w:t xml:space="preserve"> </w:t>
+      </w:r>
+    </w:p>
+    <w:p>
+      <w:pPr>
+        <w:rPr>
+          <w:rStyle w:val="IntenseReference"/>
+        </w:rPr>
+      </w:pPr>
+      <w:r>
+        <w:rPr>
+          <w:rStyle w:val="IntenseReference"/>
+        </w:rPr>
+        <w:t xml:space="preserve"> </w:t>
+      </w:r>
     </w:p>
     <w:p>
       <w:pPr>
@@ -640,7 +751,6 @@
           <w:rStyle w:val="IntenseReference"/>
           <w:noProof/>
         </w:rPr>
-        <w:lastRenderedPageBreak/>
         <w:drawing>
           <wp:inline distT="0" distB="0" distL="0" distR="0" wp14:anchorId="2ED34B99" wp14:editId="48F68288">
             <wp:extent cx="5943600" cy="1602105"/>
@@ -776,23 +886,7 @@
           <w:i/>
           <w:iCs/>
         </w:rPr>
-        <w:t xml:space="preserve">We have several variables that are null as seen in the chart above. A pipeline was created using </w:t>
-      </w:r>
-      <w:proofErr w:type="spellStart"/>
-      <w:r>
-        <w:rPr>
-          <w:i/>
-          <w:iCs/>
-        </w:rPr>
-        <w:t>SKLearn</w:t>
-      </w:r>
-      <w:proofErr w:type="spellEnd"/>
-      <w:r>
-        <w:rPr>
-          <w:i/>
-          <w:iCs/>
-        </w:rPr>
-        <w:t xml:space="preserve"> to perform the following imputations and transformations.</w:t>
+        <w:t>We have several variables that are null as seen in the chart above. A pipeline was created using SKLearn to perform the following imputations and transformations.</w:t>
       </w:r>
     </w:p>
     <w:p>
@@ -831,15 +925,7 @@
         <w:br/>
       </w:r>
       <w:r>
-        <w:t xml:space="preserve">We do not have data for the above vegetation after 2014 for any of the </w:t>
-      </w:r>
-      <w:proofErr w:type="spellStart"/>
-      <w:r>
-        <w:t>TownshipRanges</w:t>
-      </w:r>
-      <w:proofErr w:type="spellEnd"/>
-      <w:r>
-        <w:t>. That is</w:t>
+        <w:t>We do not have data for the above vegetation after 2014 for any of the TownshipRanges. That is</w:t>
       </w:r>
       <w:r>
         <w:t>,</w:t>
@@ -863,23 +949,7 @@
       </w:r>
       <w:r>
         <w:br/>
-        <w:t xml:space="preserve">We will be making an assumption that the vegetation landscape of a </w:t>
-      </w:r>
-      <w:proofErr w:type="spellStart"/>
-      <w:r>
-        <w:t>TownshipRange</w:t>
-      </w:r>
-      <w:proofErr w:type="spellEnd"/>
-      <w:r>
-        <w:t xml:space="preserve"> does not radically differ from year to year. The vegetation values will carry over from 2014 for these vegetation types for each of the township ranges. The imputation is carried out by finding the mean of the data for all Townships. This will be the only available data in the year 2016. This is then filled into the rest of the years for each </w:t>
-      </w:r>
-      <w:proofErr w:type="spellStart"/>
-      <w:r>
-        <w:t>TownshipRange</w:t>
-      </w:r>
-      <w:proofErr w:type="spellEnd"/>
-      <w:r>
-        <w:t xml:space="preserve"> using a merge.</w:t>
+        <w:t>We will be making an assumption that the vegetation landscape of a TownshipRange does not radically differ from year to year. The vegetation values will carry over from 2014 for these vegetation types for each of the township ranges. The imputation is carried out by finding the mean of the data for all Townships. This will be the only available data in the year 2016. This is then filled into the rest of the years for each TownshipRange using a merge.</w:t>
       </w:r>
     </w:p>
     <w:p>
@@ -894,6 +964,7 @@
           <w:b/>
           <w:bCs/>
         </w:rPr>
+        <w:lastRenderedPageBreak/>
         <w:t>Crops dataset</w:t>
       </w:r>
       <w:r>
@@ -938,19 +1009,7 @@
         <w:br/>
       </w:r>
       <w:r>
-        <w:t xml:space="preserve">We assume little year-to-year variation in crop farming and extended the data for the missing years (2015, 2017, 2019) with the data from the previous years (i.e. we assume that 2015 crops = 2014 crops). </w:t>
-      </w:r>
-      <w:r>
-        <w:lastRenderedPageBreak/>
-        <w:t xml:space="preserve">We understand that farming practices like crop rotation would challenge these assumptions. The imputation is carried out by sorting the </w:t>
-      </w:r>
-      <w:proofErr w:type="spellStart"/>
-      <w:r>
-        <w:t>dataframe</w:t>
-      </w:r>
-      <w:proofErr w:type="spellEnd"/>
-      <w:r>
-        <w:t xml:space="preserve"> by year and then township and then forward filling the data over to the years following.</w:t>
+        <w:t>We assume little year-to-year variation in crop farming and extended the data for the missing years (2015, 2017, 2019) with the data from the previous years (i.e. we assume that 2015 crops = 2014 crops). We understand that farming practices like crop rotation would challenge these assumptions. The imputation is carried out by sorting the dataframe by year and then township and then forward filling the data over to the years following.</w:t>
       </w:r>
       <w:r>
         <w:rPr>
@@ -1015,23 +1074,7 @@
         <w:br/>
       </w:r>
       <w:r>
-        <w:t xml:space="preserve">We will be making an assumption that the basic nature of the soil of a </w:t>
-      </w:r>
-      <w:proofErr w:type="spellStart"/>
-      <w:r>
-        <w:t>TownshipRange</w:t>
-      </w:r>
-      <w:proofErr w:type="spellEnd"/>
-      <w:r>
-        <w:t xml:space="preserve"> does not radically differ from year to year. As we do not expect the soil type to change from year, the 2016 soil data are used for all the other years. The imputation is carried out by finding the mean of the data for all Townships. This will be the only available data in the year 2016. This is then filled into the rest of the years for each </w:t>
-      </w:r>
-      <w:proofErr w:type="spellStart"/>
-      <w:r>
-        <w:t>TownshipRange</w:t>
-      </w:r>
-      <w:proofErr w:type="spellEnd"/>
-      <w:r>
-        <w:t xml:space="preserve"> using a merge.</w:t>
+        <w:t>We will be making an assumption that the basic nature of the soil of a TownshipRange does not radically differ from year to year. As we do not expect the soil type to change from year, the 2016 soil data are used for all the other years. The imputation is carried out by finding the mean of the data for all Townships. This will be the only available data in the year 2016. This is then filled into the rest of the years for each TownshipRange using a merge.</w:t>
       </w:r>
     </w:p>
     <w:p>
@@ -1117,52 +1160,12 @@
         <w:br/>
       </w:r>
       <w:r>
-        <w:t xml:space="preserve">We impute the GROUNDSURFACEELEVATION_AVG for a </w:t>
-      </w:r>
-      <w:proofErr w:type="spellStart"/>
-      <w:r>
-        <w:t>TownshipRange</w:t>
-      </w:r>
-      <w:proofErr w:type="spellEnd"/>
-      <w:r>
-        <w:t xml:space="preserve"> as the mean of the values </w:t>
-      </w:r>
-      <w:proofErr w:type="spellStart"/>
-      <w:r>
-        <w:t>over all</w:t>
-      </w:r>
-      <w:proofErr w:type="spellEnd"/>
-      <w:r>
-        <w:t xml:space="preserve"> years for that </w:t>
-      </w:r>
-      <w:proofErr w:type="spellStart"/>
-      <w:r>
-        <w:t>TownshipRange</w:t>
-      </w:r>
-      <w:proofErr w:type="spellEnd"/>
-      <w:r>
-        <w:t xml:space="preserve">. This value that is stored in the data is the average of the elevation of the ground where wells were constructed in that </w:t>
-      </w:r>
-      <w:proofErr w:type="spellStart"/>
-      <w:r>
-        <w:t>TownshipRange</w:t>
-      </w:r>
-      <w:proofErr w:type="spellEnd"/>
-      <w:r>
-        <w:t xml:space="preserve"> and hence elevation was known.</w:t>
-      </w:r>
-    </w:p>
-    <w:p>
-      <w:r>
-        <w:t xml:space="preserve">But this does not cover all the </w:t>
-      </w:r>
-      <w:proofErr w:type="spellStart"/>
-      <w:r>
-        <w:t>NaNs</w:t>
-      </w:r>
-      <w:proofErr w:type="spellEnd"/>
-      <w:r>
-        <w:t xml:space="preserve"> since 76 TRs do not have any value at all and they should be filled with the average elevation of the entire area</w:t>
+        <w:t>We impute the GROUNDSURFACEELEVATION_AVG for a TownshipRange as the mean of the values over all years for that TownshipRange. This value that is stored in the data is the average of the elevation of the ground where wells were constructed in that TownshipRange and hence elevation was known.</w:t>
+      </w:r>
+    </w:p>
+    <w:p>
+      <w:r>
+        <w:t>But this does not cover all the NaNs since 76 TRs do not have any value at all and they should be filled with the average elevation of the entire area</w:t>
       </w:r>
       <w:r>
         <w:t>.</w:t>
@@ -1170,15 +1173,7 @@
     </w:p>
     <w:p>
       <w:r>
-        <w:t xml:space="preserve">For the other variables since they are the average of the well yield, static water level, top of perforated interval, bottom of perforated interval and total completed depth of the wells constructed in each </w:t>
-      </w:r>
-      <w:proofErr w:type="spellStart"/>
-      <w:r>
-        <w:t>TownshipRange</w:t>
-      </w:r>
-      <w:proofErr w:type="spellEnd"/>
-      <w:r>
-        <w:t xml:space="preserve"> and so if there are no wells newly constructed, in a township range in a certain year, this value will be set to 0 as these variables are well specific measurements.</w:t>
+        <w:t>For the other variables since they are the average of the well yield, static water level, top of perforated interval, bottom of perforated interval and total completed depth of the wells constructed in each TownshipRange and so if there are no wells newly constructed, in a township range in a certain year, this value will be set to 0 as these variables are well specific measurements.</w:t>
       </w:r>
     </w:p>
     <w:p>
@@ -1240,15 +1235,7 @@
         <w:br/>
       </w:r>
       <w:r>
-        <w:t xml:space="preserve">Since in these years, California was stricken with drought, we will impute the values to be the minimum of the PCT_OF_CAPACITY for that </w:t>
-      </w:r>
-      <w:proofErr w:type="spellStart"/>
-      <w:r>
-        <w:t>TownshipRange</w:t>
-      </w:r>
-      <w:proofErr w:type="spellEnd"/>
-      <w:r>
-        <w:t>.</w:t>
+        <w:t>Since in these years, California was stricken with drought, we will impute the values to be the minimum of the PCT_OF_CAPACITY for that TownshipRange.</w:t>
       </w:r>
     </w:p>
     <w:p>
@@ -1287,6 +1274,7 @@
         <w:br/>
       </w:r>
       <w:r>
+        <w:lastRenderedPageBreak/>
         <w:t>Population density is missing for the final year of 2021 for all townships.</w:t>
       </w:r>
       <w:r>
@@ -1307,20 +1295,11 @@
         <w:br/>
       </w:r>
       <w:r>
-        <w:t xml:space="preserve">We will be using the previous years(2020's) trend over the year 2019 and add to the previous years (2020) value for each </w:t>
-      </w:r>
-      <w:proofErr w:type="spellStart"/>
-      <w:r>
-        <w:t>TownshipRanges</w:t>
-      </w:r>
-      <w:proofErr w:type="spellEnd"/>
-      <w:r>
-        <w:t xml:space="preserve"> for the missing values in year 2021.</w:t>
-      </w:r>
-    </w:p>
-    <w:p>
-      <w:r>
-        <w:lastRenderedPageBreak/>
+        <w:t>We will be using the previous years(2020's) trend over the year 2019 and add to the previous years (2020) value for each TownshipRanges for the missing values in year 2021.</w:t>
+      </w:r>
+    </w:p>
+    <w:p>
+      <w:r>
         <w:br/>
       </w:r>
       <w:r>
@@ -1331,23 +1310,7 @@
         <w:t xml:space="preserve">Challenges faced : </w:t>
       </w:r>
       <w:r>
-        <w:t xml:space="preserve">Pipeline steps are executed serially, where the output from the first step is passed to the second step, and so on. </w:t>
-      </w:r>
-      <w:proofErr w:type="spellStart"/>
-      <w:r>
-        <w:t>ColumnTransformers</w:t>
-      </w:r>
-      <w:proofErr w:type="spellEnd"/>
-      <w:r>
-        <w:t xml:space="preserve"> are different in that each step is executed separately, and the transformed features are concatenated at the end. By default, any columns you pass into the </w:t>
-      </w:r>
-      <w:proofErr w:type="spellStart"/>
-      <w:r>
-        <w:t>ColumnTransformer</w:t>
-      </w:r>
-      <w:proofErr w:type="spellEnd"/>
-      <w:r>
-        <w:t xml:space="preserve"> that aren’t specified to be transformed will be dropped (remainder='drop'). If you have columns that you want to include but do not need to be transformed, specify </w:t>
+        <w:t xml:space="preserve">Pipeline steps are executed serially, where the output from the first step is passed to the second step, and so on. ColumnTransformers are different in that each step is executed separately, and the transformed features are concatenated at the end. By default, any columns you pass into the ColumnTransformer that aren’t specified to be transformed will be dropped (remainder='drop'). If you have columns that you want to include but do not need to be transformed, specify </w:t>
       </w:r>
       <w:r>
         <w:t>r</w:t>
@@ -1764,23 +1727,7 @@
           <w:rFonts w:eastAsia="Times New Roman" w:cstheme="minorHAnsi"/>
           <w:color w:val="000000"/>
         </w:rPr>
-        <w:t xml:space="preserve"> generating a list of models for </w:t>
-      </w:r>
-      <w:proofErr w:type="spellStart"/>
-      <w:r>
-        <w:rPr>
-          <w:rFonts w:eastAsia="Times New Roman" w:cstheme="minorHAnsi"/>
-          <w:color w:val="000000"/>
-        </w:rPr>
-        <w:t>PyCaret</w:t>
-      </w:r>
-      <w:proofErr w:type="spellEnd"/>
-      <w:r>
-        <w:rPr>
-          <w:rFonts w:eastAsia="Times New Roman" w:cstheme="minorHAnsi"/>
-          <w:color w:val="000000"/>
-        </w:rPr>
-        <w:t xml:space="preserve"> to compare, R squared g</w:t>
+        <w:t xml:space="preserve"> generating a list of models for PyCaret to compare, R squared g</w:t>
       </w:r>
       <w:r>
         <w:rPr>
@@ -2220,7 +2167,6 @@
                 <w:color w:val="000000"/>
               </w:rPr>
             </w:pPr>
-            <w:proofErr w:type="spellStart"/>
             <w:r>
               <w:rPr>
                 <w:rFonts w:eastAsia="Times New Roman" w:cstheme="minorHAnsi"/>
@@ -2228,7 +2174,6 @@
               </w:rPr>
               <w:t>XGBoost</w:t>
             </w:r>
-            <w:proofErr w:type="spellEnd"/>
           </w:p>
         </w:tc>
         <w:tc>
@@ -2361,6 +2306,7 @@
           <w:color w:val="171616"/>
           <w:shd w:val="clear" w:color="auto" w:fill="FFFFFF"/>
         </w:rPr>
+        <w:lastRenderedPageBreak/>
         <w:t xml:space="preserve">Many elements used in the objective function of a learning algorithm (such as the RBF kernel of Support Vector Machines or the L1 and L2 </w:t>
       </w:r>
       <w:r>
@@ -2400,7 +2346,6 @@
           <w:b/>
           <w:bCs/>
         </w:rPr>
-        <w:lastRenderedPageBreak/>
         <w:t xml:space="preserve">IMPACT OF SCALING WITH </w:t>
       </w:r>
       <w:r>
@@ -2416,31 +2361,7 @@
         <w:t>1.</w:t>
       </w:r>
       <w:r>
-        <w:t xml:space="preserve">There is a difference in clustering when the features are scaled using </w:t>
-      </w:r>
-      <w:proofErr w:type="spellStart"/>
-      <w:r>
-        <w:t>MinMaxScaler</w:t>
-      </w:r>
-      <w:proofErr w:type="spellEnd"/>
-      <w:r>
-        <w:t xml:space="preserve"> (no negative values for the range set)  versus when they are scaled using </w:t>
-      </w:r>
-      <w:proofErr w:type="spellStart"/>
-      <w:r>
-        <w:t>StandardScaler</w:t>
-      </w:r>
-      <w:proofErr w:type="spellEnd"/>
-      <w:r>
-        <w:t xml:space="preserve"> (required for algorithms such as SVM) . Features scaled using </w:t>
-      </w:r>
-      <w:proofErr w:type="spellStart"/>
-      <w:r>
-        <w:t>MinMaxScaling</w:t>
-      </w:r>
-      <w:proofErr w:type="spellEnd"/>
-      <w:r>
-        <w:t xml:space="preserve"> do not show the large area of incorrectly clustered data points.</w:t>
+        <w:t>There is a difference in clustering when the features are scaled using MinMaxScaler (no negative values for the range set)  versus when they are scaled using StandardScaler (required for algorithms such as SVM) . Features scaled using MinMaxScaling do not show the large area of incorrectly clustered data points.</w:t>
       </w:r>
     </w:p>
     <w:p>
@@ -2504,13 +2425,8 @@
         </w:r>
       </w:fldSimple>
       <w:r>
-        <w:t xml:space="preserve">: Clustering with features scaled using </w:t>
-      </w:r>
-      <w:proofErr w:type="spellStart"/>
-      <w:r>
-        <w:t>StandardScaler</w:t>
-      </w:r>
-      <w:proofErr w:type="spellEnd"/>
+        <w:t>: Clustering with features scaled using StandardScaler</w:t>
+      </w:r>
     </w:p>
     <w:p>
       <w:pPr>
@@ -2573,13 +2489,8 @@
         </w:r>
       </w:fldSimple>
       <w:r>
-        <w:t xml:space="preserve">: Clustering with features scaled using </w:t>
-      </w:r>
-      <w:proofErr w:type="spellStart"/>
-      <w:r>
-        <w:t>MinMaxScaler</w:t>
-      </w:r>
-      <w:proofErr w:type="spellEnd"/>
+        <w:t>: Clustering with features scaled using MinMaxScaler</w:t>
+      </w:r>
     </w:p>
     <w:p>
       <w:pPr>
@@ -2602,7 +2513,6 @@
         <w:t xml:space="preserve">2. Major difference in number of components that explain 70% of the variation when difference is observed  scaling of the feature is performed to be within the </w:t>
       </w:r>
       <w:hyperlink r:id="rId12" w:history="1">
-        <w:proofErr w:type="spellStart"/>
         <w:r>
           <w:rPr>
             <w:rStyle w:val="Hyperlink"/>
@@ -2610,7 +2520,6 @@
           </w:rPr>
           <w:t>MinMaxScaler</w:t>
         </w:r>
-        <w:proofErr w:type="spellEnd"/>
       </w:hyperlink>
       <w:r>
         <w:rPr>
@@ -2620,7 +2529,6 @@
         <w:t xml:space="preserve"> ( range of [0, 1] ) as compared to features scaled with </w:t>
       </w:r>
       <w:hyperlink r:id="rId13" w:history="1">
-        <w:proofErr w:type="spellStart"/>
         <w:r>
           <w:rPr>
             <w:rStyle w:val="Hyperlink"/>
@@ -2628,7 +2536,6 @@
           </w:rPr>
           <w:t>StandardScaler</w:t>
         </w:r>
-        <w:proofErr w:type="spellEnd"/>
       </w:hyperlink>
       <w:r>
         <w:rPr>
@@ -2656,7 +2563,15 @@
           <w:rFonts w:eastAsia="Times New Roman" w:cstheme="minorHAnsi"/>
           <w:color w:val="000000"/>
         </w:rPr>
-        <w:t xml:space="preserve"> evaluation scores and PCA number of components explaining 70% of the variation is pronouncedly different and so the two scaling methods were evaluated in different notebooks. </w:t>
+        <w:t xml:space="preserve"> evaluation scores and PCA number of components explaining 70% of the variation is pronouncedly different and so the two scaling methods were evaluated in different </w:t>
+      </w:r>
+      <w:r>
+        <w:rPr>
+          <w:rFonts w:eastAsia="Times New Roman" w:cstheme="minorHAnsi"/>
+          <w:color w:val="000000"/>
+        </w:rPr>
+        <w:lastRenderedPageBreak/>
+        <w:t xml:space="preserve">notebooks. </w:t>
       </w:r>
       <w:r>
         <w:br/>
@@ -2704,17 +2619,18 @@
           <w:rFonts w:eastAsia="Times New Roman" w:cstheme="minorHAnsi"/>
           <w:color w:val="000000"/>
         </w:rPr>
-        <w:t>is better with </w:t>
-      </w:r>
-      <w:proofErr w:type="spellStart"/>
-      <w:r>
-        <w:rPr>
-          <w:rFonts w:eastAsia="Times New Roman" w:cstheme="minorHAnsi"/>
-          <w:color w:val="000000"/>
-        </w:rPr>
-        <w:t>StandardScaler</w:t>
-      </w:r>
-      <w:proofErr w:type="spellEnd"/>
+        <w:t>is better with StandardScaler.</w:t>
+      </w:r>
+      <w:r>
+        <w:br/>
+      </w:r>
+      <w:r>
+        <w:rPr>
+          <w:rFonts w:eastAsia="Times New Roman" w:cstheme="minorHAnsi"/>
+          <w:color w:val="000000"/>
+        </w:rPr>
+        <w:t>6. The evaluation metrics (R2, MSE, RMSE) for testing improve with StandardScaler</w:t>
+      </w:r>
       <w:r>
         <w:rPr>
           <w:rFonts w:eastAsia="Times New Roman" w:cstheme="minorHAnsi"/>
@@ -2730,33 +2646,6 @@
           <w:rFonts w:eastAsia="Times New Roman" w:cstheme="minorHAnsi"/>
           <w:color w:val="000000"/>
         </w:rPr>
-        <w:t xml:space="preserve">6. The evaluation metrics (R2, MSE, RMSE) for testing improve with </w:t>
-      </w:r>
-      <w:proofErr w:type="spellStart"/>
-      <w:r>
-        <w:rPr>
-          <w:rFonts w:eastAsia="Times New Roman" w:cstheme="minorHAnsi"/>
-          <w:color w:val="000000"/>
-        </w:rPr>
-        <w:t>StandardScaler</w:t>
-      </w:r>
-      <w:proofErr w:type="spellEnd"/>
-      <w:r>
-        <w:rPr>
-          <w:rFonts w:eastAsia="Times New Roman" w:cstheme="minorHAnsi"/>
-          <w:color w:val="000000"/>
-        </w:rPr>
-        <w:t>.</w:t>
-      </w:r>
-      <w:r>
-        <w:br/>
-      </w:r>
-      <w:r>
-        <w:rPr>
-          <w:rFonts w:eastAsia="Times New Roman" w:cstheme="minorHAnsi"/>
-          <w:color w:val="000000"/>
-        </w:rPr>
-        <w:lastRenderedPageBreak/>
         <w:t>7.With MinMaxScaling, the Silhouette Score does not show as much negative area for the first three clusters</w:t>
       </w:r>
       <w:r>
@@ -2935,6 +2824,7 @@
           <w:bCs/>
           <w:color w:val="000000"/>
         </w:rPr>
+        <w:lastRenderedPageBreak/>
         <w:br/>
       </w:r>
       <w:r>
@@ -2987,7 +2877,6 @@
           <w:rFonts w:eastAsia="Times New Roman" w:cstheme="minorHAnsi"/>
           <w:color w:val="000000"/>
         </w:rPr>
-        <w:lastRenderedPageBreak/>
         <w:t>T</w:t>
       </w:r>
       <w:r>
@@ -3267,6 +3156,137 @@
         <w:rPr>
           <w:rStyle w:val="IntenseReference"/>
         </w:rPr>
+        <w:t>FEATURES TO TARGET CORRELATION</w:t>
+      </w:r>
+    </w:p>
+    <w:p>
+      <w:pPr>
+        <w:shd w:val="clear" w:color="auto" w:fill="FFFFFE"/>
+        <w:spacing w:line="270" w:lineRule="atLeast"/>
+        <w:rPr>
+          <w:rFonts w:ascii="Calibri" w:eastAsia="Times New Roman" w:hAnsi="Calibri" w:cs="Calibri"/>
+          <w:color w:val="000000"/>
+        </w:rPr>
+      </w:pPr>
+      <w:r>
+        <w:rPr>
+          <w:rFonts w:ascii="Calibri" w:eastAsia="Times New Roman" w:hAnsi="Calibri" w:cs="Calibri"/>
+          <w:color w:val="000000"/>
+        </w:rPr>
+        <w:t>NOTE: the correlation values are below 0.3. This indicates a very low correlation of features with target in general. The below is a discussion of relative correlation of features with target.</w:t>
+      </w:r>
+    </w:p>
+    <w:p>
+      <w:pPr>
+        <w:shd w:val="clear" w:color="auto" w:fill="FFFFFE"/>
+        <w:spacing w:line="270" w:lineRule="atLeast"/>
+        <w:rPr>
+          <w:rFonts w:ascii="Calibri" w:eastAsia="Times New Roman" w:hAnsi="Calibri" w:cs="Calibri"/>
+          <w:color w:val="000000"/>
+        </w:rPr>
+      </w:pPr>
+      <w:r>
+        <w:rPr>
+          <w:rFonts w:ascii="Calibri" w:eastAsia="Times New Roman" w:hAnsi="Calibri" w:cs="Calibri"/>
+          <w:color w:val="000000"/>
+        </w:rPr>
+        <w:t>The target is related highly to well features in a township_range such as its completed depth and water level in the well. It is also influenced by the ground surface elevation of the township range. It is negatively correlated to the precipitation as might be expected since more precipitation will result in less depth at which groundwater can be found.</w:t>
+      </w:r>
+    </w:p>
+    <w:p>
+      <w:pPr>
+        <w:shd w:val="clear" w:color="auto" w:fill="FFFFFE"/>
+        <w:spacing w:line="270" w:lineRule="atLeast"/>
+        <w:rPr>
+          <w:rFonts w:ascii="Calibri" w:eastAsia="Times New Roman" w:hAnsi="Calibri" w:cs="Calibri"/>
+          <w:color w:val="000000"/>
+        </w:rPr>
+      </w:pPr>
+      <w:r>
+        <w:rPr>
+          <w:rFonts w:ascii="Calibri" w:eastAsia="Times New Roman" w:hAnsi="Calibri" w:cs="Calibri"/>
+          <w:color w:val="000000"/>
+        </w:rPr>
+        <w:t>Onions and Garlic (T10) and "alfalfa &amp; alfalfa mixtures (P1) and Pistachios (D14) are also correlated with target more than other crops.</w:t>
+      </w:r>
+    </w:p>
+    <w:p>
+      <w:pPr>
+        <w:shd w:val="clear" w:color="auto" w:fill="FFFFFE"/>
+        <w:spacing w:line="270" w:lineRule="atLeast"/>
+        <w:rPr>
+          <w:rFonts w:ascii="Calibri" w:eastAsia="Times New Roman" w:hAnsi="Calibri" w:cs="Calibri"/>
+          <w:color w:val="000000"/>
+        </w:rPr>
+      </w:pPr>
+      <w:r>
+        <w:rPr>
+          <w:rFonts w:ascii="Calibri" w:hAnsi="Calibri" w:cs="Calibri"/>
+          <w:noProof/>
+          <w:color w:val="000000"/>
+        </w:rPr>
+        <w:lastRenderedPageBreak/>
+        <w:drawing>
+          <wp:inline distT="0" distB="0" distL="0" distR="0" wp14:anchorId="7A87BE62" wp14:editId="50CA0D62">
+            <wp:extent cx="3627755" cy="8229600"/>
+            <wp:effectExtent l="0" t="0" r="0" b="0"/>
+            <wp:docPr id="14" name="Picture 14" descr="Application&#10;&#10;Description automatically generated with medium confidence"/>
+            <wp:cNvGraphicFramePr>
+              <a:graphicFrameLocks xmlns:a="http://schemas.openxmlformats.org/drawingml/2006/main" noChangeAspect="1"/>
+            </wp:cNvGraphicFramePr>
+            <a:graphic xmlns:a="http://schemas.openxmlformats.org/drawingml/2006/main">
+              <a:graphicData uri="http://schemas.openxmlformats.org/drawingml/2006/picture">
+                <pic:pic xmlns:pic="http://schemas.openxmlformats.org/drawingml/2006/picture">
+                  <pic:nvPicPr>
+                    <pic:cNvPr id="14" name="Picture 14" descr="Application&#10;&#10;Description automatically generated with medium confidence"/>
+                    <pic:cNvPicPr>
+                      <a:picLocks noChangeAspect="1" noChangeArrowheads="1"/>
+                    </pic:cNvPicPr>
+                  </pic:nvPicPr>
+                  <pic:blipFill>
+                    <a:blip r:embed="rId15">
+                      <a:extLst>
+                        <a:ext uri="{28A0092B-C50C-407E-A947-70E740481C1C}">
+                          <a14:useLocalDpi xmlns:a14="http://schemas.microsoft.com/office/drawing/2010/main" val="0"/>
+                        </a:ext>
+                      </a:extLst>
+                    </a:blip>
+                    <a:srcRect/>
+                    <a:stretch>
+                      <a:fillRect/>
+                    </a:stretch>
+                  </pic:blipFill>
+                  <pic:spPr bwMode="auto">
+                    <a:xfrm>
+                      <a:off x="0" y="0"/>
+                      <a:ext cx="3627755" cy="8229600"/>
+                    </a:xfrm>
+                    <a:prstGeom prst="rect">
+                      <a:avLst/>
+                    </a:prstGeom>
+                    <a:noFill/>
+                    <a:ln>
+                      <a:noFill/>
+                    </a:ln>
+                  </pic:spPr>
+                </pic:pic>
+              </a:graphicData>
+            </a:graphic>
+          </wp:inline>
+        </w:drawing>
+      </w:r>
+    </w:p>
+    <w:p>
+      <w:pPr>
+        <w:rPr>
+          <w:rStyle w:val="IntenseReference"/>
+        </w:rPr>
+      </w:pPr>
+      <w:r>
+        <w:rPr>
+          <w:rStyle w:val="IntenseReference"/>
+        </w:rPr>
+        <w:lastRenderedPageBreak/>
         <w:t>V</w:t>
       </w:r>
       <w:r>
@@ -3562,44 +3582,44 @@
           <w:szCs w:val="18"/>
           <w:shd w:val="clear" w:color="auto" w:fill="FFFFFF"/>
         </w:rPr>
+        <w:t>Component 6: ['TOTALDRILLDEPTH_AVG', 'WELLYIELD_AVG', 'STATICWATERLEVEL_AVG', 'GROUNDSURFACEELEVATION_AVG']</w:t>
+      </w:r>
+    </w:p>
+    <w:p>
+      <w:pPr>
+        <w:rPr>
+          <w:rStyle w:val="IntenseReference"/>
+        </w:rPr>
+      </w:pPr>
+      <w:r>
+        <w:rPr>
+          <w:rStyle w:val="IntenseReference"/>
+        </w:rPr>
+        <w:t>Projections</w:t>
+      </w:r>
+      <w:r>
+        <w:rPr>
+          <w:rStyle w:val="IntenseReference"/>
+        </w:rPr>
+        <w:t xml:space="preserve"> IN THE NEW PCA SUBSPACE</w:t>
+      </w:r>
+    </w:p>
+    <w:p>
+      <w:pPr>
+        <w:rPr>
+          <w:rStyle w:val="IntenseReference"/>
+        </w:rPr>
+      </w:pPr>
+    </w:p>
+    <w:p>
+      <w:pPr>
+        <w:keepNext/>
+      </w:pPr>
+      <w:r>
+        <w:rPr>
+          <w:noProof/>
+        </w:rPr>
         <w:lastRenderedPageBreak/>
-        <w:t>Component 6: ['TOTALDRILLDEPTH_AVG', 'WELLYIELD_AVG', 'STATICWATERLEVEL_AVG', 'GROUNDSURFACEELEVATION_AVG']</w:t>
-      </w:r>
-    </w:p>
-    <w:p>
-      <w:pPr>
-        <w:rPr>
-          <w:rStyle w:val="IntenseReference"/>
-        </w:rPr>
-      </w:pPr>
-      <w:r>
-        <w:rPr>
-          <w:rStyle w:val="IntenseReference"/>
-        </w:rPr>
-        <w:t>Projections</w:t>
-      </w:r>
-      <w:r>
-        <w:rPr>
-          <w:rStyle w:val="IntenseReference"/>
-        </w:rPr>
-        <w:t xml:space="preserve"> IN THE NEW PCA SUBSPACE</w:t>
-      </w:r>
-    </w:p>
-    <w:p>
-      <w:pPr>
-        <w:rPr>
-          <w:rStyle w:val="IntenseReference"/>
-        </w:rPr>
-      </w:pPr>
-    </w:p>
-    <w:p>
-      <w:pPr>
-        <w:keepNext/>
-      </w:pPr>
-      <w:r>
-        <w:rPr>
-          <w:noProof/>
-        </w:rPr>
         <w:drawing>
           <wp:inline distT="0" distB="0" distL="0" distR="0" wp14:anchorId="636E029D" wp14:editId="4653F039">
             <wp:extent cx="5943600" cy="4464050"/>
@@ -3616,7 +3636,7 @@
                     <pic:cNvPicPr/>
                   </pic:nvPicPr>
                   <pic:blipFill>
-                    <a:blip r:embed="rId15"/>
+                    <a:blip r:embed="rId16"/>
                     <a:stretch>
                       <a:fillRect/>
                     </a:stretch>
@@ -3676,23 +3696,7 @@
     </w:p>
     <w:p>
       <w:r>
-        <w:t xml:space="preserve">Crop D12 (almonds) and </w:t>
-      </w:r>
-      <w:proofErr w:type="spellStart"/>
-      <w:r>
-        <w:t>Alfisols_D</w:t>
-      </w:r>
-      <w:proofErr w:type="spellEnd"/>
-      <w:r>
-        <w:t xml:space="preserve"> soil are correlated (small angle between them), </w:t>
-      </w:r>
-      <w:proofErr w:type="spellStart"/>
-      <w:r>
-        <w:t>where as</w:t>
-      </w:r>
-      <w:proofErr w:type="spellEnd"/>
-      <w:r>
-        <w:t xml:space="preserve"> </w:t>
+        <w:t xml:space="preserve">Crop D12 (almonds) and Alfisols_D soil are correlated (small angle between them), where as </w:t>
       </w:r>
       <w:r>
         <w:t>Crop_D12 “</w:t>
@@ -3719,7 +3723,7 @@
         </w:rPr>
         <w:t> </w:t>
       </w:r>
-      <w:hyperlink r:id="rId16" w:tgtFrame="_blank" w:history="1">
+      <w:hyperlink r:id="rId17" w:tgtFrame="_blank" w:history="1">
         <w:r>
           <w:rPr>
             <w:rStyle w:val="Hyperlink"/>
@@ -3741,9 +3745,30 @@
           <w:szCs w:val="21"/>
           <w:shd w:val="clear" w:color="auto" w:fill="FFFFFF"/>
         </w:rPr>
-        <w:t xml:space="preserve">, because of their productivity and abundance, the </w:t>
-      </w:r>
-      <w:proofErr w:type="spellStart"/>
+        <w:t>, because of their productivity and abundance, the Alfisols represent one of the more important soil orders for food and fiber production. They are widely used both in agriculture and forestry,</w:t>
+      </w:r>
+    </w:p>
+    <w:p/>
+    <w:p/>
+    <w:p>
+      <w:pPr>
+        <w:rPr>
+          <w:rStyle w:val="IntenseReference"/>
+        </w:rPr>
+      </w:pPr>
+      <w:r>
+        <w:rPr>
+          <w:rStyle w:val="IntenseReference"/>
+        </w:rPr>
+        <w:t>FEATURE CORRELATION IN TRAIN AND TEST SET</w:t>
+      </w:r>
+    </w:p>
+    <w:p>
+      <w:pPr>
+        <w:rPr>
+          <w:rStyle w:val="IntenseReference"/>
+        </w:rPr>
+      </w:pPr>
       <w:r>
         <w:rPr>
           <w:rFonts w:ascii="Arial" w:hAnsi="Arial" w:cs="Arial"/>
@@ -3752,9 +3777,8 @@
           <w:szCs w:val="21"/>
           <w:shd w:val="clear" w:color="auto" w:fill="FFFFFF"/>
         </w:rPr>
-        <w:t>Alfisols</w:t>
-      </w:r>
-      <w:proofErr w:type="spellEnd"/>
+        <w:t>It can be seen that the feature importance predicted in model aligns with the feature to target correlation</w:t>
+      </w:r>
       <w:r>
         <w:rPr>
           <w:rFonts w:ascii="Arial" w:hAnsi="Arial" w:cs="Arial"/>
@@ -3763,49 +3787,6 @@
           <w:szCs w:val="21"/>
           <w:shd w:val="clear" w:color="auto" w:fill="FFFFFF"/>
         </w:rPr>
-        <w:t xml:space="preserve"> represent one of the more important soil orders for food and fiber production. They are widely used both in agriculture and forestry,</w:t>
-      </w:r>
-    </w:p>
-    <w:p/>
-    <w:p/>
-    <w:p>
-      <w:pPr>
-        <w:rPr>
-          <w:rStyle w:val="IntenseReference"/>
-        </w:rPr>
-      </w:pPr>
-      <w:r>
-        <w:rPr>
-          <w:rStyle w:val="IntenseReference"/>
-        </w:rPr>
-        <w:t>FEATURE CORRELATION IN TRAIN AND TEST SET</w:t>
-      </w:r>
-    </w:p>
-    <w:p>
-      <w:pPr>
-        <w:rPr>
-          <w:rStyle w:val="IntenseReference"/>
-        </w:rPr>
-      </w:pPr>
-      <w:r>
-        <w:rPr>
-          <w:rFonts w:ascii="Arial" w:hAnsi="Arial" w:cs="Arial"/>
-          <w:color w:val="171616"/>
-          <w:sz w:val="21"/>
-          <w:szCs w:val="21"/>
-          <w:shd w:val="clear" w:color="auto" w:fill="FFFFFF"/>
-        </w:rPr>
-        <w:lastRenderedPageBreak/>
-        <w:t>It can be seen that the feature importance predicted in model aligns with the feature to target correlation</w:t>
-      </w:r>
-      <w:r>
-        <w:rPr>
-          <w:rFonts w:ascii="Arial" w:hAnsi="Arial" w:cs="Arial"/>
-          <w:color w:val="171616"/>
-          <w:sz w:val="21"/>
-          <w:szCs w:val="21"/>
-          <w:shd w:val="clear" w:color="auto" w:fill="FFFFFF"/>
-        </w:rPr>
         <w:t xml:space="preserve"> in the train set. But the correlation in the test set predicts a different order of feature importance.</w:t>
       </w:r>
     </w:p>
@@ -3835,6 +3816,7 @@
           <w:b/>
           <w:bCs/>
         </w:rPr>
+        <w:lastRenderedPageBreak/>
         <w:t>SHAPELY VALUES</w:t>
       </w:r>
       <w:r>
@@ -3876,7 +3858,7 @@
                     <pic:cNvPicPr/>
                   </pic:nvPicPr>
                   <pic:blipFill>
-                    <a:blip r:embed="rId17"/>
+                    <a:blip r:embed="rId18"/>
                     <a:stretch>
                       <a:fillRect/>
                     </a:stretch>
@@ -3939,15 +3921,7 @@
         <w:t xml:space="preserve">model agnostic. </w:t>
       </w:r>
       <w:r>
-        <w:t xml:space="preserve">In </w:t>
-      </w:r>
-      <w:proofErr w:type="spellStart"/>
-      <w:r>
-        <w:t>Pycaret</w:t>
-      </w:r>
-      <w:proofErr w:type="spellEnd"/>
-      <w:r>
-        <w:t xml:space="preserve">, we use </w:t>
+        <w:t xml:space="preserve">In Pycaret, we use </w:t>
       </w:r>
       <w:r>
         <w:rPr>
@@ -3955,7 +3929,6 @@
         </w:rPr>
         <w:t xml:space="preserve">the </w:t>
       </w:r>
-      <w:proofErr w:type="spellStart"/>
       <w:r>
         <w:rPr>
           <w:rFonts w:ascii="Calibri" w:eastAsia="Times New Roman" w:hAnsi="Calibri" w:cs="Calibri"/>
@@ -3972,9 +3945,8 @@
           <w:bCs/>
           <w:color w:val="000000"/>
         </w:rPr>
-        <w:t>_model</w:t>
-      </w:r>
-      <w:proofErr w:type="spellEnd"/>
+        <w:t>_model(best)</w:t>
+      </w:r>
       <w:r>
         <w:rPr>
           <w:rFonts w:eastAsia="Times New Roman" w:cstheme="minorHAnsi"/>
@@ -3982,7 +3954,14 @@
           <w:bCs/>
           <w:color w:val="000000"/>
         </w:rPr>
-        <w:t>(best)</w:t>
+        <w:t xml:space="preserve"> </w:t>
+      </w:r>
+      <w:r>
+        <w:rPr>
+          <w:rFonts w:eastAsia="Times New Roman" w:cstheme="minorHAnsi"/>
+          <w:color w:val="000000"/>
+        </w:rPr>
+        <w:t>that</w:t>
       </w:r>
       <w:r>
         <w:rPr>
@@ -3998,22 +3977,6 @@
           <w:rFonts w:eastAsia="Times New Roman" w:cstheme="minorHAnsi"/>
           <w:color w:val="000000"/>
         </w:rPr>
-        <w:t>that</w:t>
-      </w:r>
-      <w:r>
-        <w:rPr>
-          <w:rFonts w:eastAsia="Times New Roman" w:cstheme="minorHAnsi"/>
-          <w:b/>
-          <w:bCs/>
-          <w:color w:val="000000"/>
-        </w:rPr>
-        <w:t xml:space="preserve"> </w:t>
-      </w:r>
-      <w:r>
-        <w:rPr>
-          <w:rFonts w:eastAsia="Times New Roman" w:cstheme="minorHAnsi"/>
-          <w:color w:val="000000"/>
-        </w:rPr>
         <w:t>provides the above plot.</w:t>
       </w:r>
       <w:r>
@@ -4023,7 +3986,7 @@
         </w:rPr>
         <w:br/>
       </w:r>
-      <w:hyperlink r:id="rId18" w:history="1">
+      <w:hyperlink r:id="rId19" w:history="1">
         <w:r>
           <w:rPr>
             <w:rStyle w:val="Hyperlink"/>
@@ -4060,7 +4023,6 @@
           <w:rFonts w:eastAsia="Times New Roman" w:cstheme="minorHAnsi"/>
           <w:color w:val="000000"/>
         </w:rPr>
-        <w:lastRenderedPageBreak/>
         <w:t>Ground Surface Elevation of the area is the more important indicator followed by depth of wells and current depth of water in the wells in the area</w:t>
       </w:r>
       <w:r>
@@ -4089,25 +4051,8 @@
           <w:rFonts w:eastAsia="Times New Roman" w:cstheme="minorHAnsi"/>
           <w:color w:val="000000"/>
         </w:rPr>
-        <w:t>ome soils such as the “</w:t>
-      </w:r>
-      <w:proofErr w:type="spellStart"/>
-      <w:r>
-        <w:rPr>
-          <w:rFonts w:eastAsia="Times New Roman" w:cstheme="minorHAnsi"/>
-          <w:color w:val="000000"/>
-        </w:rPr>
-        <w:t>alfisols</w:t>
-      </w:r>
-      <w:proofErr w:type="spellEnd"/>
-      <w:r>
-        <w:rPr>
-          <w:rFonts w:eastAsia="Times New Roman" w:cstheme="minorHAnsi"/>
-          <w:color w:val="000000"/>
-        </w:rPr>
-        <w:t xml:space="preserve">” which is the fertile soil that supports San Joaquin valley’s reason for being an agricultural belt, </w:t>
-      </w:r>
-      <w:proofErr w:type="spellStart"/>
+        <w:t xml:space="preserve">ome soils such as the “alfisols” which is the fertile soil that supports San Joaquin valley’s reason for being an agricultural belt, </w:t>
+      </w:r>
       <w:r>
         <w:rPr>
           <w:rFonts w:eastAsia="Times New Roman" w:cstheme="minorHAnsi"/>
@@ -4120,23 +4065,7 @@
           <w:rFonts w:eastAsia="Times New Roman" w:cstheme="minorHAnsi"/>
           <w:color w:val="000000"/>
         </w:rPr>
-        <w:t>ntisols</w:t>
-      </w:r>
-      <w:proofErr w:type="spellEnd"/>
-      <w:r>
-        <w:rPr>
-          <w:rFonts w:eastAsia="Times New Roman" w:cstheme="minorHAnsi"/>
-          <w:color w:val="000000"/>
-        </w:rPr>
-        <w:t xml:space="preserve"> and </w:t>
-      </w:r>
-      <w:proofErr w:type="spellStart"/>
-      <w:r>
-        <w:rPr>
-          <w:rFonts w:eastAsia="Times New Roman" w:cstheme="minorHAnsi"/>
-          <w:color w:val="000000"/>
-        </w:rPr>
-        <w:t>Moll</w:t>
+        <w:t>ntisols and Moll</w:t>
       </w:r>
       <w:r>
         <w:rPr>
@@ -4150,15 +4079,7 @@
           <w:rFonts w:eastAsia="Times New Roman" w:cstheme="minorHAnsi"/>
           <w:color w:val="000000"/>
         </w:rPr>
-        <w:t>sols</w:t>
-      </w:r>
-      <w:proofErr w:type="spellEnd"/>
-      <w:r>
-        <w:rPr>
-          <w:rFonts w:eastAsia="Times New Roman" w:cstheme="minorHAnsi"/>
-          <w:color w:val="000000"/>
-        </w:rPr>
-        <w:t xml:space="preserve">, which are soils of grassland ecosystems. Among crops,  Pistachios (“D14”) and  alfalfa and alfalfa mixtures </w:t>
+        <w:t xml:space="preserve">sols, which are soils of grassland ecosystems. Among crops,  Pistachios (“D14”) and  alfalfa and alfalfa mixtures </w:t>
       </w:r>
       <w:r>
         <w:rPr>
@@ -4206,7 +4127,7 @@
           <w:color w:val="000000"/>
         </w:rPr>
       </w:pPr>
-      <w:hyperlink r:id="rId19" w:history="1">
+      <w:hyperlink r:id="rId20" w:history="1">
         <w:r>
           <w:rPr>
             <w:rStyle w:val="Hyperlink"/>
@@ -4237,35 +4158,7 @@
         <w:rPr>
           <w:rFonts w:ascii="Calibri" w:eastAsia="Times New Roman" w:hAnsi="Calibri" w:cs="Calibri"/>
         </w:rPr>
-        <w:t xml:space="preserve">The less (more blue) the </w:t>
-      </w:r>
-      <w:proofErr w:type="spellStart"/>
-      <w:r>
-        <w:rPr>
-          <w:rFonts w:ascii="Calibri" w:eastAsia="Times New Roman" w:hAnsi="Calibri" w:cs="Calibri"/>
-        </w:rPr>
-        <w:t>groundsurface</w:t>
-      </w:r>
-      <w:proofErr w:type="spellEnd"/>
-      <w:r>
-        <w:rPr>
-          <w:rFonts w:ascii="Calibri" w:eastAsia="Times New Roman" w:hAnsi="Calibri" w:cs="Calibri"/>
-        </w:rPr>
-        <w:t xml:space="preserve"> elevation and </w:t>
-      </w:r>
-      <w:proofErr w:type="spellStart"/>
-      <w:r>
-        <w:rPr>
-          <w:rFonts w:ascii="Calibri" w:eastAsia="Times New Roman" w:hAnsi="Calibri" w:cs="Calibri"/>
-        </w:rPr>
-        <w:t>afisols</w:t>
-      </w:r>
-      <w:proofErr w:type="spellEnd"/>
-      <w:r>
-        <w:rPr>
-          <w:rFonts w:ascii="Calibri" w:eastAsia="Times New Roman" w:hAnsi="Calibri" w:cs="Calibri"/>
-        </w:rPr>
-        <w:t>, the more the depth.</w:t>
+        <w:t>The less (more blue) the groundsurface elevation and afisols, the more the depth.</w:t>
       </w:r>
       <w:r>
         <w:rPr>
@@ -4372,7 +4265,7 @@
                     <pic:cNvPicPr/>
                   </pic:nvPicPr>
                   <pic:blipFill>
-                    <a:blip r:embed="rId20"/>
+                    <a:blip r:embed="rId21"/>
                     <a:stretch>
                       <a:fillRect/>
                     </a:stretch>
@@ -4415,31 +4308,7 @@
     <w:p/>
     <w:p>
       <w:r>
-        <w:t xml:space="preserve">Feature importance in the random tree boosting algorithm Extra Trees also </w:t>
-      </w:r>
-      <w:proofErr w:type="spellStart"/>
-      <w:r>
-        <w:t>afforda</w:t>
-      </w:r>
-      <w:proofErr w:type="spellEnd"/>
-      <w:r>
-        <w:t xml:space="preserve"> </w:t>
-      </w:r>
-      <w:proofErr w:type="spellStart"/>
-      <w:r>
-        <w:t>Groundsurface</w:t>
-      </w:r>
-      <w:proofErr w:type="spellEnd"/>
-      <w:r>
-        <w:t xml:space="preserve"> Elevation the most importance along with well specific feature of the depth of the well and current level of water in the wells in the area. In addition to this, </w:t>
-      </w:r>
-      <w:proofErr w:type="spellStart"/>
-      <w:r>
-        <w:t>Alfisol_D</w:t>
-      </w:r>
-      <w:proofErr w:type="spellEnd"/>
-      <w:r>
-        <w:t xml:space="preserve"> (the fertile soil) and Pistachios also feature prominently in the prediction. Reservoir capacity is considered an important feature by this algorithm.</w:t>
+        <w:t>Feature importance in the random tree boosting algorithm Extra Trees also afforda Groundsurface Elevation the most importance along with well specific feature of the depth of the well and current level of water in the wells in the area. In addition to this, Alfisol_D (the fertile soil) and Pistachios also feature prominently in the prediction. Reservoir capacity is considered an important feature by this algorithm.</w:t>
       </w:r>
     </w:p>
     <w:p>
@@ -4470,26 +4339,12 @@
     </w:p>
     <w:p/>
     <w:p>
-      <w:hyperlink r:id="rId21" w:history="1">
+      <w:hyperlink r:id="rId22" w:history="1">
         <w:r>
           <w:rPr>
             <w:rStyle w:val="Hyperlink"/>
           </w:rPr>
-          <w:t xml:space="preserve">Supervised Learning Manual (without </w:t>
-        </w:r>
-        <w:proofErr w:type="spellStart"/>
-        <w:r>
-          <w:rPr>
-            <w:rStyle w:val="Hyperlink"/>
-          </w:rPr>
-          <w:t>PyCaret</w:t>
-        </w:r>
-        <w:proofErr w:type="spellEnd"/>
-        <w:r>
-          <w:rPr>
-            <w:rStyle w:val="Hyperlink"/>
-          </w:rPr>
-          <w:t>)</w:t>
+          <w:t>Supervised Learning Manual (without PyCaret)</w:t>
         </w:r>
       </w:hyperlink>
     </w:p>
@@ -4513,7 +4368,6 @@
           <w:b/>
           <w:bCs/>
         </w:rPr>
-        <w:lastRenderedPageBreak/>
         <w:t>Normalizing the Target</w:t>
       </w:r>
     </w:p>
@@ -4555,6 +4409,7 @@
                 <w:bCs/>
                 <w:noProof/>
               </w:rPr>
+              <w:lastRenderedPageBreak/>
               <w:drawing>
                 <wp:inline distT="0" distB="0" distL="0" distR="0" wp14:anchorId="5C2B5C54" wp14:editId="0681ECB1">
                   <wp:extent cx="2610465" cy="1947066"/>
@@ -4573,7 +4428,7 @@
                           </pic:cNvPicPr>
                         </pic:nvPicPr>
                         <pic:blipFill>
-                          <a:blip r:embed="rId22">
+                          <a:blip r:embed="rId23">
                             <a:extLst>
                               <a:ext uri="{28A0092B-C50C-407E-A947-70E740481C1C}">
                                 <a14:useLocalDpi xmlns:a14="http://schemas.microsoft.com/office/drawing/2010/main" val="0"/>
@@ -4801,7 +4656,7 @@
                           </pic:cNvPicPr>
                         </pic:nvPicPr>
                         <pic:blipFill>
-                          <a:blip r:embed="rId23">
+                          <a:blip r:embed="rId24">
                             <a:extLst>
                               <a:ext uri="{28A0092B-C50C-407E-A947-70E740481C1C}">
                                 <a14:useLocalDpi xmlns:a14="http://schemas.microsoft.com/office/drawing/2010/main" val="0"/>
@@ -4851,17 +4706,8 @@
         <w:t>SVM</w:t>
       </w:r>
       <w:r>
-        <w:t xml:space="preserve"> was the first linear algorithm to provide non-negative test evaluation scores, but to improve the training scores, in SVM, we employed </w:t>
-      </w:r>
-      <w:proofErr w:type="spellStart"/>
-      <w:r>
-        <w:t>SKLearn’s</w:t>
-      </w:r>
-      <w:proofErr w:type="spellEnd"/>
-      <w:r>
-        <w:t xml:space="preserve"> </w:t>
-      </w:r>
-      <w:proofErr w:type="spellStart"/>
+        <w:t xml:space="preserve"> was the first linear algorithm to provide non-negative test evaluation scores, but to improve the training scores, in SVM, we employed SKLearn’s </w:t>
+      </w:r>
       <w:r>
         <w:rPr>
           <w:b/>
@@ -4869,17 +4715,8 @@
         </w:rPr>
         <w:t>TransformedTargetRegressor</w:t>
       </w:r>
-      <w:proofErr w:type="spellEnd"/>
-      <w:r>
-        <w:t xml:space="preserve">, with </w:t>
-      </w:r>
-      <w:proofErr w:type="spellStart"/>
-      <w:r>
-        <w:t>numpy’s</w:t>
-      </w:r>
-      <w:proofErr w:type="spellEnd"/>
-      <w:r>
-        <w:t xml:space="preserve"> sq</w:t>
+      <w:r>
+        <w:t>, with numpy’s sq</w:t>
       </w:r>
       <w:r>
         <w:t xml:space="preserve">uare </w:t>
@@ -4897,15 +4734,7 @@
         <w:t xml:space="preserve"> </w:t>
       </w:r>
       <w:r>
-        <w:t xml:space="preserve">that can be used to wrap any </w:t>
-      </w:r>
-      <w:proofErr w:type="spellStart"/>
-      <w:r>
-        <w:t>SKLearn</w:t>
-      </w:r>
-      <w:proofErr w:type="spellEnd"/>
-      <w:r>
-        <w:t xml:space="preserve"> ML algorithm class and has the following advantages:</w:t>
+        <w:t>that can be used to wrap any SKLearn ML algorithm class and has the following advantages:</w:t>
       </w:r>
     </w:p>
     <w:p>
@@ -4916,7 +4745,6 @@
       <w:r>
         <w:t xml:space="preserve">a. You do not have to call </w:t>
       </w:r>
-      <w:proofErr w:type="spellStart"/>
       <w:r>
         <w:rPr>
           <w:b/>
@@ -4924,7 +4752,6 @@
         </w:rPr>
         <w:t>inverse_transform</w:t>
       </w:r>
-      <w:proofErr w:type="spellEnd"/>
       <w:r>
         <w:t xml:space="preserve"> every time after prediction.</w:t>
       </w:r>
@@ -4937,43 +4764,11 @@
       </w:r>
       <w:r>
         <w:br/>
-        <w:t xml:space="preserve">c. The wrapped regressor can be used in cross validation and parameters can be set using the wrapping </w:t>
-      </w:r>
-      <w:proofErr w:type="spellStart"/>
-      <w:r>
-        <w:t>classes’s</w:t>
-      </w:r>
-      <w:proofErr w:type="spellEnd"/>
-      <w:r>
-        <w:t xml:space="preserve"> parameters deduced by calling </w:t>
-      </w:r>
-      <w:proofErr w:type="spellStart"/>
-      <w:r>
-        <w:t>model.get_params</w:t>
-      </w:r>
-      <w:proofErr w:type="spellEnd"/>
-      <w:r>
-        <w:t xml:space="preserve">().keys(). </w:t>
+        <w:t xml:space="preserve">c. The wrapped regressor can be used in cross validation and parameters can be set using the wrapping classes’s parameters deduced by calling model.get_params().keys(). </w:t>
       </w:r>
       <w:r>
         <w:br/>
-        <w:t xml:space="preserve">d. The wrapper does not have feature importance property though a wrapper class was created (for </w:t>
-      </w:r>
-      <w:proofErr w:type="spellStart"/>
-      <w:r>
-        <w:t>TransformedTargetRegressor</w:t>
-      </w:r>
-      <w:proofErr w:type="spellEnd"/>
-      <w:r>
-        <w:t xml:space="preserve">) that extracts the </w:t>
-      </w:r>
-      <w:proofErr w:type="spellStart"/>
-      <w:r>
-        <w:t>feature_importance</w:t>
-      </w:r>
-      <w:proofErr w:type="spellEnd"/>
-      <w:r>
-        <w:t>_ from the parent.</w:t>
+        <w:t>d. The wrapper does not have feature importance property though a wrapper class was created (for TransformedTargetRegressor) that extracts the feature_importance_ from the parent.</w:t>
       </w:r>
     </w:p>
     <w:p>
@@ -5077,35 +4872,11 @@
         <w:t xml:space="preserve"> </w:t>
       </w:r>
       <w:r>
-        <w:t xml:space="preserve">2. High training score and very low test score was obtaining after tuning </w:t>
-      </w:r>
-      <w:proofErr w:type="spellStart"/>
-      <w:r>
-        <w:t>XGBoost</w:t>
-      </w:r>
-      <w:proofErr w:type="spellEnd"/>
-      <w:r>
-        <w:t xml:space="preserve"> an industrial strength algorithm that returned extremely high training scores .</w:t>
+        <w:t>2. High training score and very low test score was obtaining after tuning XGBoost an industrial strength algorithm that returned extremely high training scores .</w:t>
       </w:r>
       <w:r>
         <w:br/>
-        <w:t xml:space="preserve">3. Increasing number of folds in </w:t>
-      </w:r>
-      <w:proofErr w:type="spellStart"/>
-      <w:r>
-        <w:t>Pycaret</w:t>
-      </w:r>
-      <w:proofErr w:type="spellEnd"/>
-      <w:r>
-        <w:t xml:space="preserve"> </w:t>
-      </w:r>
-      <w:proofErr w:type="spellStart"/>
-      <w:r>
-        <w:t>upto</w:t>
-      </w:r>
-      <w:proofErr w:type="spellEnd"/>
-      <w:r>
-        <w:t xml:space="preserve"> exactly 51, improved R-squared, MSE and RMSE. </w:t>
+        <w:t xml:space="preserve">3. Increasing number of folds in Pycaret upto exactly 51, improved R-squared, MSE and RMSE. </w:t>
       </w:r>
     </w:p>
     <w:p>
@@ -5185,6 +4956,7 @@
                 <w:bCs/>
                 <w:color w:val="000000"/>
               </w:rPr>
+              <w:lastRenderedPageBreak/>
               <w:t>Name</w:t>
             </w:r>
           </w:p>
@@ -6522,50 +6294,10 @@
         <w:spacing w:line="270" w:lineRule="atLeast"/>
       </w:pPr>
       <w:r>
-        <w:t xml:space="preserve">Since the </w:t>
-      </w:r>
-      <w:proofErr w:type="spellStart"/>
-      <w:r>
-        <w:t>RandomForestRegressor</w:t>
-      </w:r>
-      <w:proofErr w:type="spellEnd"/>
-      <w:r>
-        <w:t xml:space="preserve"> (tree based algorithm) indicated a high training score, we tried </w:t>
-      </w:r>
-      <w:proofErr w:type="spellStart"/>
-      <w:r>
-        <w:t>XGBoost</w:t>
-      </w:r>
-      <w:proofErr w:type="spellEnd"/>
-      <w:r>
-        <w:t xml:space="preserve"> with </w:t>
-      </w:r>
-      <w:proofErr w:type="spellStart"/>
-      <w:r>
-        <w:t>sckit-learn’s</w:t>
-      </w:r>
-      <w:proofErr w:type="spellEnd"/>
-      <w:r>
-        <w:t xml:space="preserve"> wrapper class </w:t>
-      </w:r>
-      <w:proofErr w:type="spellStart"/>
-      <w:r>
-        <w:t>XBGRegressor</w:t>
-      </w:r>
-      <w:proofErr w:type="spellEnd"/>
-      <w:r>
-        <w:t>. This was tried mainly on the normalized target.</w:t>
-      </w:r>
-      <w:r>
-        <w:t xml:space="preserve"> We also used </w:t>
-      </w:r>
-      <w:proofErr w:type="spellStart"/>
-      <w:r>
-        <w:t>hypertuning</w:t>
-      </w:r>
-      <w:proofErr w:type="spellEnd"/>
-      <w:r>
-        <w:t xml:space="preserve"> to improve regularization.</w:t>
+        <w:t>Since the RandomForestRegressor (tree based algorithm) indicated a high training score, we tried XGBoost with sckit-learn’s wrapper class XBGRegressor. This was tried mainly on the normalized target.</w:t>
+      </w:r>
+      <w:r>
+        <w:t xml:space="preserve"> We also used hypertuning to improve regularization.</w:t>
       </w:r>
       <w:r>
         <w:t xml:space="preserve"> </w:t>
@@ -6577,15 +6309,7 @@
         <w:t>We tried out different learning rates since in boosting algorithms, the prior stump’s evaluation leads to a better next step, we also tried a range of lambda (regularization) and gamma (for tree pruning threshold) values</w:t>
       </w:r>
       <w:r>
-        <w:t xml:space="preserve"> with cross validator </w:t>
-      </w:r>
-      <w:proofErr w:type="spellStart"/>
-      <w:r>
-        <w:t>RandommizedSearchCV</w:t>
-      </w:r>
-      <w:proofErr w:type="spellEnd"/>
-      <w:r>
-        <w:t>.</w:t>
+        <w:t xml:space="preserve"> with cross validator RandommizedSearchCV.</w:t>
       </w:r>
       <w:r>
         <w:t xml:space="preserve"> The evaluation metric was set as RMSE and an evaluation set of both train and test set were provided.</w:t>
@@ -6603,23 +6327,7 @@
         </w:rPr>
       </w:pPr>
       <w:r>
-        <w:t xml:space="preserve">The </w:t>
-      </w:r>
-      <w:proofErr w:type="spellStart"/>
-      <w:r>
-        <w:t>TransformedTargetRegressor</w:t>
-      </w:r>
-      <w:proofErr w:type="spellEnd"/>
-      <w:r>
-        <w:t xml:space="preserve"> was further wrapped in a class which calls the parent (</w:t>
-      </w:r>
-      <w:proofErr w:type="spellStart"/>
-      <w:r>
-        <w:t>XBGRegressor’s</w:t>
-      </w:r>
-      <w:proofErr w:type="spellEnd"/>
-      <w:r>
-        <w:t>) feature importance property.</w:t>
+        <w:t>The TransformedTargetRegressor was further wrapped in a class which calls the parent (XBGRegressor’s) feature importance property.</w:t>
       </w:r>
     </w:p>
     <w:p>
@@ -6880,17 +6588,8 @@
                 <w:rFonts w:eastAsia="Times New Roman" w:cstheme="minorHAnsi"/>
                 <w:color w:val="000000"/>
               </w:rPr>
-              <w:t xml:space="preserve">Normalized </w:t>
-            </w:r>
-            <w:proofErr w:type="spellStart"/>
-            <w:r>
-              <w:rPr>
-                <w:rFonts w:eastAsia="Times New Roman" w:cstheme="minorHAnsi"/>
-                <w:color w:val="000000"/>
-              </w:rPr>
-              <w:t>XBBoost</w:t>
-            </w:r>
-            <w:proofErr w:type="spellEnd"/>
+              <w:t>Normalized XBBoost</w:t>
+            </w:r>
           </w:p>
         </w:tc>
         <w:tc>
@@ -7045,15 +6744,7 @@
     <w:p/>
     <w:p>
       <w:r>
-        <w:t xml:space="preserve">Feature Importance with </w:t>
-      </w:r>
-      <w:proofErr w:type="spellStart"/>
-      <w:r>
-        <w:t>XGBoost</w:t>
-      </w:r>
-      <w:proofErr w:type="spellEnd"/>
-      <w:r>
-        <w:t xml:space="preserve"> indicates that GROUNDSURFACEELEVATION_AVG as the top predictor, followed by pasture crops, ALFISOLS which is the fertile soil in the valley and well features</w:t>
+        <w:t>Feature Importance with XGBoost indicates that GROUNDSURFACEELEVATION_AVG as the top predictor, followed by pasture crops, ALFISOLS which is the fertile soil in the valley and well features</w:t>
       </w:r>
       <w:r>
         <w:t xml:space="preserve"> like completed depth and water level in well.</w:t>
@@ -7083,7 +6774,7 @@
                     </pic:cNvPicPr>
                   </pic:nvPicPr>
                   <pic:blipFill>
-                    <a:blip r:embed="rId24">
+                    <a:blip r:embed="rId25">
                       <a:extLst>
                         <a:ext uri="{28A0092B-C50C-407E-A947-70E740481C1C}">
                           <a14:useLocalDpi xmlns:a14="http://schemas.microsoft.com/office/drawing/2010/main" val="0"/>
@@ -7123,15 +6814,7 @@
         <w:br/>
       </w:r>
       <w:r>
-        <w:t xml:space="preserve">While </w:t>
-      </w:r>
-      <w:proofErr w:type="spellStart"/>
-      <w:r>
-        <w:t>XGBoost</w:t>
-      </w:r>
-      <w:proofErr w:type="spellEnd"/>
-      <w:r>
-        <w:t xml:space="preserve"> dramatically improved the train set scores, it shows poor generalizability to unseen data as the test scores are very poor.</w:t>
+        <w:t>While XGBoost dramatically improved the train set scores, it shows poor generalizability to unseen data as the test scores are very poor.</w:t>
       </w:r>
     </w:p>
     <w:p/>
@@ -7140,14 +6823,12 @@
         <w:rPr>
           <w:b/>
           <w:bCs/>
-          <w:lang w:val="fr-FR"/>
         </w:rPr>
       </w:pPr>
       <w:r>
         <w:rPr>
           <w:b/>
           <w:bCs/>
-          <w:lang w:val="fr-FR"/>
         </w:rPr>
         <w:t>KNN ALGORITHM</w:t>
       </w:r>
@@ -7159,54 +6840,27 @@
           <w:color w:val="333333"/>
         </w:rPr>
       </w:pPr>
-      <w:proofErr w:type="spellStart"/>
       <w:r>
         <w:rPr>
           <w:rFonts w:ascii="Calibri" w:eastAsia="Times New Roman" w:hAnsi="Calibri" w:cs="Calibri"/>
           <w:color w:val="333333"/>
         </w:rPr>
-        <w:t>Hypertuning</w:t>
-      </w:r>
-      <w:proofErr w:type="spellEnd"/>
+        <w:t>Hypertuning a K Nearest neighbors algorithm on bot</w:t>
+      </w:r>
       <w:r>
         <w:rPr>
           <w:rFonts w:ascii="Calibri" w:eastAsia="Times New Roman" w:hAnsi="Calibri" w:cs="Calibri"/>
           <w:color w:val="333333"/>
         </w:rPr>
-        <w:t xml:space="preserve"> a K Nearest neighbors algorithm on </w:t>
-      </w:r>
-      <w:proofErr w:type="spellStart"/>
+        <w:t>g</w:t>
+      </w:r>
       <w:r>
         <w:rPr>
           <w:rFonts w:ascii="Calibri" w:eastAsia="Times New Roman" w:hAnsi="Calibri" w:cs="Calibri"/>
           <w:color w:val="333333"/>
         </w:rPr>
-        <w:t>bot</w:t>
-      </w:r>
-      <w:r>
-        <w:rPr>
-          <w:rFonts w:ascii="Calibri" w:eastAsia="Times New Roman" w:hAnsi="Calibri" w:cs="Calibri"/>
-          <w:color w:val="333333"/>
-        </w:rPr>
-        <w:t>g</w:t>
-      </w:r>
-      <w:proofErr w:type="spellEnd"/>
-      <w:r>
-        <w:rPr>
-          <w:rFonts w:ascii="Calibri" w:eastAsia="Times New Roman" w:hAnsi="Calibri" w:cs="Calibri"/>
-          <w:color w:val="333333"/>
-        </w:rPr>
-        <w:t xml:space="preserve"> unnormalized target and normalized target gave us the optimal k as 20. This algorithm had better generalization than </w:t>
-      </w:r>
-      <w:proofErr w:type="spellStart"/>
-      <w:r>
-        <w:rPr>
-          <w:rFonts w:ascii="Calibri" w:eastAsia="Times New Roman" w:hAnsi="Calibri" w:cs="Calibri"/>
-          <w:color w:val="333333"/>
-        </w:rPr>
-        <w:t>XGBoost</w:t>
-      </w:r>
-      <w:proofErr w:type="spellEnd"/>
+        <w:t xml:space="preserve"> unnormalized target and normalized target gave us the optimal k as 20. This algorithm had better generalization than XGBoost</w:t>
+      </w:r>
       <w:r>
         <w:rPr>
           <w:rFonts w:ascii="Calibri" w:eastAsia="Times New Roman" w:hAnsi="Calibri" w:cs="Calibri"/>
@@ -8258,13 +7912,11 @@
       <w:pPr>
         <w:rPr>
           <w:rStyle w:val="IntenseReference"/>
-          <w:lang w:val="fr-FR"/>
         </w:rPr>
       </w:pPr>
       <w:r>
         <w:rPr>
           <w:rStyle w:val="IntenseReference"/>
-          <w:lang w:val="fr-FR"/>
         </w:rPr>
         <w:t>SUPPORT VECTOR MACHINE REGRESSION</w:t>
       </w:r>
@@ -8315,11 +7967,7 @@
     </w:p>
     <w:p>
       <w:r>
-        <w:t>It is </w:t>
-      </w:r>
-      <w:proofErr w:type="spellStart"/>
-      <w:r>
-        <w:t>E</w:t>
+        <w:t>It is E</w:t>
       </w:r>
       <w:r>
         <w:rPr>
@@ -8329,11 +7977,7 @@
         <w:t>X</w:t>
       </w:r>
       <w:r>
-        <w:t>treme</w:t>
-      </w:r>
-      <w:proofErr w:type="spellEnd"/>
-      <w:r>
-        <w:t> </w:t>
+        <w:t>treme </w:t>
       </w:r>
       <w:r>
         <w:rPr>
@@ -8378,15 +8022,7 @@
     </w:p>
     <w:p>
       <w:r>
-        <w:t>A family of models with production level implications. When we learn a final </w:t>
-      </w:r>
-      <w:proofErr w:type="spellStart"/>
-      <w:r>
-        <w:t>predition</w:t>
-      </w:r>
-      <w:proofErr w:type="spellEnd"/>
-      <w:r>
-        <w:t> function F(x), it</w:t>
+        <w:t>A family of models with production level implications. When we learn a final predition function F(x), it</w:t>
       </w:r>
       <w:r>
         <w:t xml:space="preserve"> will</w:t>
@@ -8416,15 +8052,7 @@
         <w:t>regression</w:t>
       </w:r>
       <w:r>
-        <w:t>/</w:t>
-      </w:r>
-      <w:proofErr w:type="spellStart"/>
-      <w:r>
-        <w:t>svm</w:t>
-      </w:r>
-      <w:proofErr w:type="spellEnd"/>
-      <w:r>
-        <w:t>/tree).</w:t>
+        <w:t>/svm/tree).</w:t>
       </w:r>
     </w:p>
     <w:p>
@@ -8753,7 +8381,7 @@
         </w:rPr>
         <w:br/>
       </w:r>
-      <w:hyperlink r:id="rId25" w:history="1">
+      <w:hyperlink r:id="rId26" w:history="1">
         <w:r>
           <w:rPr>
             <w:rStyle w:val="Hyperlink"/>
@@ -8838,7 +8466,7 @@
           <w:bCs w:val="0"/>
         </w:rPr>
       </w:pPr>
-      <w:hyperlink r:id="rId26" w:history="1">
+      <w:hyperlink r:id="rId27" w:history="1">
         <w:r>
           <w:rPr>
             <w:rStyle w:val="Hyperlink"/>
@@ -8903,15 +8531,7 @@
         <w:t>W</w:t>
       </w:r>
       <w:r>
-        <w:t xml:space="preserve">hile we were able to score a very high r-Square for the training set, even with </w:t>
-      </w:r>
-      <w:proofErr w:type="spellStart"/>
-      <w:r>
-        <w:t>hypertuning</w:t>
-      </w:r>
-      <w:proofErr w:type="spellEnd"/>
-      <w:r>
-        <w:t>, we were not able to o</w:t>
+        <w:t>hile we were able to score a very high r-Square for the training set, even with hypertuning, we were not able to o</w:t>
       </w:r>
       <w:r>
         <w:t>b</w:t>
@@ -8986,7 +8606,7 @@
                           <pic:cNvPicPr/>
                         </pic:nvPicPr>
                         <pic:blipFill>
-                          <a:blip r:embed="rId27"/>
+                          <a:blip r:embed="rId28"/>
                           <a:stretch>
                             <a:fillRect/>
                           </a:stretch>
@@ -9056,7 +8676,7 @@
                           <pic:cNvPicPr/>
                         </pic:nvPicPr>
                         <pic:blipFill>
-                          <a:blip r:embed="rId28"/>
+                          <a:blip r:embed="rId29"/>
                           <a:stretch>
                             <a:fillRect/>
                           </a:stretch>
@@ -9135,7 +8755,6 @@
           <w:color w:val="000000"/>
         </w:rPr>
       </w:pPr>
-      <w:proofErr w:type="spellStart"/>
       <w:r>
         <w:rPr>
           <w:rFonts w:ascii="Calibri" w:eastAsia="Times New Roman" w:hAnsi="Calibri" w:cs="Calibri"/>
@@ -9143,66 +8762,40 @@
         </w:rPr>
         <w:t>GridSearchCV</w:t>
       </w:r>
-      <w:proofErr w:type="spellEnd"/>
       <w:r>
         <w:rPr>
           <w:rFonts w:ascii="Calibri" w:eastAsia="Times New Roman" w:hAnsi="Calibri" w:cs="Calibri"/>
           <w:color w:val="000000"/>
         </w:rPr>
-        <w:t xml:space="preserve"> and </w:t>
-      </w:r>
-      <w:proofErr w:type="spellStart"/>
+        <w:t xml:space="preserve"> and RandomizedSearchCV</w:t>
+      </w:r>
       <w:r>
         <w:rPr>
           <w:rFonts w:ascii="Calibri" w:eastAsia="Times New Roman" w:hAnsi="Calibri" w:cs="Calibri"/>
           <w:color w:val="000000"/>
         </w:rPr>
-        <w:t>RandomizedSearchCV</w:t>
-      </w:r>
-      <w:proofErr w:type="spellEnd"/>
+        <w:t xml:space="preserve"> </w:t>
+      </w:r>
       <w:r>
         <w:rPr>
           <w:rFonts w:ascii="Calibri" w:eastAsia="Times New Roman" w:hAnsi="Calibri" w:cs="Calibri"/>
           <w:color w:val="000000"/>
         </w:rPr>
-        <w:t xml:space="preserve"> </w:t>
+        <w:t xml:space="preserve">were employed by </w:t>
       </w:r>
       <w:r>
         <w:rPr>
           <w:rFonts w:ascii="Calibri" w:eastAsia="Times New Roman" w:hAnsi="Calibri" w:cs="Calibri"/>
           <w:color w:val="000000"/>
         </w:rPr>
-        <w:t xml:space="preserve">were employed by </w:t>
+        <w:t>creating a parameter grid</w:t>
       </w:r>
       <w:r>
         <w:rPr>
           <w:rFonts w:ascii="Calibri" w:eastAsia="Times New Roman" w:hAnsi="Calibri" w:cs="Calibri"/>
           <w:color w:val="000000"/>
         </w:rPr>
-        <w:t>creating a parameter grid</w:t>
-      </w:r>
-      <w:r>
-        <w:rPr>
-          <w:rFonts w:ascii="Calibri" w:eastAsia="Times New Roman" w:hAnsi="Calibri" w:cs="Calibri"/>
-          <w:color w:val="000000"/>
-        </w:rPr>
-        <w:t xml:space="preserve"> of parameters that can be tuned in each instance of a chosen algorithm. In </w:t>
-      </w:r>
-      <w:proofErr w:type="spellStart"/>
-      <w:r>
-        <w:rPr>
-          <w:rFonts w:ascii="Calibri" w:eastAsia="Times New Roman" w:hAnsi="Calibri" w:cs="Calibri"/>
-          <w:color w:val="000000"/>
-        </w:rPr>
-        <w:t>PyCaret</w:t>
-      </w:r>
-      <w:proofErr w:type="spellEnd"/>
-      <w:r>
-        <w:rPr>
-          <w:rFonts w:ascii="Calibri" w:eastAsia="Times New Roman" w:hAnsi="Calibri" w:cs="Calibri"/>
-          <w:color w:val="000000"/>
-        </w:rPr>
-        <w:t xml:space="preserve"> automated process as well hyper tuning was used but tuning did not always result in a better R-squared or RMSE score. Tuning in the case of K- Nearest neighbors algorithm </w:t>
+        <w:t xml:space="preserve"> of parameters that can be tuned in each instance of a chosen algorithm. In PyCaret automated process as well hyper tuning was used but tuning did not always result in a better R-squared or RMSE score. Tuning in the case of K- Nearest neighbors algorithm </w:t>
       </w:r>
     </w:p>
     <w:p>
@@ -9233,7 +8826,7 @@
           <w:smallCaps w:val="0"/>
         </w:rPr>
       </w:pPr>
-      <w:hyperlink r:id="rId29" w:history="1">
+      <w:hyperlink r:id="rId30" w:history="1">
         <w:r>
           <w:rPr>
             <w:rStyle w:val="Hyperlink"/>
@@ -9258,28 +8851,12 @@
     </w:p>
     <w:p>
       <w:r>
-        <w:t xml:space="preserve">After going through various machine learning algorithms manually, one at a time and </w:t>
-      </w:r>
-      <w:proofErr w:type="spellStart"/>
-      <w:r>
-        <w:t>hypertuning</w:t>
-      </w:r>
-      <w:proofErr w:type="spellEnd"/>
-      <w:r>
-        <w:t xml:space="preserve"> each, we found the usage of </w:t>
-      </w:r>
-      <w:proofErr w:type="spellStart"/>
-      <w:r>
-        <w:t>PyCaret</w:t>
-      </w:r>
-      <w:proofErr w:type="spellEnd"/>
-      <w:r>
-        <w:t xml:space="preserve"> extremely beneficial. </w:t>
+        <w:t xml:space="preserve">After going through various machine learning algorithms manually, one at a time and hypertuning each, we found the usage of PyCaret extremely beneficial. </w:t>
       </w:r>
       <w:r>
         <w:t xml:space="preserve">In addition to having the ability to consider </w:t>
       </w:r>
-      <w:hyperlink r:id="rId30" w:anchor="pycaret.regression.create_model" w:history="1">
+      <w:hyperlink r:id="rId31" w:anchor="pycaret.regression.create_model" w:history="1">
         <w:r>
           <w:rPr>
             <w:rStyle w:val="Hyperlink"/>
@@ -9288,33 +8865,17 @@
         </w:r>
       </w:hyperlink>
       <w:r>
-        <w:t xml:space="preserve">, </w:t>
-      </w:r>
-      <w:proofErr w:type="spellStart"/>
-      <w:r>
-        <w:t>PyCaret</w:t>
-      </w:r>
-      <w:proofErr w:type="spellEnd"/>
-      <w:r>
-        <w:t xml:space="preserve"> allows for single line code to</w:t>
+        <w:t>, PyCaret allows for single line code to</w:t>
       </w:r>
       <w:r>
         <w:br/>
-        <w:t xml:space="preserve">a)  </w:t>
-      </w:r>
-      <w:proofErr w:type="spellStart"/>
-      <w:r>
-        <w:t>hypertune</w:t>
-      </w:r>
-      <w:proofErr w:type="spellEnd"/>
-      <w:r>
-        <w:t xml:space="preserve"> parameters with cross validation</w:t>
+        <w:t>a)  hypertune parameters with cross validation</w:t>
       </w:r>
       <w:r>
         <w:br/>
         <w:t xml:space="preserve">b) to conduct PCA and target normalization </w:t>
       </w:r>
-      <w:hyperlink r:id="rId31" w:history="1">
+      <w:hyperlink r:id="rId32" w:history="1">
         <w:r>
           <w:rPr>
             <w:rStyle w:val="Hyperlink"/>
@@ -9324,29 +8885,13 @@
       </w:hyperlink>
       <w:r>
         <w:br/>
-        <w:t xml:space="preserve">c) it allows for </w:t>
-      </w:r>
-      <w:proofErr w:type="spellStart"/>
-      <w:r>
-        <w:t>feature_selection</w:t>
-      </w:r>
-      <w:proofErr w:type="spellEnd"/>
-      <w:r>
-        <w:t xml:space="preserve"> </w:t>
+        <w:t xml:space="preserve">c) it allows for feature_selection </w:t>
       </w:r>
       <w:r>
         <w:t xml:space="preserve"> (by ignoring features) </w:t>
       </w:r>
       <w:r>
-        <w:t xml:space="preserve">and </w:t>
-      </w:r>
-      <w:proofErr w:type="spellStart"/>
-      <w:r>
-        <w:t>feature_engineering</w:t>
-      </w:r>
-      <w:proofErr w:type="spellEnd"/>
-      <w:r>
-        <w:t xml:space="preserve"> </w:t>
+        <w:t xml:space="preserve">and feature_engineering </w:t>
       </w:r>
       <w:r>
         <w:t xml:space="preserve"> (by specifying interactions, polynomial features), </w:t>
@@ -9363,33 +8908,12 @@
         <w:t>can/</w:t>
       </w:r>
       <w:r>
-        <w:t xml:space="preserve">will be logged in the open source </w:t>
-      </w:r>
-      <w:proofErr w:type="spellStart"/>
-      <w:r>
-        <w:t>MLFlow</w:t>
-      </w:r>
-      <w:proofErr w:type="spellEnd"/>
-      <w:r>
-        <w:t xml:space="preserve"> tool (see how to view the experiments in section below), </w:t>
-      </w:r>
-      <w:proofErr w:type="spellStart"/>
-      <w:r>
-        <w:t>compare_models</w:t>
-      </w:r>
-      <w:proofErr w:type="spellEnd"/>
-      <w:r>
-        <w:t xml:space="preserve"> will compare all, or a specified list of models with cross validation folds, optionally specified. The evaluation metrics are duly returned based on whether the task is classification or regression and the tabulated data is sorted with the best model at the top.</w:t>
-      </w:r>
-    </w:p>
-    <w:p>
-      <w:proofErr w:type="spellStart"/>
-      <w:r>
-        <w:t>Pycaret</w:t>
-      </w:r>
-      <w:proofErr w:type="spellEnd"/>
-      <w:r>
-        <w:t xml:space="preserve"> brought to fore extremely random tree</w:t>
+        <w:t>will be logged in the open source MLFlow tool (see how to view the experiments in section below), compare_models will compare all, or a specified list of models with cross validation folds, optionally specified. The evaluation metrics are duly returned based on whether the task is classification or regression and the tabulated data is sorted with the best model at the top.</w:t>
+      </w:r>
+    </w:p>
+    <w:p>
+      <w:r>
+        <w:t>Pycaret brought to fore extremely random tree</w:t>
       </w:r>
       <w:r>
         <w:t xml:space="preserve"> (ET) </w:t>
@@ -9412,25 +8936,12 @@
         <w:t xml:space="preserve">. </w:t>
       </w:r>
       <w:r>
-        <w:t xml:space="preserve">New features are created based on all polynomial combinations that exist within the numeric features in a dataset to the degree defined in </w:t>
-      </w:r>
-      <w:proofErr w:type="spellStart"/>
-      <w:r>
-        <w:t>polynomial_degree</w:t>
-      </w:r>
-      <w:proofErr w:type="spellEnd"/>
-      <w:r>
-        <w:t xml:space="preserve"> param.  Sometimes the relationship between dependent and independent variables is more complex. Creating new polynomial features sometimes might help in capturing that relationship which otherwise may go unnoticed.</w:t>
-      </w:r>
-    </w:p>
-    <w:p>
-      <w:proofErr w:type="spellStart"/>
-      <w:r>
-        <w:t>PyCaret</w:t>
-      </w:r>
-      <w:proofErr w:type="spellEnd"/>
-      <w:r>
-        <w:t xml:space="preserve"> can also create a complete pipeline of transforming the features including imputing nulls but since we used scikit-learn pipeline for this purpose, we set this parameter to False.</w:t>
+        <w:t>New features are created based on all polynomial combinations that exist within the numeric features in a dataset to the degree defined in polynomial_degree param.  Sometimes the relationship between dependent and independent variables is more complex. Creating new polynomial features sometimes might help in capturing that relationship which otherwise may go unnoticed.</w:t>
+      </w:r>
+    </w:p>
+    <w:p>
+      <w:r>
+        <w:t>PyCaret can also create a complete pipeline of transforming the features including imputing nulls but since we used scikit-learn pipeline for this purpose, we set this parameter to False.</w:t>
       </w:r>
     </w:p>
     <w:p/>
@@ -9469,23 +8980,10 @@
     </w:p>
     <w:p>
       <w:r>
-        <w:t xml:space="preserve">Transform target is performed by </w:t>
-      </w:r>
-      <w:proofErr w:type="spellStart"/>
-      <w:r>
-        <w:t>PyCaret</w:t>
-      </w:r>
-      <w:proofErr w:type="spellEnd"/>
-      <w:r>
-        <w:t xml:space="preserve"> using </w:t>
-      </w:r>
-      <w:proofErr w:type="spellStart"/>
-      <w:r>
-        <w:t>transform_target</w:t>
-      </w:r>
-      <w:proofErr w:type="spellEnd"/>
-      <w:r>
-        <w:t xml:space="preserve"> parameter</w:t>
+        <w:t>Transform target is performed by PyCaret</w:t>
+      </w:r>
+      <w:r>
+        <w:t xml:space="preserve"> using transform_target parameter</w:t>
       </w:r>
       <w:r>
         <w:t>.</w:t>
@@ -9504,13 +9002,8 @@
       <w:r>
         <w:t xml:space="preserve"> </w:t>
       </w:r>
-      <w:proofErr w:type="spellStart"/>
-      <w:r>
-        <w:t>Pycaret</w:t>
-      </w:r>
-      <w:proofErr w:type="spellEnd"/>
-      <w:r>
-        <w:t xml:space="preserve"> in the most stark fashion.</w:t>
+      <w:r>
+        <w:t>Pycaret in the most stark fashion.</w:t>
       </w:r>
     </w:p>
     <w:p>
@@ -9522,37 +9015,22 @@
       <w:r>
         <w:t xml:space="preserve">    </w:t>
       </w:r>
-      <w:proofErr w:type="spellStart"/>
-      <w:r>
-        <w:t>transform_target</w:t>
-      </w:r>
-      <w:proofErr w:type="spellEnd"/>
-      <w:r>
-        <w:t xml:space="preserve"> = true (default box-cox)</w:t>
+      <w:r>
+        <w:t>transform_target = true (default box-cox)</w:t>
       </w:r>
       <w:r>
         <w:br/>
         <w:t xml:space="preserve">    </w:t>
       </w:r>
-      <w:proofErr w:type="spellStart"/>
-      <w:r>
-        <w:t>remove_multicollinearity</w:t>
-      </w:r>
-      <w:proofErr w:type="spellEnd"/>
-      <w:r>
-        <w:t xml:space="preserve"> = True,</w:t>
+      <w:r>
+        <w:t>remove_multicollinearity = True,</w:t>
       </w:r>
       <w:r>
         <w:br/>
         <w:t xml:space="preserve">    </w:t>
       </w:r>
-      <w:proofErr w:type="spellStart"/>
-      <w:r>
-        <w:t>multicollinearity_threshold</w:t>
-      </w:r>
-      <w:proofErr w:type="spellEnd"/>
-      <w:r>
-        <w:t>=0.1</w:t>
+      <w:r>
+        <w:t>multicollinearity_threshold=0.1</w:t>
       </w:r>
       <w:r>
         <w:br/>
@@ -9568,13 +9046,8 @@
         <w:br/>
         <w:t xml:space="preserve">    </w:t>
       </w:r>
-      <w:proofErr w:type="spellStart"/>
-      <w:r>
-        <w:t>ignore_low_variance</w:t>
-      </w:r>
-      <w:proofErr w:type="spellEnd"/>
-      <w:r>
-        <w:t>=True,</w:t>
+      <w:r>
+        <w:t>ignore_low_variance=True,</w:t>
       </w:r>
     </w:p>
     <w:p>
@@ -9602,42 +9075,10 @@
     </w:p>
     <w:p>
       <w:r>
-        <w:t xml:space="preserve"> </w:t>
-      </w:r>
-      <w:proofErr w:type="spellStart"/>
-      <w:r>
-        <w:t>PyCaret</w:t>
-      </w:r>
-      <w:proofErr w:type="spellEnd"/>
-      <w:r>
-        <w:t xml:space="preserve"> was also applied on PCA transformed data but it did not help with the evaluation metrics.</w:t>
-      </w:r>
-      <w:r>
-        <w:t xml:space="preserve"> After running </w:t>
-      </w:r>
-      <w:proofErr w:type="spellStart"/>
-      <w:r>
-        <w:t>compare_models</w:t>
-      </w:r>
-      <w:proofErr w:type="spellEnd"/>
-      <w:r>
-        <w:t xml:space="preserve"> through all available models in </w:t>
-      </w:r>
-      <w:proofErr w:type="spellStart"/>
-      <w:r>
-        <w:t>PyCaret</w:t>
-      </w:r>
-      <w:proofErr w:type="spellEnd"/>
-      <w:r>
-        <w:t xml:space="preserve">, we drew down from the top list to Extra Trees, Light Gradient Boosting Machine, Random Forest, </w:t>
-      </w:r>
-      <w:proofErr w:type="spellStart"/>
-      <w:r>
-        <w:t>XGBoost</w:t>
-      </w:r>
-      <w:proofErr w:type="spellEnd"/>
-      <w:r>
-        <w:t xml:space="preserve"> and K Nearest Neighbors algorithm. The scores tabulated are seen below with Extra Tress providing the best mean score for 51 folds of cross validation. </w:t>
+        <w:t xml:space="preserve"> PyCaret was also applied on PCA transformed data but it did not help with the evaluation metrics.</w:t>
+      </w:r>
+      <w:r>
+        <w:t xml:space="preserve"> After running compare_models through all available models in PyCaret, we drew down from the top list to Extra Trees, Light Gradient Boosting Machine, Random Forest, XGBoost and K Nearest Neighbors algorithm. The scores tabulated are seen below with Extra Tress providing the best mean score for 51 folds of cross validation. </w:t>
       </w:r>
     </w:p>
     <w:p>
@@ -9661,7 +9102,7 @@
                     <pic:cNvPicPr/>
                   </pic:nvPicPr>
                   <pic:blipFill>
-                    <a:blip r:embed="rId32"/>
+                    <a:blip r:embed="rId33"/>
                     <a:stretch>
                       <a:fillRect/>
                     </a:stretch>
@@ -9707,6 +9148,9 @@
       <w:r>
         <w:t xml:space="preserve"> drops for 0.43 to 0.02 and the MSE increases from 49.84 to 72.37</w:t>
       </w:r>
+      <w:r>
+        <w:t>.</w:t>
+      </w:r>
     </w:p>
     <w:p/>
     <w:p>
@@ -9730,7 +9174,7 @@
                     <pic:cNvPicPr/>
                   </pic:nvPicPr>
                   <pic:blipFill>
-                    <a:blip r:embed="rId33"/>
+                    <a:blip r:embed="rId34"/>
                     <a:stretch>
                       <a:fillRect/>
                     </a:stretch>
@@ -9775,7 +9219,7 @@
                     </pic:cNvPicPr>
                   </pic:nvPicPr>
                   <pic:blipFill>
-                    <a:blip r:embed="rId34">
+                    <a:blip r:embed="rId35">
                       <a:extLst>
                         <a:ext uri="{28A0092B-C50C-407E-A947-70E740481C1C}">
                           <a14:useLocalDpi xmlns:a14="http://schemas.microsoft.com/office/drawing/2010/main" val="0"/>
@@ -9842,7 +9286,7 @@
                     </pic:cNvPicPr>
                   </pic:nvPicPr>
                   <pic:blipFill>
-                    <a:blip r:embed="rId35">
+                    <a:blip r:embed="rId36">
                       <a:extLst>
                         <a:ext uri="{28A0092B-C50C-407E-A947-70E740481C1C}">
                           <a14:useLocalDpi xmlns:a14="http://schemas.microsoft.com/office/drawing/2010/main" val="0"/>
@@ -9918,7 +9362,7 @@
                     </pic:cNvPicPr>
                   </pic:nvPicPr>
                   <pic:blipFill>
-                    <a:blip r:embed="rId36">
+                    <a:blip r:embed="rId37">
                       <a:extLst>
                         <a:ext uri="{28A0092B-C50C-407E-A947-70E740481C1C}">
                           <a14:useLocalDpi xmlns:a14="http://schemas.microsoft.com/office/drawing/2010/main" val="0"/>
@@ -9958,77 +9402,200 @@
           <w:smallCaps w:val="0"/>
         </w:rPr>
       </w:pPr>
-      <w:r>
+    </w:p>
+    <w:p>
+      <w:pPr>
         <w:rPr>
           <w:rStyle w:val="IntenseReference"/>
           <w:caps/>
           <w:smallCaps w:val="0"/>
         </w:rPr>
-        <w:t xml:space="preserve"> </w:t>
-      </w:r>
-    </w:p>
-    <w:p>
-      <w:pPr>
+      </w:pPr>
+      <w:r>
         <w:rPr>
           <w:rStyle w:val="IntenseReference"/>
           <w:caps/>
           <w:smallCaps w:val="0"/>
         </w:rPr>
-      </w:pPr>
+        <w:t>CONCLUSION</w:t>
+      </w:r>
       <w:r>
         <w:rPr>
           <w:rStyle w:val="IntenseReference"/>
           <w:caps/>
           <w:smallCaps w:val="0"/>
         </w:rPr>
-        <w:t xml:space="preserve">APPENDIX: </w:t>
-      </w:r>
-      <w:r>
+        <w:t xml:space="preserve"> AND FURTHER EXPLORATION</w:t>
+      </w:r>
+    </w:p>
+    <w:p>
+      <w:pPr>
         <w:rPr>
           <w:rStyle w:val="IntenseReference"/>
           <w:caps/>
           <w:smallCaps w:val="0"/>
         </w:rPr>
+      </w:pPr>
+      <w:r>
+        <w:t xml:space="preserve">We went from manual supervised learning to automated supervised learning to Deep Learning using LSTM. WE continue to have relatively low RMSE scores predicting the depth of water in subsequent years. A potential solution to this is using a technique that has become popular since 2018 called </w:t>
+      </w:r>
+      <w:hyperlink r:id="rId38" w:history="1">
+        <w:r>
+          <w:rPr>
+            <w:rStyle w:val="Hyperlink"/>
+          </w:rPr>
+          <w:t>Transformers</w:t>
+        </w:r>
+      </w:hyperlink>
+      <w:r>
+        <w:t>.</w:t>
+      </w:r>
+      <w:r>
+        <w:t xml:space="preserve"> In this scenario we are limited by the amount of data available for a good prediction. In looking into six years in the past we are not really studying the climate in the area. Availability of a longer stretch of data in the past will aid this research along with the application of a Depp Neural Network like </w:t>
+      </w:r>
+      <w:hyperlink r:id="rId39" w:history="1">
+        <w:r>
+          <w:rPr>
+            <w:rStyle w:val="Hyperlink"/>
+          </w:rPr>
+          <w:t>Transformers.</w:t>
+        </w:r>
+      </w:hyperlink>
+    </w:p>
+    <w:p>
+      <w:pPr>
+        <w:rPr>
+          <w:rStyle w:val="IntenseReference"/>
+          <w:caps/>
+          <w:smallCaps w:val="0"/>
+        </w:rPr>
+      </w:pPr>
+      <w:r>
+        <w:rPr>
+          <w:rStyle w:val="IntenseReference"/>
+          <w:caps/>
+          <w:smallCaps w:val="0"/>
+        </w:rPr>
+        <w:t xml:space="preserve"> </w:t>
+      </w:r>
+    </w:p>
+    <w:p>
+      <w:pPr>
+        <w:rPr>
+          <w:rStyle w:val="IntenseReference"/>
+          <w:caps/>
+          <w:smallCaps w:val="0"/>
+        </w:rPr>
+      </w:pPr>
+      <w:r>
+        <w:rPr>
+          <w:rStyle w:val="IntenseReference"/>
+          <w:caps/>
+          <w:smallCaps w:val="0"/>
+        </w:rPr>
+        <w:t>ETHICAL CONSIDERATIONS</w:t>
+      </w:r>
+    </w:p>
+    <w:p>
+      <w:pPr>
+        <w:pStyle w:val="ListParagraph"/>
+        <w:numPr>
+          <w:ilvl w:val="0"/>
+          <w:numId w:val="19"/>
+        </w:numPr>
+        <w:rPr>
+          <w:rStyle w:val="IntenseReference"/>
+          <w:caps/>
+          <w:smallCaps w:val="0"/>
+        </w:rPr>
+      </w:pPr>
+      <w:r>
+        <w:rPr>
+          <w:rStyle w:val="IntenseReference"/>
+          <w:caps/>
+          <w:smallCaps w:val="0"/>
+        </w:rPr>
+        <w:t>Interpretibilty of DEEPLEARning model for a project sush as thos</w:t>
+      </w:r>
+    </w:p>
+    <w:p>
+      <w:pPr>
+        <w:pStyle w:val="ListParagraph"/>
+        <w:numPr>
+          <w:ilvl w:val="0"/>
+          <w:numId w:val="19"/>
+        </w:numPr>
+        <w:rPr>
+          <w:rStyle w:val="IntenseReference"/>
+          <w:caps/>
+          <w:smallCaps w:val="0"/>
+        </w:rPr>
+      </w:pPr>
+      <w:r>
+        <w:rPr>
+          <w:rStyle w:val="IntenseReference"/>
+          <w:caps/>
+          <w:smallCaps w:val="0"/>
+        </w:rPr>
+        <w:t>assumptions made</w:t>
+      </w:r>
+    </w:p>
+    <w:p>
+      <w:pPr>
+        <w:pStyle w:val="ListParagraph"/>
+        <w:numPr>
+          <w:ilvl w:val="0"/>
+          <w:numId w:val="19"/>
+        </w:numPr>
+        <w:rPr>
+          <w:rStyle w:val="IntenseReference"/>
+          <w:caps/>
+          <w:smallCaps w:val="0"/>
+        </w:rPr>
+      </w:pPr>
+      <w:r>
+        <w:rPr>
+          <w:rStyle w:val="IntenseReference"/>
+          <w:caps/>
+          <w:smallCaps w:val="0"/>
+        </w:rPr>
+        <w:t>number of yearr considered</w:t>
+      </w:r>
+    </w:p>
+    <w:p>
+      <w:pPr>
+        <w:rPr>
+          <w:rStyle w:val="IntenseReference"/>
+          <w:caps/>
+          <w:smallCaps w:val="0"/>
+        </w:rPr>
+      </w:pPr>
+      <w:r>
+        <w:rPr>
+          <w:rStyle w:val="IntenseReference"/>
+          <w:caps/>
+          <w:smallCaps w:val="0"/>
+        </w:rPr>
+        <w:t xml:space="preserve">APPENDIX: </w:t>
+      </w:r>
+      <w:r>
+        <w:rPr>
+          <w:rStyle w:val="IntenseReference"/>
+          <w:caps/>
+          <w:smallCaps w:val="0"/>
+        </w:rPr>
         <w:t xml:space="preserve">ML FLOW </w:t>
       </w:r>
     </w:p>
     <w:p>
-      <w:proofErr w:type="spellStart"/>
-      <w:r>
-        <w:t>Mlflow</w:t>
-      </w:r>
-      <w:proofErr w:type="spellEnd"/>
-      <w:r>
-        <w:t xml:space="preserve"> let’s one view the experiments in a </w:t>
-      </w:r>
-      <w:proofErr w:type="spellStart"/>
-      <w:r>
-        <w:t>UI.In</w:t>
-      </w:r>
-      <w:proofErr w:type="spellEnd"/>
-      <w:r>
-        <w:t xml:space="preserve"> the notebook run </w:t>
-      </w:r>
-    </w:p>
-    <w:p>
-      <w:r>
-        <w:t>!</w:t>
-      </w:r>
-      <w:proofErr w:type="spellStart"/>
-      <w:r>
-        <w:t>mlflow</w:t>
-      </w:r>
-      <w:proofErr w:type="spellEnd"/>
-      <w:r>
-        <w:t xml:space="preserve"> </w:t>
-      </w:r>
-      <w:proofErr w:type="spellStart"/>
-      <w:r>
-        <w:t>ui</w:t>
-      </w:r>
-      <w:proofErr w:type="spellEnd"/>
-      <w:r>
-        <w:t xml:space="preserve"> –host=localhost –port=5000</w:t>
+      <w:r>
+        <w:lastRenderedPageBreak/>
+        <w:t xml:space="preserve">Mlflow let’s one view the experiments in a UI.In the notebook run </w:t>
+      </w:r>
+    </w:p>
+    <w:p>
+      <w:r>
+        <w:t>!mlflow ui –host=localhost –port=5000</w:t>
       </w:r>
     </w:p>
     <w:p>
@@ -10040,19 +9607,9 @@
       </w:r>
     </w:p>
     <w:p>
-      <w:proofErr w:type="spellStart"/>
-      <w:r>
-        <w:t>mlflow</w:t>
-      </w:r>
-      <w:proofErr w:type="spellEnd"/>
-      <w:r>
-        <w:t xml:space="preserve"> </w:t>
-      </w:r>
-      <w:proofErr w:type="spellStart"/>
-      <w:r>
-        <w:t>ui</w:t>
-      </w:r>
-      <w:proofErr w:type="spellEnd"/>
+      <w:r>
+        <w:t>mlflow ui</w:t>
+      </w:r>
     </w:p>
     <w:p>
       <w:r>
@@ -10066,15 +9623,7 @@
     </w:p>
     <w:p>
       <w:r>
-        <w:t xml:space="preserve">[Note: I could run this in my local environment, but not in </w:t>
-      </w:r>
-      <w:proofErr w:type="spellStart"/>
-      <w:r>
-        <w:t>Deepnote</w:t>
-      </w:r>
-      <w:proofErr w:type="spellEnd"/>
-      <w:r>
-        <w:t>]</w:t>
+        <w:t>[Note: I could run this in my local environment, but not in Deepnote]</w:t>
       </w:r>
     </w:p>
     <w:p>
@@ -10082,7 +9631,6 @@
         <w:rPr>
           <w:noProof/>
         </w:rPr>
-        <w:lastRenderedPageBreak/>
         <w:drawing>
           <wp:inline distT="0" distB="0" distL="0" distR="0" wp14:anchorId="32B3A099" wp14:editId="3024E6D3">
             <wp:extent cx="5943600" cy="3371850"/>
@@ -10099,7 +9647,7 @@
                     <pic:cNvPicPr/>
                   </pic:nvPicPr>
                   <pic:blipFill>
-                    <a:blip r:embed="rId37"/>
+                    <a:blip r:embed="rId40"/>
                     <a:stretch>
                       <a:fillRect/>
                     </a:stretch>
@@ -11011,6 +10559,95 @@
     </w:lvl>
   </w:abstractNum>
   <w:abstractNum w:abstractNumId="8" w15:restartNumberingAfterBreak="0">
+    <w:nsid w:val="48AF30C5"/>
+    <w:multiLevelType w:val="hybridMultilevel"/>
+    <w:tmpl w:val="6D0A934A"/>
+    <w:lvl w:ilvl="0" w:tplc="7E062E4C">
+      <w:start w:val="1"/>
+      <w:numFmt w:val="decimal"/>
+      <w:lvlText w:val="%1."/>
+      <w:lvlJc w:val="left"/>
+      <w:pPr>
+        <w:ind w:left="720" w:hanging="360"/>
+      </w:pPr>
+      <w:rPr>
+        <w:rFonts w:hint="default"/>
+      </w:rPr>
+    </w:lvl>
+    <w:lvl w:ilvl="1" w:tplc="04090019" w:tentative="1">
+      <w:start w:val="1"/>
+      <w:numFmt w:val="lowerLetter"/>
+      <w:lvlText w:val="%2."/>
+      <w:lvlJc w:val="left"/>
+      <w:pPr>
+        <w:ind w:left="1440" w:hanging="360"/>
+      </w:pPr>
+    </w:lvl>
+    <w:lvl w:ilvl="2" w:tplc="0409001B" w:tentative="1">
+      <w:start w:val="1"/>
+      <w:numFmt w:val="lowerRoman"/>
+      <w:lvlText w:val="%3."/>
+      <w:lvlJc w:val="right"/>
+      <w:pPr>
+        <w:ind w:left="2160" w:hanging="180"/>
+      </w:pPr>
+    </w:lvl>
+    <w:lvl w:ilvl="3" w:tplc="0409000F" w:tentative="1">
+      <w:start w:val="1"/>
+      <w:numFmt w:val="decimal"/>
+      <w:lvlText w:val="%4."/>
+      <w:lvlJc w:val="left"/>
+      <w:pPr>
+        <w:ind w:left="2880" w:hanging="360"/>
+      </w:pPr>
+    </w:lvl>
+    <w:lvl w:ilvl="4" w:tplc="04090019" w:tentative="1">
+      <w:start w:val="1"/>
+      <w:numFmt w:val="lowerLetter"/>
+      <w:lvlText w:val="%5."/>
+      <w:lvlJc w:val="left"/>
+      <w:pPr>
+        <w:ind w:left="3600" w:hanging="360"/>
+      </w:pPr>
+    </w:lvl>
+    <w:lvl w:ilvl="5" w:tplc="0409001B" w:tentative="1">
+      <w:start w:val="1"/>
+      <w:numFmt w:val="lowerRoman"/>
+      <w:lvlText w:val="%6."/>
+      <w:lvlJc w:val="right"/>
+      <w:pPr>
+        <w:ind w:left="4320" w:hanging="180"/>
+      </w:pPr>
+    </w:lvl>
+    <w:lvl w:ilvl="6" w:tplc="0409000F" w:tentative="1">
+      <w:start w:val="1"/>
+      <w:numFmt w:val="decimal"/>
+      <w:lvlText w:val="%7."/>
+      <w:lvlJc w:val="left"/>
+      <w:pPr>
+        <w:ind w:left="5040" w:hanging="360"/>
+      </w:pPr>
+    </w:lvl>
+    <w:lvl w:ilvl="7" w:tplc="04090019" w:tentative="1">
+      <w:start w:val="1"/>
+      <w:numFmt w:val="lowerLetter"/>
+      <w:lvlText w:val="%8."/>
+      <w:lvlJc w:val="left"/>
+      <w:pPr>
+        <w:ind w:left="5760" w:hanging="360"/>
+      </w:pPr>
+    </w:lvl>
+    <w:lvl w:ilvl="8" w:tplc="0409001B" w:tentative="1">
+      <w:start w:val="1"/>
+      <w:numFmt w:val="lowerRoman"/>
+      <w:lvlText w:val="%9."/>
+      <w:lvlJc w:val="right"/>
+      <w:pPr>
+        <w:ind w:left="6480" w:hanging="180"/>
+      </w:pPr>
+    </w:lvl>
+  </w:abstractNum>
+  <w:abstractNum w:abstractNumId="9" w15:restartNumberingAfterBreak="0">
     <w:nsid w:val="4DDF2FC7"/>
     <w:multiLevelType w:val="hybridMultilevel"/>
     <w:tmpl w:val="DBC4A7C4"/>
@@ -11099,7 +10736,7 @@
       </w:pPr>
     </w:lvl>
   </w:abstractNum>
-  <w:abstractNum w:abstractNumId="9" w15:restartNumberingAfterBreak="0">
+  <w:abstractNum w:abstractNumId="10" w15:restartNumberingAfterBreak="0">
     <w:nsid w:val="515450EF"/>
     <w:multiLevelType w:val="multilevel"/>
     <w:tmpl w:val="40DCA660"/>
@@ -11248,7 +10885,7 @@
       </w:rPr>
     </w:lvl>
   </w:abstractNum>
-  <w:abstractNum w:abstractNumId="10" w15:restartNumberingAfterBreak="0">
+  <w:abstractNum w:abstractNumId="11" w15:restartNumberingAfterBreak="0">
     <w:nsid w:val="524F69C9"/>
     <w:multiLevelType w:val="hybridMultilevel"/>
     <w:tmpl w:val="22CC7808"/>
@@ -11361,7 +10998,7 @@
       </w:rPr>
     </w:lvl>
   </w:abstractNum>
-  <w:abstractNum w:abstractNumId="11" w15:restartNumberingAfterBreak="0">
+  <w:abstractNum w:abstractNumId="12" w15:restartNumberingAfterBreak="0">
     <w:nsid w:val="531765BA"/>
     <w:multiLevelType w:val="hybridMultilevel"/>
     <w:tmpl w:val="68BEDB48"/>
@@ -11450,7 +11087,7 @@
       </w:pPr>
     </w:lvl>
   </w:abstractNum>
-  <w:abstractNum w:abstractNumId="12" w15:restartNumberingAfterBreak="0">
+  <w:abstractNum w:abstractNumId="13" w15:restartNumberingAfterBreak="0">
     <w:nsid w:val="53AC43C0"/>
     <w:multiLevelType w:val="hybridMultilevel"/>
     <w:tmpl w:val="92E4B2B0"/>
@@ -11539,7 +11176,98 @@
       </w:pPr>
     </w:lvl>
   </w:abstractNum>
-  <w:abstractNum w:abstractNumId="13" w15:restartNumberingAfterBreak="0">
+  <w:abstractNum w:abstractNumId="14" w15:restartNumberingAfterBreak="0">
+    <w:nsid w:val="645733D6"/>
+    <w:multiLevelType w:val="hybridMultilevel"/>
+    <w:tmpl w:val="74B476A8"/>
+    <w:lvl w:ilvl="0" w:tplc="37F2A138">
+      <w:start w:val="1"/>
+      <w:numFmt w:val="decimal"/>
+      <w:lvlText w:val="%1)"/>
+      <w:lvlJc w:val="left"/>
+      <w:pPr>
+        <w:ind w:left="720" w:hanging="360"/>
+      </w:pPr>
+      <w:rPr>
+        <w:rFonts w:hint="default"/>
+        <w:b w:val="0"/>
+        <w:color w:val="auto"/>
+      </w:rPr>
+    </w:lvl>
+    <w:lvl w:ilvl="1" w:tplc="04090019" w:tentative="1">
+      <w:start w:val="1"/>
+      <w:numFmt w:val="lowerLetter"/>
+      <w:lvlText w:val="%2."/>
+      <w:lvlJc w:val="left"/>
+      <w:pPr>
+        <w:ind w:left="1440" w:hanging="360"/>
+      </w:pPr>
+    </w:lvl>
+    <w:lvl w:ilvl="2" w:tplc="0409001B" w:tentative="1">
+      <w:start w:val="1"/>
+      <w:numFmt w:val="lowerRoman"/>
+      <w:lvlText w:val="%3."/>
+      <w:lvlJc w:val="right"/>
+      <w:pPr>
+        <w:ind w:left="2160" w:hanging="180"/>
+      </w:pPr>
+    </w:lvl>
+    <w:lvl w:ilvl="3" w:tplc="0409000F" w:tentative="1">
+      <w:start w:val="1"/>
+      <w:numFmt w:val="decimal"/>
+      <w:lvlText w:val="%4."/>
+      <w:lvlJc w:val="left"/>
+      <w:pPr>
+        <w:ind w:left="2880" w:hanging="360"/>
+      </w:pPr>
+    </w:lvl>
+    <w:lvl w:ilvl="4" w:tplc="04090019" w:tentative="1">
+      <w:start w:val="1"/>
+      <w:numFmt w:val="lowerLetter"/>
+      <w:lvlText w:val="%5."/>
+      <w:lvlJc w:val="left"/>
+      <w:pPr>
+        <w:ind w:left="3600" w:hanging="360"/>
+      </w:pPr>
+    </w:lvl>
+    <w:lvl w:ilvl="5" w:tplc="0409001B" w:tentative="1">
+      <w:start w:val="1"/>
+      <w:numFmt w:val="lowerRoman"/>
+      <w:lvlText w:val="%6."/>
+      <w:lvlJc w:val="right"/>
+      <w:pPr>
+        <w:ind w:left="4320" w:hanging="180"/>
+      </w:pPr>
+    </w:lvl>
+    <w:lvl w:ilvl="6" w:tplc="0409000F" w:tentative="1">
+      <w:start w:val="1"/>
+      <w:numFmt w:val="decimal"/>
+      <w:lvlText w:val="%7."/>
+      <w:lvlJc w:val="left"/>
+      <w:pPr>
+        <w:ind w:left="5040" w:hanging="360"/>
+      </w:pPr>
+    </w:lvl>
+    <w:lvl w:ilvl="7" w:tplc="04090019" w:tentative="1">
+      <w:start w:val="1"/>
+      <w:numFmt w:val="lowerLetter"/>
+      <w:lvlText w:val="%8."/>
+      <w:lvlJc w:val="left"/>
+      <w:pPr>
+        <w:ind w:left="5760" w:hanging="360"/>
+      </w:pPr>
+    </w:lvl>
+    <w:lvl w:ilvl="8" w:tplc="0409001B" w:tentative="1">
+      <w:start w:val="1"/>
+      <w:numFmt w:val="lowerRoman"/>
+      <w:lvlText w:val="%9."/>
+      <w:lvlJc w:val="right"/>
+      <w:pPr>
+        <w:ind w:left="6480" w:hanging="180"/>
+      </w:pPr>
+    </w:lvl>
+  </w:abstractNum>
+  <w:abstractNum w:abstractNumId="15" w15:restartNumberingAfterBreak="0">
     <w:nsid w:val="6C5F35BD"/>
     <w:multiLevelType w:val="hybridMultilevel"/>
     <w:tmpl w:val="AA14347E"/>
@@ -11628,7 +11356,7 @@
       </w:pPr>
     </w:lvl>
   </w:abstractNum>
-  <w:abstractNum w:abstractNumId="14" w15:restartNumberingAfterBreak="0">
+  <w:abstractNum w:abstractNumId="16" w15:restartNumberingAfterBreak="0">
     <w:nsid w:val="724B0853"/>
     <w:multiLevelType w:val="hybridMultilevel"/>
     <w:tmpl w:val="0232B9F0"/>
@@ -11717,7 +11445,7 @@
       </w:pPr>
     </w:lvl>
   </w:abstractNum>
-  <w:abstractNum w:abstractNumId="15" w15:restartNumberingAfterBreak="0">
+  <w:abstractNum w:abstractNumId="17" w15:restartNumberingAfterBreak="0">
     <w:nsid w:val="767941A2"/>
     <w:multiLevelType w:val="hybridMultilevel"/>
     <w:tmpl w:val="98B037F2"/>
@@ -11806,7 +11534,7 @@
       </w:pPr>
     </w:lvl>
   </w:abstractNum>
-  <w:abstractNum w:abstractNumId="16" w15:restartNumberingAfterBreak="0">
+  <w:abstractNum w:abstractNumId="18" w15:restartNumberingAfterBreak="0">
     <w:nsid w:val="7C354014"/>
     <w:multiLevelType w:val="hybridMultilevel"/>
     <w:tmpl w:val="4530C1AE"/>
@@ -11902,13 +11630,13 @@
     <w:abstractNumId w:val="1"/>
   </w:num>
   <w:num w:numId="3" w16cid:durableId="1987854842">
-    <w:abstractNumId w:val="10"/>
+    <w:abstractNumId w:val="11"/>
   </w:num>
   <w:num w:numId="4" w16cid:durableId="1413355586">
-    <w:abstractNumId w:val="8"/>
+    <w:abstractNumId w:val="9"/>
   </w:num>
   <w:num w:numId="5" w16cid:durableId="449860428">
-    <w:abstractNumId w:val="9"/>
+    <w:abstractNumId w:val="10"/>
   </w:num>
   <w:num w:numId="6" w16cid:durableId="1203059899">
     <w:abstractNumId w:val="7"/>
@@ -11923,28 +11651,34 @@
     <w:abstractNumId w:val="4"/>
   </w:num>
   <w:num w:numId="10" w16cid:durableId="1311399295">
-    <w:abstractNumId w:val="11"/>
+    <w:abstractNumId w:val="12"/>
   </w:num>
   <w:num w:numId="11" w16cid:durableId="648561140">
     <w:abstractNumId w:val="0"/>
   </w:num>
   <w:num w:numId="12" w16cid:durableId="325667417">
-    <w:abstractNumId w:val="12"/>
+    <w:abstractNumId w:val="13"/>
   </w:num>
   <w:num w:numId="13" w16cid:durableId="1129283527">
-    <w:abstractNumId w:val="16"/>
+    <w:abstractNumId w:val="18"/>
   </w:num>
   <w:num w:numId="14" w16cid:durableId="1549146680">
-    <w:abstractNumId w:val="13"/>
+    <w:abstractNumId w:val="15"/>
   </w:num>
   <w:num w:numId="15" w16cid:durableId="1220895052">
-    <w:abstractNumId w:val="14"/>
+    <w:abstractNumId w:val="16"/>
   </w:num>
   <w:num w:numId="16" w16cid:durableId="2128308804">
     <w:abstractNumId w:val="2"/>
   </w:num>
   <w:num w:numId="17" w16cid:durableId="1635022020">
-    <w:abstractNumId w:val="15"/>
+    <w:abstractNumId w:val="17"/>
+  </w:num>
+  <w:num w:numId="18" w16cid:durableId="792987178">
+    <w:abstractNumId w:val="14"/>
+  </w:num>
+  <w:num w:numId="19" w16cid:durableId="2011443334">
+    <w:abstractNumId w:val="8"/>
   </w:num>
 </w:numbering>
 </file>
@@ -12653,6 +12387,22 @@
       <w:bCs/>
     </w:rPr>
   </w:style>
+  <w:style w:type="paragraph" w:styleId="NormalWeb">
+    <w:name w:val="Normal (Web)"/>
+    <w:basedOn w:val="Normal"/>
+    <w:uiPriority w:val="99"/>
+    <w:semiHidden/>
+    <w:unhideWhenUsed/>
+    <w:rsid w:val="00EA165D"/>
+    <w:pPr>
+      <w:spacing w:before="100" w:beforeAutospacing="1" w:after="100" w:afterAutospacing="1" w:line="240" w:lineRule="auto"/>
+    </w:pPr>
+    <w:rPr>
+      <w:rFonts w:ascii="Times New Roman" w:eastAsia="Times New Roman" w:hAnsi="Times New Roman" w:cs="Times New Roman"/>
+      <w:sz w:val="24"/>
+      <w:szCs w:val="24"/>
+    </w:rPr>
+  </w:style>
 </w:styles>
 </file>
 

</xml_diff>

<commit_message>
Added manual implementation of hypertuning and comparison of supervised learning models
</commit_message>
<xml_diff>
--- a/doc/project_notes/Milestone 2 Waterwells report-v2.docx
+++ b/doc/project_notes/Milestone 2 Waterwells report-v2.docx
@@ -355,6 +355,14 @@
         </w:rPr>
         <w:t xml:space="preserve"> We had to combine the train and test sets and guard against data leakage in this case.</w:t>
       </w:r>
+      <w:r>
+        <w:rPr>
+          <w:rFonts w:ascii="Calibri" w:hAnsi="Calibri" w:cs="Calibri"/>
+          <w:color w:val="202020"/>
+          <w:shd w:val="clear" w:color="auto" w:fill="FFFFFF"/>
+        </w:rPr>
+        <w:t xml:space="preserve"> Timeseries can be phrased as supervised learning. Given a sequence of numbers for a time series dataset, we can restructure the data to look like as supervised learning problem, by using previous timesteps as input variables and using the next time step as the output variable.</w:t>
+      </w:r>
     </w:p>
     <w:p>
       <w:pPr>
@@ -382,11 +390,11 @@
         <w:t>n</w:t>
       </w:r>
       <w:r>
-        <w:t xml:space="preserve">ia, nay, the nation's population. It also supplies business and industries, and is used extensively  for irrigation. California depends on groundwater for a major portion of its annual water supply, particularly during </w:t>
+        <w:t xml:space="preserve">ia, nay, the </w:t>
       </w:r>
       <w:r>
         <w:lastRenderedPageBreak/>
-        <w:t>times of drought. This reliance on groundwater has resulted in overdraft</w:t>
+        <w:t>nation's population. It also supplies business and industries, and is used extensively  for irrigation. California depends on groundwater for a major portion of its annual water supply, particularly during times of drought. This reliance on groundwater has resulted in overdraft</w:t>
       </w:r>
       <w:r>
         <w:t xml:space="preserve"> </w:t>
@@ -1299,6 +1307,11 @@
       </w:r>
     </w:p>
     <w:p>
+      <w:pPr>
+        <w:rPr>
+          <w:rStyle w:val="IntenseReference"/>
+        </w:rPr>
+      </w:pPr>
       <w:r>
         <w:br/>
       </w:r>
@@ -1318,6 +1331,216 @@
       <w:r>
         <w:t>emainder='passthrough'.</w:t>
       </w:r>
+      <w:r>
+        <w:br/>
+      </w:r>
+    </w:p>
+    <w:p>
+      <w:pPr>
+        <w:rPr>
+          <w:rFonts w:cstheme="minorHAnsi"/>
+          <w:color w:val="3D3B49"/>
+        </w:rPr>
+      </w:pPr>
+      <w:r>
+        <w:rPr>
+          <w:rStyle w:val="IntenseReference"/>
+        </w:rPr>
+        <w:t xml:space="preserve"> </w:t>
+      </w:r>
+      <w:r>
+        <w:rPr>
+          <w:rStyle w:val="IntenseReference"/>
+        </w:rPr>
+        <w:t>W</w:t>
+      </w:r>
+      <w:r>
+        <w:rPr>
+          <w:rStyle w:val="IntenseReference"/>
+        </w:rPr>
+        <w:t>HAT IS LOOKAHEAD</w:t>
+      </w:r>
+      <w:r>
+        <w:br/>
+      </w:r>
+      <w:r>
+        <w:rPr>
+          <w:rFonts w:cstheme="minorHAnsi"/>
+          <w:color w:val="3D3B49"/>
+        </w:rPr>
+        <w:t>The term </w:t>
+      </w:r>
+      <w:r>
+        <w:rPr>
+          <w:rStyle w:val="Emphasis"/>
+          <w:rFonts w:cstheme="minorHAnsi"/>
+          <w:color w:val="3D3B49"/>
+          <w:bdr w:val="none" w:sz="0" w:space="0" w:color="auto" w:frame="1"/>
+        </w:rPr>
+        <w:t>lookahead</w:t>
+      </w:r>
+      <w:r>
+        <w:rPr>
+          <w:rFonts w:cstheme="minorHAnsi"/>
+          <w:color w:val="3D3B49"/>
+        </w:rPr>
+        <w:t> is used in time series analysis to denote any knowledge of the future. You shouldn’t have such knowledge when designing, training, or evaluating a model. A lookahead is a way, through data, to find out something about the future earlier than you ought to know it.</w:t>
+      </w:r>
+      <w:r>
+        <w:rPr>
+          <w:rFonts w:cstheme="minorHAnsi"/>
+          <w:color w:val="3D3B49"/>
+        </w:rPr>
+        <w:t xml:space="preserve"> The pipelines we created posed a special challenge in splitting the data since several of the imputations required past information from the same township range which were in the training set alone.</w:t>
+      </w:r>
+    </w:p>
+    <w:p>
+      <w:pPr>
+        <w:rPr>
+          <w:rFonts w:cstheme="minorHAnsi"/>
+          <w:color w:val="555555"/>
+          <w:shd w:val="clear" w:color="auto" w:fill="FFFFFF"/>
+        </w:rPr>
+      </w:pPr>
+      <w:r>
+        <w:rPr>
+          <w:rStyle w:val="IntenseReference"/>
+        </w:rPr>
+        <w:t>WALK-FORWARD VALIDATION</w:t>
+      </w:r>
+      <w:r>
+        <w:br/>
+      </w:r>
+      <w:r>
+        <w:rPr>
+          <w:rFonts w:cstheme="minorHAnsi"/>
+          <w:color w:val="555555"/>
+          <w:shd w:val="clear" w:color="auto" w:fill="FFFFFF"/>
+        </w:rPr>
+        <w:t xml:space="preserve">In walk-forward validation, the dataset is first split into train and test sets by selecting a cut point, </w:t>
+      </w:r>
+      <w:r>
+        <w:rPr>
+          <w:rFonts w:cstheme="minorHAnsi"/>
+          <w:color w:val="555555"/>
+          <w:shd w:val="clear" w:color="auto" w:fill="FFFFFF"/>
+        </w:rPr>
+        <w:t xml:space="preserve">we chose this as the year 2020 </w:t>
+      </w:r>
+      <w:r>
+        <w:rPr>
+          <w:rFonts w:cstheme="minorHAnsi"/>
+          <w:color w:val="555555"/>
+          <w:shd w:val="clear" w:color="auto" w:fill="FFFFFF"/>
+        </w:rPr>
+        <w:t xml:space="preserve">e.g. all data except the </w:t>
+      </w:r>
+      <w:r>
+        <w:rPr>
+          <w:rFonts w:cstheme="minorHAnsi"/>
+          <w:color w:val="555555"/>
+          <w:shd w:val="clear" w:color="auto" w:fill="FFFFFF"/>
+        </w:rPr>
+        <w:t>2021</w:t>
+      </w:r>
+      <w:r>
+        <w:rPr>
+          <w:rFonts w:cstheme="minorHAnsi"/>
+          <w:color w:val="555555"/>
+          <w:shd w:val="clear" w:color="auto" w:fill="FFFFFF"/>
+        </w:rPr>
+        <w:t xml:space="preserve"> is used for training and </w:t>
+      </w:r>
+      <w:r>
+        <w:rPr>
+          <w:rFonts w:cstheme="minorHAnsi"/>
+          <w:color w:val="555555"/>
+          <w:shd w:val="clear" w:color="auto" w:fill="FFFFFF"/>
+        </w:rPr>
+        <w:t xml:space="preserve">2014-2020 is </w:t>
+      </w:r>
+      <w:r>
+        <w:rPr>
+          <w:rFonts w:cstheme="minorHAnsi"/>
+          <w:color w:val="555555"/>
+          <w:shd w:val="clear" w:color="auto" w:fill="FFFFFF"/>
+        </w:rPr>
+        <w:t>used for testing.</w:t>
+      </w:r>
+    </w:p>
+    <w:p>
+      <w:pPr>
+        <w:pStyle w:val="Heading2"/>
+        <w:shd w:val="clear" w:color="auto" w:fill="FFFFFF"/>
+        <w:spacing w:before="0" w:after="120" w:line="360" w:lineRule="atLeast"/>
+        <w:textAlignment w:val="baseline"/>
+        <w:rPr>
+          <w:rFonts w:ascii="Helvetica" w:hAnsi="Helvetica"/>
+          <w:color w:val="555555"/>
+          <w:sz w:val="23"/>
+          <w:szCs w:val="23"/>
+        </w:rPr>
+      </w:pPr>
+      <w:r>
+        <w:rPr>
+          <w:rFonts w:cstheme="minorHAnsi"/>
+          <w:color w:val="555555"/>
+          <w:shd w:val="clear" w:color="auto" w:fill="FFFFFF"/>
+        </w:rPr>
+        <w:t xml:space="preserve">References: </w:t>
+      </w:r>
+      <w:hyperlink r:id="rId10" w:history="1">
+        <w:r>
+          <w:rPr>
+            <w:rStyle w:val="Hyperlink"/>
+            <w:rFonts w:cstheme="minorHAnsi"/>
+            <w:shd w:val="clear" w:color="auto" w:fill="FFFFFF"/>
+          </w:rPr>
+          <w:t>XGBoost for Timeseries</w:t>
+        </w:r>
+      </w:hyperlink>
+      <w:r>
+        <w:rPr>
+          <w:rFonts w:cstheme="minorHAnsi"/>
+          <w:color w:val="555555"/>
+          <w:shd w:val="clear" w:color="auto" w:fill="FFFFFF"/>
+        </w:rPr>
+        <w:t xml:space="preserve">, </w:t>
+      </w:r>
+      <w:hyperlink r:id="rId11" w:history="1">
+        <w:r>
+          <w:rPr>
+            <w:rStyle w:val="Hyperlink"/>
+            <w:rFonts w:cstheme="minorHAnsi"/>
+            <w:shd w:val="clear" w:color="auto" w:fill="FFFFFF"/>
+          </w:rPr>
+          <w:t>LSTM for</w:t>
+        </w:r>
+        <w:r>
+          <w:rPr>
+            <w:rStyle w:val="Hyperlink"/>
+            <w:rFonts w:cstheme="minorHAnsi"/>
+            <w:shd w:val="clear" w:color="auto" w:fill="FFFFFF"/>
+          </w:rPr>
+          <w:t xml:space="preserve"> Regression using Window Method</w:t>
+        </w:r>
+        <w:r>
+          <w:rPr>
+            <w:rStyle w:val="Hyperlink"/>
+            <w:rFonts w:cstheme="minorHAnsi"/>
+            <w:shd w:val="clear" w:color="auto" w:fill="FFFFFF"/>
+          </w:rPr>
+          <w:t xml:space="preserve"> Timeseries</w:t>
+        </w:r>
+      </w:hyperlink>
+      <w:r>
+        <w:rPr>
+          <w:rFonts w:cstheme="minorHAnsi"/>
+          <w:color w:val="555555"/>
+          <w:shd w:val="clear" w:color="auto" w:fill="FFFFFF"/>
+        </w:rPr>
+        <w:t xml:space="preserve"> </w:t>
+      </w:r>
     </w:p>
     <w:p>
       <w:pPr>
@@ -1762,7 +1985,15 @@
           <w:rFonts w:eastAsia="Times New Roman" w:cstheme="minorHAnsi"/>
           <w:color w:val="000000"/>
         </w:rPr>
-        <w:t xml:space="preserve">R2 provides the proportion of the variance for the target that’s explained by selected features in the model. It is independent of the scale of the features and ranges from 0 to 1. A negative value implies worse than mean model. </w:t>
+        <w:t xml:space="preserve">R2 provides the proportion of the variance for the target that’s explained by selected features in the model. It is independent of the scale of the features and ranges from 0 to 1. A negative value implies </w:t>
+      </w:r>
+      <w:r>
+        <w:rPr>
+          <w:rFonts w:eastAsia="Times New Roman" w:cstheme="minorHAnsi"/>
+          <w:color w:val="000000"/>
+        </w:rPr>
+        <w:lastRenderedPageBreak/>
+        <w:t xml:space="preserve">worse than mean model. </w:t>
       </w:r>
       <w:r>
         <w:rPr>
@@ -2306,7 +2537,6 @@
           <w:color w:val="171616"/>
           <w:shd w:val="clear" w:color="auto" w:fill="FFFFFF"/>
         </w:rPr>
-        <w:lastRenderedPageBreak/>
         <w:t xml:space="preserve">Many elements used in the objective function of a learning algorithm (such as the RBF kernel of Support Vector Machines or the L1 and L2 </w:t>
       </w:r>
       <w:r>
@@ -2388,7 +2618,7 @@
                     <pic:cNvPicPr/>
                   </pic:nvPicPr>
                   <pic:blipFill>
-                    <a:blip r:embed="rId10"/>
+                    <a:blip r:embed="rId12"/>
                     <a:stretch>
                       <a:fillRect/>
                     </a:stretch>
@@ -2436,6 +2666,7 @@
         <w:rPr>
           <w:noProof/>
         </w:rPr>
+        <w:lastRenderedPageBreak/>
         <w:drawing>
           <wp:inline distT="0" distB="0" distL="0" distR="0" wp14:anchorId="2B28F669" wp14:editId="1BED1674">
             <wp:extent cx="4188555" cy="1897380"/>
@@ -2452,7 +2683,7 @@
                     <pic:cNvPicPr/>
                   </pic:nvPicPr>
                   <pic:blipFill>
-                    <a:blip r:embed="rId11"/>
+                    <a:blip r:embed="rId13"/>
                     <a:stretch>
                       <a:fillRect/>
                     </a:stretch>
@@ -2512,7 +2743,7 @@
         </w:rPr>
         <w:t xml:space="preserve">2. Major difference in number of components that explain 70% of the variation when difference is observed  scaling of the feature is performed to be within the </w:t>
       </w:r>
-      <w:hyperlink r:id="rId12" w:history="1">
+      <w:hyperlink r:id="rId14" w:history="1">
         <w:r>
           <w:rPr>
             <w:rStyle w:val="Hyperlink"/>
@@ -2528,7 +2759,7 @@
         </w:rPr>
         <w:t xml:space="preserve"> ( range of [0, 1] ) as compared to features scaled with </w:t>
       </w:r>
-      <w:hyperlink r:id="rId13" w:history="1">
+      <w:hyperlink r:id="rId15" w:history="1">
         <w:r>
           <w:rPr>
             <w:rStyle w:val="Hyperlink"/>
@@ -2563,15 +2794,7 @@
           <w:rFonts w:eastAsia="Times New Roman" w:cstheme="minorHAnsi"/>
           <w:color w:val="000000"/>
         </w:rPr>
-        <w:t xml:space="preserve"> evaluation scores and PCA number of components explaining 70% of the variation is pronouncedly different and so the two scaling methods were evaluated in different </w:t>
-      </w:r>
-      <w:r>
-        <w:rPr>
-          <w:rFonts w:eastAsia="Times New Roman" w:cstheme="minorHAnsi"/>
-          <w:color w:val="000000"/>
-        </w:rPr>
-        <w:lastRenderedPageBreak/>
-        <w:t xml:space="preserve">notebooks. </w:t>
+        <w:t xml:space="preserve"> evaluation scores and PCA number of components explaining 70% of the variation is pronouncedly different and so the two scaling methods were evaluated in different notebooks. </w:t>
       </w:r>
       <w:r>
         <w:br/>
@@ -2741,11 +2964,12 @@
         <w:rPr>
           <w:noProof/>
         </w:rPr>
+        <w:lastRenderedPageBreak/>
         <w:drawing>
-          <wp:inline distT="0" distB="0" distL="0" distR="0" wp14:anchorId="49E72EA3" wp14:editId="68F92F3D">
-            <wp:extent cx="5362514" cy="4927096"/>
-            <wp:effectExtent l="0" t="0" r="0" b="6985"/>
-            <wp:docPr id="7" name="Picture 7" descr="Graphical user interface, chart, scatter chart&#10;&#10;Description automatically generated"/>
+          <wp:inline distT="0" distB="0" distL="0" distR="0" wp14:anchorId="36D37594" wp14:editId="7B813251">
+            <wp:extent cx="5943600" cy="5461635"/>
+            <wp:effectExtent l="0" t="0" r="0" b="5715"/>
+            <wp:docPr id="17" name="Picture 17" descr="Chart, scatter chart&#10;&#10;Description automatically generated"/>
             <wp:cNvGraphicFramePr>
               <a:graphicFrameLocks xmlns:a="http://schemas.openxmlformats.org/drawingml/2006/main" noChangeAspect="1"/>
             </wp:cNvGraphicFramePr>
@@ -2753,13 +2977,13 @@
               <a:graphicData uri="http://schemas.openxmlformats.org/drawingml/2006/picture">
                 <pic:pic xmlns:pic="http://schemas.openxmlformats.org/drawingml/2006/picture">
                   <pic:nvPicPr>
-                    <pic:cNvPr id="7" name="Picture 7" descr="Graphical user interface, chart, scatter chart&#10;&#10;Description automatically generated"/>
+                    <pic:cNvPr id="17" name="Picture 17" descr="Chart, scatter chart&#10;&#10;Description automatically generated"/>
                     <pic:cNvPicPr>
                       <a:picLocks noChangeAspect="1" noChangeArrowheads="1"/>
                     </pic:cNvPicPr>
                   </pic:nvPicPr>
                   <pic:blipFill>
-                    <a:blip r:embed="rId14" cstate="print">
+                    <a:blip r:embed="rId16" cstate="print">
                       <a:extLst>
                         <a:ext uri="{28A0092B-C50C-407E-A947-70E740481C1C}">
                           <a14:useLocalDpi xmlns:a14="http://schemas.microsoft.com/office/drawing/2010/main" val="0"/>
@@ -2774,7 +2998,7 @@
                   <pic:spPr bwMode="auto">
                     <a:xfrm>
                       <a:off x="0" y="0"/>
-                      <a:ext cx="5378807" cy="4942066"/>
+                      <a:ext cx="5943600" cy="5461635"/>
                     </a:xfrm>
                     <a:prstGeom prst="rect">
                       <a:avLst/>
@@ -2824,7 +3048,6 @@
           <w:bCs/>
           <w:color w:val="000000"/>
         </w:rPr>
-        <w:lastRenderedPageBreak/>
         <w:br/>
       </w:r>
       <w:r>
@@ -2976,6 +3199,7 @@
           <w:rFonts w:eastAsia="Times New Roman" w:cstheme="minorHAnsi"/>
           <w:color w:val="000000"/>
         </w:rPr>
+        <w:lastRenderedPageBreak/>
         <w:t xml:space="preserve">All well counts, </w:t>
       </w:r>
       <w:r>
@@ -3244,7 +3468,7 @@
                     </pic:cNvPicPr>
                   </pic:nvPicPr>
                   <pic:blipFill>
-                    <a:blip r:embed="rId15">
+                    <a:blip r:embed="rId17">
                       <a:extLst>
                         <a:ext uri="{28A0092B-C50C-407E-A947-70E740481C1C}">
                           <a14:useLocalDpi xmlns:a14="http://schemas.microsoft.com/office/drawing/2010/main" val="0"/>
@@ -3636,7 +3860,7 @@
                     <pic:cNvPicPr/>
                   </pic:nvPicPr>
                   <pic:blipFill>
-                    <a:blip r:embed="rId16"/>
+                    <a:blip r:embed="rId18"/>
                     <a:stretch>
                       <a:fillRect/>
                     </a:stretch>
@@ -3723,7 +3947,7 @@
         </w:rPr>
         <w:t> </w:t>
       </w:r>
-      <w:hyperlink r:id="rId17" w:tgtFrame="_blank" w:history="1">
+      <w:hyperlink r:id="rId19" w:tgtFrame="_blank" w:history="1">
         <w:r>
           <w:rPr>
             <w:rStyle w:val="Hyperlink"/>
@@ -3858,7 +4082,7 @@
                     <pic:cNvPicPr/>
                   </pic:nvPicPr>
                   <pic:blipFill>
-                    <a:blip r:embed="rId18"/>
+                    <a:blip r:embed="rId20"/>
                     <a:stretch>
                       <a:fillRect/>
                     </a:stretch>
@@ -3986,7 +4210,7 @@
         </w:rPr>
         <w:br/>
       </w:r>
-      <w:hyperlink r:id="rId19" w:history="1">
+      <w:hyperlink r:id="rId21" w:history="1">
         <w:r>
           <w:rPr>
             <w:rStyle w:val="Hyperlink"/>
@@ -4127,7 +4351,7 @@
           <w:color w:val="000000"/>
         </w:rPr>
       </w:pPr>
-      <w:hyperlink r:id="rId20" w:history="1">
+      <w:hyperlink r:id="rId22" w:history="1">
         <w:r>
           <w:rPr>
             <w:rStyle w:val="Hyperlink"/>
@@ -4265,7 +4489,7 @@
                     <pic:cNvPicPr/>
                   </pic:nvPicPr>
                   <pic:blipFill>
-                    <a:blip r:embed="rId21"/>
+                    <a:blip r:embed="rId23"/>
                     <a:stretch>
                       <a:fillRect/>
                     </a:stretch>
@@ -4339,7 +4563,7 @@
     </w:p>
     <w:p/>
     <w:p>
-      <w:hyperlink r:id="rId22" w:history="1">
+      <w:hyperlink r:id="rId24" w:history="1">
         <w:r>
           <w:rPr>
             <w:rStyle w:val="Hyperlink"/>
@@ -4428,7 +4652,7 @@
                           </pic:cNvPicPr>
                         </pic:nvPicPr>
                         <pic:blipFill>
-                          <a:blip r:embed="rId23">
+                          <a:blip r:embed="rId25">
                             <a:extLst>
                               <a:ext uri="{28A0092B-C50C-407E-A947-70E740481C1C}">
                                 <a14:useLocalDpi xmlns:a14="http://schemas.microsoft.com/office/drawing/2010/main" val="0"/>
@@ -4656,7 +4880,7 @@
                           </pic:cNvPicPr>
                         </pic:nvPicPr>
                         <pic:blipFill>
-                          <a:blip r:embed="rId24">
+                          <a:blip r:embed="rId26">
                             <a:extLst>
                               <a:ext uri="{28A0092B-C50C-407E-A947-70E740481C1C}">
                                 <a14:useLocalDpi xmlns:a14="http://schemas.microsoft.com/office/drawing/2010/main" val="0"/>
@@ -6774,7 +6998,7 @@
                     </pic:cNvPicPr>
                   </pic:nvPicPr>
                   <pic:blipFill>
-                    <a:blip r:embed="rId25">
+                    <a:blip r:embed="rId27">
                       <a:extLst>
                         <a:ext uri="{28A0092B-C50C-407E-A947-70E740481C1C}">
                           <a14:useLocalDpi xmlns:a14="http://schemas.microsoft.com/office/drawing/2010/main" val="0"/>
@@ -8054,6 +8278,27 @@
       <w:r>
         <w:t>/svm/tree).</w:t>
       </w:r>
+      <w:r>
+        <w:t xml:space="preserve"> </w:t>
+      </w:r>
+      <w:r>
+        <w:t xml:space="preserve">Boosting, </w:t>
+      </w:r>
+      <w:r>
+        <w:t xml:space="preserve">refers </w:t>
+      </w:r>
+      <w:r>
+        <w:t>to a technique for training models in which an ensemble is composed of sequentially trained models, each of which focuses on correcting the error made by its predecessor. Boosting is at the core of how gradient boosted tree models are trained.</w:t>
+      </w:r>
+      <w:r>
+        <w:t xml:space="preserve"> </w:t>
+      </w:r>
+      <w:r>
+        <w:t>Boosted regression trees: 1) accept different types of predictor variables; 2) accommodate missing values through the use of surrogates; 3) resist the effects of outliers; and 4) fit interactions between predictors (Elith et al. 2006; Leathwick et al. 2006; Elith et al. 2008; Leathwick et al. 2008).</w:t>
+      </w:r>
+      <w:r>
+        <w:t>(University of Tamp paper)</w:t>
+      </w:r>
     </w:p>
     <w:p>
       <w:r>
@@ -8167,6 +8412,7 @@
     </w:p>
     <w:p>
       <w:r>
+        <w:lastRenderedPageBreak/>
         <w:t>    At every iteration we add the previous weak learner to a </w:t>
       </w:r>
       <w:r>
@@ -8235,7 +8481,6 @@
         </w:numPr>
       </w:pPr>
       <w:r>
-        <w:lastRenderedPageBreak/>
         <w:t>Note the residuals are not sqaured before summing.Some of the residuals might cancel each other out.</w:t>
       </w:r>
     </w:p>
@@ -8381,7 +8626,7 @@
         </w:rPr>
         <w:br/>
       </w:r>
-      <w:hyperlink r:id="rId26" w:history="1">
+      <w:hyperlink r:id="rId28" w:history="1">
         <w:r>
           <w:rPr>
             <w:rStyle w:val="Hyperlink"/>
@@ -8466,7 +8711,7 @@
           <w:bCs w:val="0"/>
         </w:rPr>
       </w:pPr>
-      <w:hyperlink r:id="rId27" w:history="1">
+      <w:hyperlink r:id="rId29" w:history="1">
         <w:r>
           <w:rPr>
             <w:rStyle w:val="Hyperlink"/>
@@ -8522,7 +8767,6 @@
           <w:caps/>
           <w:smallCaps w:val="0"/>
         </w:rPr>
-        <w:lastRenderedPageBreak/>
         <w:t xml:space="preserve">CHALLENGES WITH THE LOW EVALUATION METRIC SCORE </w:t>
       </w:r>
     </w:p>
@@ -8606,7 +8850,7 @@
                           <pic:cNvPicPr/>
                         </pic:nvPicPr>
                         <pic:blipFill>
-                          <a:blip r:embed="rId28"/>
+                          <a:blip r:embed="rId30"/>
                           <a:stretch>
                             <a:fillRect/>
                           </a:stretch>
@@ -8676,7 +8920,7 @@
                           <pic:cNvPicPr/>
                         </pic:nvPicPr>
                         <pic:blipFill>
-                          <a:blip r:embed="rId29"/>
+                          <a:blip r:embed="rId31"/>
                           <a:stretch>
                             <a:fillRect/>
                           </a:stretch>
@@ -8743,6 +8987,7 @@
           <w:caps/>
           <w:smallCaps w:val="0"/>
         </w:rPr>
+        <w:lastRenderedPageBreak/>
         <w:t>HYPERTUNING</w:t>
       </w:r>
     </w:p>
@@ -8826,7 +9071,7 @@
           <w:smallCaps w:val="0"/>
         </w:rPr>
       </w:pPr>
-      <w:hyperlink r:id="rId30" w:history="1">
+      <w:hyperlink r:id="rId32" w:history="1">
         <w:r>
           <w:rPr>
             <w:rStyle w:val="Hyperlink"/>
@@ -8856,7 +9101,7 @@
       <w:r>
         <w:t xml:space="preserve">In addition to having the ability to consider </w:t>
       </w:r>
-      <w:hyperlink r:id="rId31" w:anchor="pycaret.regression.create_model" w:history="1">
+      <w:hyperlink r:id="rId33" w:anchor="pycaret.regression.create_model" w:history="1">
         <w:r>
           <w:rPr>
             <w:rStyle w:val="Hyperlink"/>
@@ -8875,7 +9120,7 @@
         <w:br/>
         <w:t xml:space="preserve">b) to conduct PCA and target normalization </w:t>
       </w:r>
-      <w:hyperlink r:id="rId32" w:history="1">
+      <w:hyperlink r:id="rId34" w:history="1">
         <w:r>
           <w:rPr>
             <w:rStyle w:val="Hyperlink"/>
@@ -9013,6 +9258,7 @@
     </w:p>
     <w:p>
       <w:r>
+        <w:lastRenderedPageBreak/>
         <w:t xml:space="preserve">    </w:t>
       </w:r>
       <w:r>
@@ -9052,7 +9298,6 @@
     </w:p>
     <w:p>
       <w:r>
-        <w:lastRenderedPageBreak/>
         <w:t xml:space="preserve">     </w:t>
       </w:r>
       <w:r>
@@ -9102,7 +9347,7 @@
                     <pic:cNvPicPr/>
                   </pic:nvPicPr>
                   <pic:blipFill>
-                    <a:blip r:embed="rId33"/>
+                    <a:blip r:embed="rId35"/>
                     <a:stretch>
                       <a:fillRect/>
                     </a:stretch>
@@ -9174,7 +9419,7 @@
                     <pic:cNvPicPr/>
                   </pic:nvPicPr>
                   <pic:blipFill>
-                    <a:blip r:embed="rId34"/>
+                    <a:blip r:embed="rId36"/>
                     <a:stretch>
                       <a:fillRect/>
                     </a:stretch>
@@ -9219,7 +9464,7 @@
                     </pic:cNvPicPr>
                   </pic:nvPicPr>
                   <pic:blipFill>
-                    <a:blip r:embed="rId35">
+                    <a:blip r:embed="rId37">
                       <a:extLst>
                         <a:ext uri="{28A0092B-C50C-407E-A947-70E740481C1C}">
                           <a14:useLocalDpi xmlns:a14="http://schemas.microsoft.com/office/drawing/2010/main" val="0"/>
@@ -9286,7 +9531,7 @@
                     </pic:cNvPicPr>
                   </pic:nvPicPr>
                   <pic:blipFill>
-                    <a:blip r:embed="rId36">
+                    <a:blip r:embed="rId38">
                       <a:extLst>
                         <a:ext uri="{28A0092B-C50C-407E-A947-70E740481C1C}">
                           <a14:useLocalDpi xmlns:a14="http://schemas.microsoft.com/office/drawing/2010/main" val="0"/>
@@ -9362,7 +9607,7 @@
                     </pic:cNvPicPr>
                   </pic:nvPicPr>
                   <pic:blipFill>
-                    <a:blip r:embed="rId37">
+                    <a:blip r:embed="rId39">
                       <a:extLst>
                         <a:ext uri="{28A0092B-C50C-407E-A947-70E740481C1C}">
                           <a14:useLocalDpi xmlns:a14="http://schemas.microsoft.com/office/drawing/2010/main" val="0"/>
@@ -9439,7 +9684,7 @@
       <w:r>
         <w:t xml:space="preserve">We went from manual supervised learning to automated supervised learning to Deep Learning using LSTM. WE continue to have relatively low RMSE scores predicting the depth of water in subsequent years. A potential solution to this is using a technique that has become popular since 2018 called </w:t>
       </w:r>
-      <w:hyperlink r:id="rId38" w:history="1">
+      <w:hyperlink r:id="rId40" w:history="1">
         <w:r>
           <w:rPr>
             <w:rStyle w:val="Hyperlink"/>
@@ -9453,7 +9698,7 @@
       <w:r>
         <w:t xml:space="preserve"> In this scenario we are limited by the amount of data available for a good prediction. In looking into six years in the past we are not really studying the climate in the area. Availability of a longer stretch of data in the past will aid this research along with the application of a Depp Neural Network like </w:t>
       </w:r>
-      <w:hyperlink r:id="rId39" w:history="1">
+      <w:hyperlink r:id="rId41" w:history="1">
         <w:r>
           <w:rPr>
             <w:rStyle w:val="Hyperlink"/>
@@ -9647,7 +9892,7 @@
                     <pic:cNvPicPr/>
                   </pic:nvPicPr>
                   <pic:blipFill>
-                    <a:blip r:embed="rId40"/>
+                    <a:blip r:embed="rId42"/>
                     <a:stretch>
                       <a:fillRect/>
                     </a:stretch>
@@ -9686,7 +9931,742 @@
         </w:rPr>
       </w:pPr>
     </w:p>
+    <w:p>
+      <w:pPr>
+        <w:rPr>
+          <w:rStyle w:val="IntenseReference"/>
+          <w:caps/>
+          <w:smallCaps w:val="0"/>
+        </w:rPr>
+      </w:pPr>
+      <w:r>
+        <w:rPr>
+          <w:rStyle w:val="IntenseReference"/>
+          <w:caps/>
+          <w:smallCaps w:val="0"/>
+        </w:rPr>
+        <w:t>TIMESERIES IN SUPERVISED LEARNING</w:t>
+      </w:r>
+    </w:p>
+    <w:p>
+      <w:pPr>
+        <w:rPr>
+          <w:rStyle w:val="IntenseReference"/>
+          <w:caps/>
+          <w:smallCaps w:val="0"/>
+        </w:rPr>
+      </w:pPr>
+      <w:hyperlink r:id="rId43" w:history="1">
+        <w:r>
+          <w:rPr>
+            <w:rStyle w:val="Hyperlink"/>
+            <w:caps/>
+            <w:spacing w:val="5"/>
+          </w:rPr>
+          <w:t>Book REFEERENCED :</w:t>
+        </w:r>
+      </w:hyperlink>
+      <w:r>
+        <w:rPr>
+          <w:rStyle w:val="IntenseReference"/>
+          <w:caps/>
+          <w:smallCaps w:val="0"/>
+        </w:rPr>
+        <w:t xml:space="preserve"> </w:t>
+      </w:r>
+    </w:p>
+    <w:p>
+      <w:pPr>
+        <w:rPr>
+          <w:rStyle w:val="IntenseReference"/>
+          <w:caps/>
+          <w:smallCaps w:val="0"/>
+        </w:rPr>
+      </w:pPr>
+      <w:r>
+        <w:rPr>
+          <w:rStyle w:val="IntenseReference"/>
+          <w:caps/>
+          <w:smallCaps w:val="0"/>
+        </w:rPr>
+        <w:t xml:space="preserve">ISSUE </w:t>
+      </w:r>
+      <w:r>
+        <w:rPr>
+          <w:rStyle w:val="IntenseReference"/>
+          <w:caps/>
+          <w:smallCaps w:val="0"/>
+        </w:rPr>
+        <w:t>1</w:t>
+      </w:r>
+      <w:r>
+        <w:rPr>
+          <w:rStyle w:val="IntenseReference"/>
+          <w:caps/>
+          <w:smallCaps w:val="0"/>
+        </w:rPr>
+        <w:t xml:space="preserve"> : SHOULD WE SHIFT THE TARGET</w:t>
+      </w:r>
+    </w:p>
+    <w:p>
+      <w:r>
+        <w:rPr>
+          <w:rStyle w:val="IntenseReference"/>
+          <w:b w:val="0"/>
+          <w:bCs w:val="0"/>
+          <w:caps/>
+          <w:smallCaps w:val="0"/>
+        </w:rPr>
+        <w:t xml:space="preserve">ML </w:t>
+      </w:r>
+      <w:r>
+        <w:t xml:space="preserve"> </w:t>
+      </w:r>
+      <w:r>
+        <w:t xml:space="preserve">can </w:t>
+      </w:r>
+      <w:r>
+        <w:t xml:space="preserve"> </w:t>
+      </w:r>
+      <w:r>
+        <w:t>be applied to</w:t>
+      </w:r>
+      <w:r>
+        <w:t xml:space="preserve"> 1.</w:t>
+      </w:r>
+      <w:r>
+        <w:t xml:space="preserve"> </w:t>
+      </w:r>
+      <w:r>
+        <w:rPr>
+          <w:b/>
+          <w:bCs/>
+        </w:rPr>
+        <w:t>cross-sectional data</w:t>
+      </w:r>
+      <w:r>
+        <w:t xml:space="preserve">. To convert a timeseries into a supervised task, we need to </w:t>
+      </w:r>
+      <w:r>
+        <w:t xml:space="preserve">2. </w:t>
+      </w:r>
+      <w:r>
+        <w:rPr>
+          <w:b/>
+          <w:bCs/>
+        </w:rPr>
+        <w:t>shift</w:t>
+      </w:r>
+      <w:r>
+        <w:t xml:space="preserve"> the target as a prediction. We can also use Vectorized auto-regression to predict the actual values and then predict the target.</w:t>
+      </w:r>
+    </w:p>
+    <w:p>
+      <w:hyperlink r:id="rId44" w:history="1">
+        <w:r>
+          <w:rPr>
+            <w:rStyle w:val="Hyperlink"/>
+          </w:rPr>
+          <w:t>Time Series as Supervised Learning Task</w:t>
+        </w:r>
+      </w:hyperlink>
+      <w:r>
+        <w:br/>
+      </w:r>
+      <w:hyperlink r:id="rId45" w:history="1">
+        <w:r>
+          <w:rPr>
+            <w:rStyle w:val="Hyperlink"/>
+          </w:rPr>
+          <w:t>XGBoost for TimeSeries</w:t>
+        </w:r>
+      </w:hyperlink>
+    </w:p>
+    <w:p>
+      <w:r>
+        <w:t>Typica</w:t>
+      </w:r>
+      <w:r>
+        <w:t>l</w:t>
+      </w:r>
+      <w:r>
+        <w:t>ly</w:t>
+      </w:r>
+      <w:r>
+        <w:t>, features are created from the timeseries itself using a package like Cesium.</w:t>
+      </w:r>
+      <w:r>
+        <w:t xml:space="preserve">  </w:t>
+      </w:r>
+    </w:p>
+    <w:p>
+      <w:r>
+        <w:lastRenderedPageBreak/>
+        <w:t>FEATURES SHOULD BE ERGODIC</w:t>
+      </w:r>
+    </w:p>
+    <w:p>
+      <w:r>
+        <w:t>In choosing features to generate for a time series, be sure to select features that are ergodic, meaning that the values measured will each converge to a stable value as more data from the same process is collected. An example where this is not the case is a random walk, for which the measurement of the mean of the process is meaningless and will not be ergodic. The mean of a random walk will not converge to a specific value.</w:t>
+      </w:r>
+    </w:p>
+    <w:p>
+      <w:r>
+        <w:t>In the example in the b</w:t>
+      </w:r>
+      <w:r>
+        <w:t>o</w:t>
+      </w:r>
+      <w:r>
+        <w:t>ok, the time component is extracted out entirely by deriving features from each time series like amolitude, srd deviatio</w:t>
+      </w:r>
+      <w:r>
+        <w:t>n, percent_close_to_medin, skew, max_slope</w:t>
+      </w:r>
+    </w:p>
+    <w:p>
+      <w:pPr>
+        <w:rPr>
+          <w:rStyle w:val="IntenseReference"/>
+          <w:caps/>
+          <w:smallCaps w:val="0"/>
+        </w:rPr>
+      </w:pPr>
+      <w:r>
+        <w:rPr>
+          <w:rStyle w:val="IntenseReference"/>
+          <w:caps/>
+          <w:smallCaps w:val="0"/>
+        </w:rPr>
+        <w:t xml:space="preserve">ISSUE </w:t>
+      </w:r>
+      <w:r>
+        <w:rPr>
+          <w:rStyle w:val="IntenseReference"/>
+          <w:caps/>
+          <w:smallCaps w:val="0"/>
+        </w:rPr>
+        <w:t>2</w:t>
+      </w:r>
+      <w:r>
+        <w:rPr>
+          <w:rStyle w:val="IntenseReference"/>
+          <w:caps/>
+          <w:smallCaps w:val="0"/>
+        </w:rPr>
+        <w:t xml:space="preserve">: SHOULD WE </w:t>
+      </w:r>
+      <w:r>
+        <w:rPr>
+          <w:rStyle w:val="IntenseReference"/>
+          <w:caps/>
+          <w:smallCaps w:val="0"/>
+        </w:rPr>
+        <w:t xml:space="preserve">INCLUDE DURATION AND SHOULD IT BE SCALED </w:t>
+      </w:r>
+    </w:p>
+    <w:p>
+      <w:pPr>
+        <w:rPr>
+          <w:b/>
+        </w:rPr>
+      </w:pPr>
+      <w:r>
+        <w:rPr>
+          <w:b/>
+        </w:rPr>
+        <w:t>Paper from University of Tampa</w:t>
+      </w:r>
+    </w:p>
+    <w:p>
+      <w:pPr>
+        <w:pStyle w:val="ListParagraph"/>
+        <w:numPr>
+          <w:ilvl w:val="0"/>
+          <w:numId w:val="20"/>
+        </w:numPr>
+        <w:rPr>
+          <w:bCs/>
+        </w:rPr>
+      </w:pPr>
+      <w:r>
+        <w:rPr>
+          <w:bCs/>
+        </w:rPr>
+        <w:t>determined the relationship between temporal (month, year), spatial (distance to the inlet), and physical (temperature, dissolved oxygen, salinity, and pH) variables with the occurrence of juvenile and adult sheepshead; 2) used the output from the BRT models to create spatial distribution patterns by month of juvenile and adult sheepshead in Tampa Bay; and 3) compared and contrasted the environmental preferences and spatial distribution patterns of juvenile and adult sheepshead in Tampa Bay.</w:t>
+      </w:r>
+    </w:p>
+    <w:p>
+      <w:pPr>
+        <w:pStyle w:val="ListParagraph"/>
+        <w:numPr>
+          <w:ilvl w:val="0"/>
+          <w:numId w:val="20"/>
+        </w:numPr>
+      </w:pPr>
+      <w:r>
+        <w:t xml:space="preserve">Features : </w:t>
+      </w:r>
+      <w:r>
+        <w:t xml:space="preserve">Physical (salinity, dissolved oxygen, temperature, and pH), </w:t>
+      </w:r>
+      <w:r>
+        <w:rPr>
+          <w:b/>
+          <w:bCs/>
+        </w:rPr>
+        <w:t>spatial (distance to the nearest inlet)</w:t>
+      </w:r>
+      <w:r>
+        <w:t xml:space="preserve">, </w:t>
+      </w:r>
+      <w:r>
+        <w:rPr>
+          <w:b/>
+          <w:bCs/>
+        </w:rPr>
+        <w:t>and temporal (month and year)</w:t>
+      </w:r>
+      <w:r>
+        <w:t xml:space="preserve"> predictors were included in the model</w:t>
+      </w:r>
+      <w:r>
+        <w:t>.</w:t>
+      </w:r>
+    </w:p>
+    <w:p>
+      <w:pPr>
+        <w:rPr>
+          <w:rStyle w:val="IntenseReference"/>
+          <w:caps/>
+        </w:rPr>
+      </w:pPr>
+      <w:r>
+        <w:rPr>
+          <w:rStyle w:val="IntenseReference"/>
+          <w:caps/>
+        </w:rPr>
+        <w:t>Cross sectional data pr</w:t>
+      </w:r>
+      <w:r>
+        <w:rPr>
+          <w:rStyle w:val="IntenseReference"/>
+          <w:caps/>
+        </w:rPr>
+        <w:t>E</w:t>
+      </w:r>
+      <w:r>
+        <w:rPr>
+          <w:rStyle w:val="IntenseReference"/>
+          <w:caps/>
+        </w:rPr>
+        <w:t>dicting every year</w:t>
+      </w:r>
+    </w:p>
+    <w:p>
+      <w:pPr>
+        <w:rPr>
+          <w:rStyle w:val="IntenseReference"/>
+          <w:caps/>
+        </w:rPr>
+      </w:pPr>
+      <w:r>
+        <w:rPr>
+          <w:rStyle w:val="IntenseReference"/>
+          <w:caps/>
+        </w:rPr>
+        <w:t>Many more  counties?</w:t>
+      </w:r>
+    </w:p>
+    <w:p>
+      <w:pPr>
+        <w:rPr>
+          <w:rStyle w:val="IntenseReference"/>
+          <w:caps/>
+          <w:smallCaps w:val="0"/>
+        </w:rPr>
+      </w:pPr>
+      <w:r>
+        <w:rPr>
+          <w:rStyle w:val="IntenseReference"/>
+          <w:caps/>
+          <w:smallCaps w:val="0"/>
+        </w:rPr>
+        <w:t>CHANGES MADE IN</w:t>
+      </w:r>
+      <w:r>
+        <w:rPr>
+          <w:rStyle w:val="IntenseReference"/>
+          <w:caps/>
+          <w:smallCaps w:val="0"/>
+        </w:rPr>
+        <w:t xml:space="preserve"> </w:t>
+      </w:r>
+      <w:r>
+        <w:rPr>
+          <w:rStyle w:val="IntenseReference"/>
+          <w:caps/>
+          <w:smallCaps w:val="0"/>
+        </w:rPr>
+        <w:t>SHIFTING TARGET</w:t>
+      </w:r>
+    </w:p>
+    <w:tbl>
+      <w:tblPr>
+        <w:tblStyle w:val="TableGrid"/>
+        <w:tblW w:w="0" w:type="auto"/>
+        <w:tblLook w:val="04A0" w:firstRow="1" w:lastRow="0" w:firstColumn="1" w:lastColumn="0" w:noHBand="0" w:noVBand="1"/>
+      </w:tblPr>
+      <w:tblGrid>
+        <w:gridCol w:w="4675"/>
+        <w:gridCol w:w="4675"/>
+      </w:tblGrid>
+      <w:tr>
+        <w:tc>
+          <w:tcPr>
+            <w:tcW w:w="4675" w:type="dxa"/>
+            <w:shd w:val="clear" w:color="auto" w:fill="C8DFC7"/>
+          </w:tcPr>
+          <w:p>
+            <w:r>
+              <w:t>Feature year</w:t>
+            </w:r>
+          </w:p>
+        </w:tc>
+        <w:tc>
+          <w:tcPr>
+            <w:tcW w:w="4675" w:type="dxa"/>
+            <w:shd w:val="clear" w:color="auto" w:fill="C8DFC7"/>
+          </w:tcPr>
+          <w:p>
+            <w:r>
+              <w:t>Target  year</w:t>
+            </w:r>
+          </w:p>
+        </w:tc>
+      </w:tr>
+      <w:tr>
+        <w:tc>
+          <w:tcPr>
+            <w:tcW w:w="4675" w:type="dxa"/>
+            <w:shd w:val="clear" w:color="auto" w:fill="D7D2CF"/>
+          </w:tcPr>
+          <w:p>
+            <w:r>
+              <w:t>2014</w:t>
+            </w:r>
+          </w:p>
+        </w:tc>
+        <w:tc>
+          <w:tcPr>
+            <w:tcW w:w="4675" w:type="dxa"/>
+            <w:shd w:val="clear" w:color="auto" w:fill="D7D2CF"/>
+          </w:tcPr>
+          <w:p>
+            <w:r>
+              <w:t>2015</w:t>
+            </w:r>
+          </w:p>
+        </w:tc>
+      </w:tr>
+      <w:tr>
+        <w:tc>
+          <w:tcPr>
+            <w:tcW w:w="4675" w:type="dxa"/>
+            <w:shd w:val="clear" w:color="auto" w:fill="D7D2CF"/>
+          </w:tcPr>
+          <w:p>
+            <w:r>
+              <w:t>2015</w:t>
+            </w:r>
+          </w:p>
+        </w:tc>
+        <w:tc>
+          <w:tcPr>
+            <w:tcW w:w="4675" w:type="dxa"/>
+            <w:shd w:val="clear" w:color="auto" w:fill="D7D2CF"/>
+          </w:tcPr>
+          <w:p>
+            <w:r>
+              <w:t>2016</w:t>
+            </w:r>
+          </w:p>
+        </w:tc>
+      </w:tr>
+      <w:tr>
+        <w:tc>
+          <w:tcPr>
+            <w:tcW w:w="4675" w:type="dxa"/>
+            <w:shd w:val="clear" w:color="auto" w:fill="D7D2CF"/>
+          </w:tcPr>
+          <w:p>
+            <w:r>
+              <w:t>2016</w:t>
+            </w:r>
+          </w:p>
+        </w:tc>
+        <w:tc>
+          <w:tcPr>
+            <w:tcW w:w="4675" w:type="dxa"/>
+            <w:shd w:val="clear" w:color="auto" w:fill="D7D2CF"/>
+          </w:tcPr>
+          <w:p>
+            <w:r>
+              <w:t>2017</w:t>
+            </w:r>
+          </w:p>
+        </w:tc>
+      </w:tr>
+      <w:tr>
+        <w:tc>
+          <w:tcPr>
+            <w:tcW w:w="4675" w:type="dxa"/>
+            <w:shd w:val="clear" w:color="auto" w:fill="D7D2CF"/>
+          </w:tcPr>
+          <w:p>
+            <w:r>
+              <w:t>2017</w:t>
+            </w:r>
+          </w:p>
+        </w:tc>
+        <w:tc>
+          <w:tcPr>
+            <w:tcW w:w="4675" w:type="dxa"/>
+            <w:shd w:val="clear" w:color="auto" w:fill="D7D2CF"/>
+          </w:tcPr>
+          <w:p>
+            <w:r>
+              <w:t>2018</w:t>
+            </w:r>
+          </w:p>
+        </w:tc>
+      </w:tr>
+      <w:tr>
+        <w:tc>
+          <w:tcPr>
+            <w:tcW w:w="4675" w:type="dxa"/>
+            <w:shd w:val="clear" w:color="auto" w:fill="D7D2CF"/>
+          </w:tcPr>
+          <w:p>
+            <w:r>
+              <w:t>2018</w:t>
+            </w:r>
+          </w:p>
+        </w:tc>
+        <w:tc>
+          <w:tcPr>
+            <w:tcW w:w="4675" w:type="dxa"/>
+            <w:shd w:val="clear" w:color="auto" w:fill="D7D2CF"/>
+          </w:tcPr>
+          <w:p>
+            <w:r>
+              <w:t>2019</w:t>
+            </w:r>
+          </w:p>
+        </w:tc>
+      </w:tr>
+      <w:tr>
+        <w:tc>
+          <w:tcPr>
+            <w:tcW w:w="4675" w:type="dxa"/>
+            <w:shd w:val="clear" w:color="auto" w:fill="D7D2CF"/>
+          </w:tcPr>
+          <w:p>
+            <w:r>
+              <w:t>2019</w:t>
+            </w:r>
+          </w:p>
+        </w:tc>
+        <w:tc>
+          <w:tcPr>
+            <w:tcW w:w="4675" w:type="dxa"/>
+            <w:shd w:val="clear" w:color="auto" w:fill="D7D2CF"/>
+          </w:tcPr>
+          <w:p>
+            <w:r>
+              <w:t>2020</w:t>
+            </w:r>
+          </w:p>
+        </w:tc>
+      </w:tr>
+      <w:tr>
+        <w:tc>
+          <w:tcPr>
+            <w:tcW w:w="4675" w:type="dxa"/>
+            <w:shd w:val="clear" w:color="auto" w:fill="FFD1FF"/>
+          </w:tcPr>
+          <w:p>
+            <w:r>
+              <w:t>2020</w:t>
+            </w:r>
+          </w:p>
+        </w:tc>
+        <w:tc>
+          <w:tcPr>
+            <w:tcW w:w="4675" w:type="dxa"/>
+            <w:shd w:val="clear" w:color="auto" w:fill="FFD1FF"/>
+          </w:tcPr>
+          <w:p>
+            <w:r>
+              <w:t>2021</w:t>
+            </w:r>
+          </w:p>
+        </w:tc>
+      </w:tr>
+      <w:tr>
+        <w:tc>
+          <w:tcPr>
+            <w:tcW w:w="4675" w:type="dxa"/>
+          </w:tcPr>
+          <w:p>
+            <w:r>
+              <w:t>2021</w:t>
+            </w:r>
+          </w:p>
+        </w:tc>
+        <w:tc>
+          <w:tcPr>
+            <w:tcW w:w="4675" w:type="dxa"/>
+          </w:tcPr>
+          <w:p>
+            <w:r>
+              <w:t>2022 (data not available)</w:t>
+            </w:r>
+          </w:p>
+        </w:tc>
+      </w:tr>
+    </w:tbl>
     <w:p/>
+    <w:p>
+      <w:r>
+        <w:t>Challenge in imputation?</w:t>
+      </w:r>
+    </w:p>
+    <w:p>
+      <w:pPr>
+        <w:pStyle w:val="Heading1"/>
+        <w:shd w:val="clear" w:color="auto" w:fill="FFFFFF"/>
+        <w:spacing w:before="754" w:line="420" w:lineRule="atLeast"/>
+        <w:rPr>
+          <w:rFonts w:ascii="Helvetica" w:hAnsi="Helvetica"/>
+          <w:color w:val="292929"/>
+          <w:sz w:val="22"/>
+          <w:szCs w:val="22"/>
+        </w:rPr>
+      </w:pPr>
+      <w:r>
+        <w:rPr>
+          <w:rFonts w:ascii="Helvetica" w:hAnsi="Helvetica"/>
+          <w:color w:val="292929"/>
+          <w:sz w:val="22"/>
+          <w:szCs w:val="22"/>
+        </w:rPr>
+        <w:lastRenderedPageBreak/>
+        <w:t>What is autocorrelation?</w:t>
+      </w:r>
+    </w:p>
+    <w:p>
+      <w:pPr>
+        <w:pStyle w:val="pw-post-body-paragraph"/>
+        <w:shd w:val="clear" w:color="auto" w:fill="FFFFFF"/>
+        <w:spacing w:before="206" w:beforeAutospacing="0" w:after="0" w:afterAutospacing="0" w:line="480" w:lineRule="atLeast"/>
+        <w:rPr>
+          <w:rFonts w:ascii="Georgia" w:hAnsi="Georgia"/>
+          <w:color w:val="292929"/>
+          <w:spacing w:val="-1"/>
+          <w:sz w:val="22"/>
+          <w:szCs w:val="22"/>
+        </w:rPr>
+      </w:pPr>
+      <w:r>
+        <w:rPr>
+          <w:rFonts w:ascii="Georgia" w:hAnsi="Georgia"/>
+          <w:color w:val="292929"/>
+          <w:spacing w:val="-1"/>
+          <w:sz w:val="22"/>
+          <w:szCs w:val="22"/>
+        </w:rPr>
+        <w:t>Autocorrelation is a type of serial dependence. Specifically, autocorrelation is when a time series is linearly related to a lagged version of itself. By contrast, correlation is simply when two independent variables are linearly related.</w:t>
+      </w:r>
+    </w:p>
+    <w:p>
+      <w:pPr>
+        <w:pStyle w:val="Heading1"/>
+        <w:shd w:val="clear" w:color="auto" w:fill="FFFFFF"/>
+        <w:spacing w:before="754" w:line="420" w:lineRule="atLeast"/>
+        <w:rPr>
+          <w:rFonts w:ascii="Helvetica" w:hAnsi="Helvetica"/>
+          <w:color w:val="292929"/>
+          <w:sz w:val="22"/>
+          <w:szCs w:val="22"/>
+        </w:rPr>
+      </w:pPr>
+      <w:r>
+        <w:rPr>
+          <w:rFonts w:ascii="Helvetica" w:hAnsi="Helvetica"/>
+          <w:color w:val="292929"/>
+          <w:sz w:val="22"/>
+          <w:szCs w:val="22"/>
+        </w:rPr>
+        <w:t>Why autocorrelation matters</w:t>
+      </w:r>
+    </w:p>
+    <w:p>
+      <w:pPr>
+        <w:pStyle w:val="pw-post-body-paragraph"/>
+        <w:shd w:val="clear" w:color="auto" w:fill="FFFFFF"/>
+        <w:spacing w:before="206" w:beforeAutospacing="0" w:after="0" w:afterAutospacing="0" w:line="480" w:lineRule="atLeast"/>
+        <w:rPr>
+          <w:rFonts w:ascii="Georgia" w:hAnsi="Georgia"/>
+          <w:color w:val="292929"/>
+          <w:spacing w:val="-1"/>
+          <w:sz w:val="22"/>
+          <w:szCs w:val="22"/>
+        </w:rPr>
+      </w:pPr>
+      <w:r>
+        <w:rPr>
+          <w:rFonts w:ascii="Georgia" w:hAnsi="Georgia"/>
+          <w:color w:val="292929"/>
+          <w:spacing w:val="-1"/>
+          <w:sz w:val="22"/>
+          <w:szCs w:val="22"/>
+        </w:rPr>
+        <w:t>Often, one of the first steps in any data analysis is performing regression analysis. However, one of the assumptions of regression analysis is that the data has no autocorrelation. This can be frustrating because if you try to do a regression analysis on data with autocorrelation, then your analysis will be misleading.</w:t>
+      </w:r>
+    </w:p>
+    <w:p/>
+    <w:p/>
+    <w:p>
+      <w:r>
+        <w:t>Univari</w:t>
+      </w:r>
+      <w:r>
+        <w:t>a</w:t>
+      </w:r>
+      <w:r>
+        <w:t>t</w:t>
+      </w:r>
+      <w:r>
+        <w:t>e Analysis</w:t>
+      </w:r>
+    </w:p>
+    <w:p>
+      <w:r>
+        <w:t>Multi step</w:t>
+      </w:r>
+      <w:r>
+        <w:t xml:space="preserve"> Analysis</w:t>
+      </w:r>
+    </w:p>
+    <w:p>
+      <w:r>
+        <w:t>Multi-variate</w:t>
+      </w:r>
+      <w:r>
+        <w:t xml:space="preserve"> Analysis</w:t>
+      </w:r>
+    </w:p>
     <w:sectPr>
       <w:pgSz w:w="12240" w:h="15840"/>
       <w:pgMar w:top="1440" w:right="1440" w:bottom="1440" w:left="1440" w:header="720" w:footer="720" w:gutter="0"/>
@@ -11268,6 +12248,95 @@
     </w:lvl>
   </w:abstractNum>
   <w:abstractNum w:abstractNumId="15" w15:restartNumberingAfterBreak="0">
+    <w:nsid w:val="67E756C5"/>
+    <w:multiLevelType w:val="hybridMultilevel"/>
+    <w:tmpl w:val="B89CB8DC"/>
+    <w:lvl w:ilvl="0" w:tplc="418640A0">
+      <w:start w:val="1"/>
+      <w:numFmt w:val="decimal"/>
+      <w:lvlText w:val="%1)"/>
+      <w:lvlJc w:val="left"/>
+      <w:pPr>
+        <w:ind w:left="720" w:hanging="360"/>
+      </w:pPr>
+      <w:rPr>
+        <w:rFonts w:hint="default"/>
+      </w:rPr>
+    </w:lvl>
+    <w:lvl w:ilvl="1" w:tplc="04090019" w:tentative="1">
+      <w:start w:val="1"/>
+      <w:numFmt w:val="lowerLetter"/>
+      <w:lvlText w:val="%2."/>
+      <w:lvlJc w:val="left"/>
+      <w:pPr>
+        <w:ind w:left="1440" w:hanging="360"/>
+      </w:pPr>
+    </w:lvl>
+    <w:lvl w:ilvl="2" w:tplc="0409001B" w:tentative="1">
+      <w:start w:val="1"/>
+      <w:numFmt w:val="lowerRoman"/>
+      <w:lvlText w:val="%3."/>
+      <w:lvlJc w:val="right"/>
+      <w:pPr>
+        <w:ind w:left="2160" w:hanging="180"/>
+      </w:pPr>
+    </w:lvl>
+    <w:lvl w:ilvl="3" w:tplc="0409000F" w:tentative="1">
+      <w:start w:val="1"/>
+      <w:numFmt w:val="decimal"/>
+      <w:lvlText w:val="%4."/>
+      <w:lvlJc w:val="left"/>
+      <w:pPr>
+        <w:ind w:left="2880" w:hanging="360"/>
+      </w:pPr>
+    </w:lvl>
+    <w:lvl w:ilvl="4" w:tplc="04090019" w:tentative="1">
+      <w:start w:val="1"/>
+      <w:numFmt w:val="lowerLetter"/>
+      <w:lvlText w:val="%5."/>
+      <w:lvlJc w:val="left"/>
+      <w:pPr>
+        <w:ind w:left="3600" w:hanging="360"/>
+      </w:pPr>
+    </w:lvl>
+    <w:lvl w:ilvl="5" w:tplc="0409001B" w:tentative="1">
+      <w:start w:val="1"/>
+      <w:numFmt w:val="lowerRoman"/>
+      <w:lvlText w:val="%6."/>
+      <w:lvlJc w:val="right"/>
+      <w:pPr>
+        <w:ind w:left="4320" w:hanging="180"/>
+      </w:pPr>
+    </w:lvl>
+    <w:lvl w:ilvl="6" w:tplc="0409000F" w:tentative="1">
+      <w:start w:val="1"/>
+      <w:numFmt w:val="decimal"/>
+      <w:lvlText w:val="%7."/>
+      <w:lvlJc w:val="left"/>
+      <w:pPr>
+        <w:ind w:left="5040" w:hanging="360"/>
+      </w:pPr>
+    </w:lvl>
+    <w:lvl w:ilvl="7" w:tplc="04090019" w:tentative="1">
+      <w:start w:val="1"/>
+      <w:numFmt w:val="lowerLetter"/>
+      <w:lvlText w:val="%8."/>
+      <w:lvlJc w:val="left"/>
+      <w:pPr>
+        <w:ind w:left="5760" w:hanging="360"/>
+      </w:pPr>
+    </w:lvl>
+    <w:lvl w:ilvl="8" w:tplc="0409001B" w:tentative="1">
+      <w:start w:val="1"/>
+      <w:numFmt w:val="lowerRoman"/>
+      <w:lvlText w:val="%9."/>
+      <w:lvlJc w:val="right"/>
+      <w:pPr>
+        <w:ind w:left="6480" w:hanging="180"/>
+      </w:pPr>
+    </w:lvl>
+  </w:abstractNum>
+  <w:abstractNum w:abstractNumId="16" w15:restartNumberingAfterBreak="0">
     <w:nsid w:val="6C5F35BD"/>
     <w:multiLevelType w:val="hybridMultilevel"/>
     <w:tmpl w:val="AA14347E"/>
@@ -11356,7 +12425,7 @@
       </w:pPr>
     </w:lvl>
   </w:abstractNum>
-  <w:abstractNum w:abstractNumId="16" w15:restartNumberingAfterBreak="0">
+  <w:abstractNum w:abstractNumId="17" w15:restartNumberingAfterBreak="0">
     <w:nsid w:val="724B0853"/>
     <w:multiLevelType w:val="hybridMultilevel"/>
     <w:tmpl w:val="0232B9F0"/>
@@ -11445,7 +12514,7 @@
       </w:pPr>
     </w:lvl>
   </w:abstractNum>
-  <w:abstractNum w:abstractNumId="17" w15:restartNumberingAfterBreak="0">
+  <w:abstractNum w:abstractNumId="18" w15:restartNumberingAfterBreak="0">
     <w:nsid w:val="767941A2"/>
     <w:multiLevelType w:val="hybridMultilevel"/>
     <w:tmpl w:val="98B037F2"/>
@@ -11534,7 +12603,7 @@
       </w:pPr>
     </w:lvl>
   </w:abstractNum>
-  <w:abstractNum w:abstractNumId="18" w15:restartNumberingAfterBreak="0">
+  <w:abstractNum w:abstractNumId="19" w15:restartNumberingAfterBreak="0">
     <w:nsid w:val="7C354014"/>
     <w:multiLevelType w:val="hybridMultilevel"/>
     <w:tmpl w:val="4530C1AE"/>
@@ -11660,25 +12729,28 @@
     <w:abstractNumId w:val="13"/>
   </w:num>
   <w:num w:numId="13" w16cid:durableId="1129283527">
-    <w:abstractNumId w:val="18"/>
+    <w:abstractNumId w:val="19"/>
   </w:num>
   <w:num w:numId="14" w16cid:durableId="1549146680">
-    <w:abstractNumId w:val="15"/>
+    <w:abstractNumId w:val="16"/>
   </w:num>
   <w:num w:numId="15" w16cid:durableId="1220895052">
-    <w:abstractNumId w:val="16"/>
+    <w:abstractNumId w:val="17"/>
   </w:num>
   <w:num w:numId="16" w16cid:durableId="2128308804">
     <w:abstractNumId w:val="2"/>
   </w:num>
   <w:num w:numId="17" w16cid:durableId="1635022020">
-    <w:abstractNumId w:val="17"/>
+    <w:abstractNumId w:val="18"/>
   </w:num>
   <w:num w:numId="18" w16cid:durableId="792987178">
     <w:abstractNumId w:val="14"/>
   </w:num>
   <w:num w:numId="19" w16cid:durableId="2011443334">
     <w:abstractNumId w:val="8"/>
+  </w:num>
+  <w:num w:numId="20" w16cid:durableId="1778332352">
+    <w:abstractNumId w:val="15"/>
   </w:num>
 </w:numbering>
 </file>
@@ -12403,6 +13475,19 @@
       <w:szCs w:val="24"/>
     </w:rPr>
   </w:style>
+  <w:style w:type="paragraph" w:customStyle="1" w:styleId="pw-post-body-paragraph">
+    <w:name w:val="pw-post-body-paragraph"/>
+    <w:basedOn w:val="Normal"/>
+    <w:rsid w:val="00137796"/>
+    <w:pPr>
+      <w:spacing w:before="100" w:beforeAutospacing="1" w:after="100" w:afterAutospacing="1" w:line="240" w:lineRule="auto"/>
+    </w:pPr>
+    <w:rPr>
+      <w:rFonts w:ascii="Times New Roman" w:eastAsia="Times New Roman" w:hAnsi="Times New Roman" w:cs="Times New Roman"/>
+      <w:sz w:val="24"/>
+      <w:szCs w:val="24"/>
+    </w:rPr>
+  </w:style>
 </w:styles>
 </file>
 

</xml_diff>